<commit_message>
Update to Advance Steel 2024, AutoCAD 2024, Dynamo Core 2.17.0
</commit_message>
<xml_diff>
--- a/D4ASCopyright.docx
+++ b/D4ASCopyright.docx
@@ -1,6 +1,6 @@
 
 <file path=word/document.xml><?xml version="1.0" encoding="utf-8"?>
-<w:document xmlns:wpc="http://schemas.microsoft.com/office/word/2010/wordprocessingCanvas" xmlns:cx="http://schemas.microsoft.com/office/drawing/2014/chartex" xmlns:cx1="http://schemas.microsoft.com/office/drawing/2015/9/8/chartex" xmlns:cx2="http://schemas.microsoft.com/office/drawing/2015/10/21/chartex" xmlns:cx3="http://schemas.microsoft.com/office/drawing/2016/5/9/chartex" xmlns:cx4="http://schemas.microsoft.com/office/drawing/2016/5/10/chartex" xmlns:cx5="http://schemas.microsoft.com/office/drawing/2016/5/11/chartex" xmlns:cx6="http://schemas.microsoft.com/office/drawing/2016/5/12/chartex" xmlns:cx7="http://schemas.microsoft.com/office/drawing/2016/5/13/chartex" xmlns:cx8="http://schemas.microsoft.com/office/drawing/2016/5/14/chartex" xmlns:mc="http://schemas.openxmlformats.org/markup-compatibility/2006" xmlns:aink="http://schemas.microsoft.com/office/drawing/2016/ink" xmlns:am3d="http://schemas.microsoft.com/office/drawing/2017/model3d" xmlns:o="urn:schemas-microsoft-com:office:office" xmlns:r="http://schemas.openxmlformats.org/officeDocument/2006/relationships" xmlns:m="http://schemas.openxmlformats.org/officeDocument/2006/math" xmlns:v="urn:schemas-microsoft-com:vml" xmlns:wp14="http://schemas.microsoft.com/office/word/2010/wordprocessingDrawing" xmlns:wp="http://schemas.openxmlformats.org/drawingml/2006/wordprocessingDrawing" xmlns:w10="urn:schemas-microsoft-com:office:word" xmlns:w="http://schemas.openxmlformats.org/wordprocessingml/2006/main" xmlns:w14="http://schemas.microsoft.com/office/word/2010/wordml" xmlns:w15="http://schemas.microsoft.com/office/word/2012/wordml" xmlns:w16cex="http://schemas.microsoft.com/office/word/2018/wordml/cex" xmlns:w16cid="http://schemas.microsoft.com/office/word/2016/wordml/cid" xmlns:w16="http://schemas.microsoft.com/office/word/2018/wordml" xmlns:w16sdtdh="http://schemas.microsoft.com/office/word/2020/wordml/sdtdatahash" xmlns:w16se="http://schemas.microsoft.com/office/word/2015/wordml/symex" xmlns:wpg="http://schemas.microsoft.com/office/word/2010/wordprocessingGroup" xmlns:wpi="http://schemas.microsoft.com/office/word/2010/wordprocessingInk" xmlns:wne="http://schemas.microsoft.com/office/word/2006/wordml" xmlns:wps="http://schemas.microsoft.com/office/word/2010/wordprocessingShape" mc:Ignorable="w14 w15 w16se w16cid w16 w16cex w16sdtdh wp14">
+<w:document xmlns:wpc="http://schemas.microsoft.com/office/word/2010/wordprocessingCanvas" xmlns:cx="http://schemas.microsoft.com/office/drawing/2014/chartex" xmlns:cx1="http://schemas.microsoft.com/office/drawing/2015/9/8/chartex" xmlns:cx2="http://schemas.microsoft.com/office/drawing/2015/10/21/chartex" xmlns:cx3="http://schemas.microsoft.com/office/drawing/2016/5/9/chartex" xmlns:cx4="http://schemas.microsoft.com/office/drawing/2016/5/10/chartex" xmlns:cx5="http://schemas.microsoft.com/office/drawing/2016/5/11/chartex" xmlns:cx6="http://schemas.microsoft.com/office/drawing/2016/5/12/chartex" xmlns:cx7="http://schemas.microsoft.com/office/drawing/2016/5/13/chartex" xmlns:cx8="http://schemas.microsoft.com/office/drawing/2016/5/14/chartex" xmlns:mc="http://schemas.openxmlformats.org/markup-compatibility/2006" xmlns:aink="http://schemas.microsoft.com/office/drawing/2016/ink" xmlns:am3d="http://schemas.microsoft.com/office/drawing/2017/model3d" xmlns:o="urn:schemas-microsoft-com:office:office" xmlns:oel="http://schemas.microsoft.com/office/2019/extlst" xmlns:r="http://schemas.openxmlformats.org/officeDocument/2006/relationships" xmlns:m="http://schemas.openxmlformats.org/officeDocument/2006/math" xmlns:v="urn:schemas-microsoft-com:vml" xmlns:wp14="http://schemas.microsoft.com/office/word/2010/wordprocessingDrawing" xmlns:wp="http://schemas.openxmlformats.org/drawingml/2006/wordprocessingDrawing" xmlns:w10="urn:schemas-microsoft-com:office:word" xmlns:w="http://schemas.openxmlformats.org/wordprocessingml/2006/main" xmlns:w14="http://schemas.microsoft.com/office/word/2010/wordml" xmlns:w15="http://schemas.microsoft.com/office/word/2012/wordml" xmlns:w16cex="http://schemas.microsoft.com/office/word/2018/wordml/cex" xmlns:w16cid="http://schemas.microsoft.com/office/word/2016/wordml/cid" xmlns:w16="http://schemas.microsoft.com/office/word/2018/wordml" xmlns:w16sdtdh="http://schemas.microsoft.com/office/word/2020/wordml/sdtdatahash" xmlns:w16se="http://schemas.microsoft.com/office/word/2015/wordml/symex" xmlns:wpg="http://schemas.microsoft.com/office/word/2010/wordprocessingGroup" xmlns:wpi="http://schemas.microsoft.com/office/word/2010/wordprocessingInk" xmlns:wne="http://schemas.microsoft.com/office/word/2006/wordml" xmlns:wps="http://schemas.microsoft.com/office/word/2010/wordprocessingShape" mc:Ignorable="w14 w15 w16se w16cid w16 w16cex w16sdtdh wp14">
   <w:body>
     <w:p>
       <w:pPr>
@@ -60,7 +60,17 @@
           <w:sz w:val="18"/>
           <w:szCs w:val="18"/>
         </w:rPr>
-        <w:t>Steel 2023</w:t>
+        <w:t>Steel 202</w:t>
+      </w:r>
+      <w:r>
+        <w:rPr>
+          <w:rFonts w:ascii="Verdana" w:hAnsi="Verdana"/>
+          <w:b/>
+          <w:bCs/>
+          <w:sz w:val="18"/>
+          <w:szCs w:val="18"/>
+        </w:rPr>
+        <w:t>4</w:t>
       </w:r>
       <w:r>
         <w:rPr>
@@ -163,7 +173,17 @@
           <w:sz w:val="18"/>
           <w:szCs w:val="18"/>
         </w:rPr>
-        <w:t>2022</w:t>
+        <w:t>202</w:t>
+      </w:r>
+      <w:r>
+        <w:rPr>
+          <w:rFonts w:ascii="Verdana" w:hAnsi="Verdana"/>
+          <w:b/>
+          <w:bCs/>
+          <w:sz w:val="18"/>
+          <w:szCs w:val="18"/>
+        </w:rPr>
+        <w:t>3</w:t>
       </w:r>
       <w:r>
         <w:rPr>
@@ -647,7 +667,7 @@
 </file>
 
 <file path=word/endnotes.xml><?xml version="1.0" encoding="utf-8"?>
-<w:endnotes xmlns:wpc="http://schemas.microsoft.com/office/word/2010/wordprocessingCanvas" xmlns:cx="http://schemas.microsoft.com/office/drawing/2014/chartex" xmlns:cx1="http://schemas.microsoft.com/office/drawing/2015/9/8/chartex" xmlns:cx2="http://schemas.microsoft.com/office/drawing/2015/10/21/chartex" xmlns:cx3="http://schemas.microsoft.com/office/drawing/2016/5/9/chartex" xmlns:cx4="http://schemas.microsoft.com/office/drawing/2016/5/10/chartex" xmlns:cx5="http://schemas.microsoft.com/office/drawing/2016/5/11/chartex" xmlns:cx6="http://schemas.microsoft.com/office/drawing/2016/5/12/chartex" xmlns:cx7="http://schemas.microsoft.com/office/drawing/2016/5/13/chartex" xmlns:cx8="http://schemas.microsoft.com/office/drawing/2016/5/14/chartex" xmlns:mc="http://schemas.openxmlformats.org/markup-compatibility/2006" xmlns:aink="http://schemas.microsoft.com/office/drawing/2016/ink" xmlns:am3d="http://schemas.microsoft.com/office/drawing/2017/model3d" xmlns:o="urn:schemas-microsoft-com:office:office" xmlns:r="http://schemas.openxmlformats.org/officeDocument/2006/relationships" xmlns:m="http://schemas.openxmlformats.org/officeDocument/2006/math" xmlns:v="urn:schemas-microsoft-com:vml" xmlns:wp14="http://schemas.microsoft.com/office/word/2010/wordprocessingDrawing" xmlns:wp="http://schemas.openxmlformats.org/drawingml/2006/wordprocessingDrawing" xmlns:w10="urn:schemas-microsoft-com:office:word" xmlns:w="http://schemas.openxmlformats.org/wordprocessingml/2006/main" xmlns:w14="http://schemas.microsoft.com/office/word/2010/wordml" xmlns:w15="http://schemas.microsoft.com/office/word/2012/wordml" xmlns:w16cex="http://schemas.microsoft.com/office/word/2018/wordml/cex" xmlns:w16cid="http://schemas.microsoft.com/office/word/2016/wordml/cid" xmlns:w16="http://schemas.microsoft.com/office/word/2018/wordml" xmlns:w16sdtdh="http://schemas.microsoft.com/office/word/2020/wordml/sdtdatahash" xmlns:w16se="http://schemas.microsoft.com/office/word/2015/wordml/symex" xmlns:wpg="http://schemas.microsoft.com/office/word/2010/wordprocessingGroup" xmlns:wpi="http://schemas.microsoft.com/office/word/2010/wordprocessingInk" xmlns:wne="http://schemas.microsoft.com/office/word/2006/wordml" xmlns:wps="http://schemas.microsoft.com/office/word/2010/wordprocessingShape" mc:Ignorable="w14 w15 w16se w16cid w16 w16cex w16sdtdh wp14">
+<w:endnotes xmlns:wpc="http://schemas.microsoft.com/office/word/2010/wordprocessingCanvas" xmlns:cx="http://schemas.microsoft.com/office/drawing/2014/chartex" xmlns:cx1="http://schemas.microsoft.com/office/drawing/2015/9/8/chartex" xmlns:cx2="http://schemas.microsoft.com/office/drawing/2015/10/21/chartex" xmlns:cx3="http://schemas.microsoft.com/office/drawing/2016/5/9/chartex" xmlns:cx4="http://schemas.microsoft.com/office/drawing/2016/5/10/chartex" xmlns:cx5="http://schemas.microsoft.com/office/drawing/2016/5/11/chartex" xmlns:cx6="http://schemas.microsoft.com/office/drawing/2016/5/12/chartex" xmlns:cx7="http://schemas.microsoft.com/office/drawing/2016/5/13/chartex" xmlns:cx8="http://schemas.microsoft.com/office/drawing/2016/5/14/chartex" xmlns:mc="http://schemas.openxmlformats.org/markup-compatibility/2006" xmlns:aink="http://schemas.microsoft.com/office/drawing/2016/ink" xmlns:am3d="http://schemas.microsoft.com/office/drawing/2017/model3d" xmlns:o="urn:schemas-microsoft-com:office:office" xmlns:oel="http://schemas.microsoft.com/office/2019/extlst" xmlns:r="http://schemas.openxmlformats.org/officeDocument/2006/relationships" xmlns:m="http://schemas.openxmlformats.org/officeDocument/2006/math" xmlns:v="urn:schemas-microsoft-com:vml" xmlns:wp14="http://schemas.microsoft.com/office/word/2010/wordprocessingDrawing" xmlns:wp="http://schemas.openxmlformats.org/drawingml/2006/wordprocessingDrawing" xmlns:w10="urn:schemas-microsoft-com:office:word" xmlns:w="http://schemas.openxmlformats.org/wordprocessingml/2006/main" xmlns:w14="http://schemas.microsoft.com/office/word/2010/wordml" xmlns:w15="http://schemas.microsoft.com/office/word/2012/wordml" xmlns:w16cex="http://schemas.microsoft.com/office/word/2018/wordml/cex" xmlns:w16cid="http://schemas.microsoft.com/office/word/2016/wordml/cid" xmlns:w16="http://schemas.microsoft.com/office/word/2018/wordml" xmlns:w16sdtdh="http://schemas.microsoft.com/office/word/2020/wordml/sdtdatahash" xmlns:w16se="http://schemas.microsoft.com/office/word/2015/wordml/symex" xmlns:wpg="http://schemas.microsoft.com/office/word/2010/wordprocessingGroup" xmlns:wpi="http://schemas.microsoft.com/office/word/2010/wordprocessingInk" xmlns:wne="http://schemas.microsoft.com/office/word/2006/wordml" xmlns:wps="http://schemas.microsoft.com/office/word/2010/wordprocessingShape" mc:Ignorable="w14 w15 w16se w16cid w16 w16cex w16sdtdh wp14">
   <w:endnote w:type="separator" w:id="-1">
     <w:p>
       <w:r>
@@ -666,7 +686,7 @@
 </file>
 
 <file path=word/footer1.xml><?xml version="1.0" encoding="utf-8"?>
-<w:ftr xmlns:wpc="http://schemas.microsoft.com/office/word/2010/wordprocessingCanvas" xmlns:cx="http://schemas.microsoft.com/office/drawing/2014/chartex" xmlns:cx1="http://schemas.microsoft.com/office/drawing/2015/9/8/chartex" xmlns:cx2="http://schemas.microsoft.com/office/drawing/2015/10/21/chartex" xmlns:cx3="http://schemas.microsoft.com/office/drawing/2016/5/9/chartex" xmlns:cx4="http://schemas.microsoft.com/office/drawing/2016/5/10/chartex" xmlns:cx5="http://schemas.microsoft.com/office/drawing/2016/5/11/chartex" xmlns:cx6="http://schemas.microsoft.com/office/drawing/2016/5/12/chartex" xmlns:cx7="http://schemas.microsoft.com/office/drawing/2016/5/13/chartex" xmlns:cx8="http://schemas.microsoft.com/office/drawing/2016/5/14/chartex" xmlns:mc="http://schemas.openxmlformats.org/markup-compatibility/2006" xmlns:aink="http://schemas.microsoft.com/office/drawing/2016/ink" xmlns:am3d="http://schemas.microsoft.com/office/drawing/2017/model3d" xmlns:o="urn:schemas-microsoft-com:office:office" xmlns:r="http://schemas.openxmlformats.org/officeDocument/2006/relationships" xmlns:m="http://schemas.openxmlformats.org/officeDocument/2006/math" xmlns:v="urn:schemas-microsoft-com:vml" xmlns:wp14="http://schemas.microsoft.com/office/word/2010/wordprocessingDrawing" xmlns:wp="http://schemas.openxmlformats.org/drawingml/2006/wordprocessingDrawing" xmlns:w10="urn:schemas-microsoft-com:office:word" xmlns:w="http://schemas.openxmlformats.org/wordprocessingml/2006/main" xmlns:w14="http://schemas.microsoft.com/office/word/2010/wordml" xmlns:w15="http://schemas.microsoft.com/office/word/2012/wordml" xmlns:w16cex="http://schemas.microsoft.com/office/word/2018/wordml/cex" xmlns:w16cid="http://schemas.microsoft.com/office/word/2016/wordml/cid" xmlns:w16="http://schemas.microsoft.com/office/word/2018/wordml" xmlns:w16sdtdh="http://schemas.microsoft.com/office/word/2020/wordml/sdtdatahash" xmlns:w16se="http://schemas.microsoft.com/office/word/2015/wordml/symex" xmlns:wpg="http://schemas.microsoft.com/office/word/2010/wordprocessingGroup" xmlns:wpi="http://schemas.microsoft.com/office/word/2010/wordprocessingInk" xmlns:wne="http://schemas.microsoft.com/office/word/2006/wordml" xmlns:wps="http://schemas.microsoft.com/office/word/2010/wordprocessingShape" mc:Ignorable="w14 w15 w16se w16cid w16 w16cex w16sdtdh wp14">
+<w:ftr xmlns:wpc="http://schemas.microsoft.com/office/word/2010/wordprocessingCanvas" xmlns:cx="http://schemas.microsoft.com/office/drawing/2014/chartex" xmlns:cx1="http://schemas.microsoft.com/office/drawing/2015/9/8/chartex" xmlns:cx2="http://schemas.microsoft.com/office/drawing/2015/10/21/chartex" xmlns:cx3="http://schemas.microsoft.com/office/drawing/2016/5/9/chartex" xmlns:cx4="http://schemas.microsoft.com/office/drawing/2016/5/10/chartex" xmlns:cx5="http://schemas.microsoft.com/office/drawing/2016/5/11/chartex" xmlns:cx6="http://schemas.microsoft.com/office/drawing/2016/5/12/chartex" xmlns:cx7="http://schemas.microsoft.com/office/drawing/2016/5/13/chartex" xmlns:cx8="http://schemas.microsoft.com/office/drawing/2016/5/14/chartex" xmlns:mc="http://schemas.openxmlformats.org/markup-compatibility/2006" xmlns:aink="http://schemas.microsoft.com/office/drawing/2016/ink" xmlns:am3d="http://schemas.microsoft.com/office/drawing/2017/model3d" xmlns:o="urn:schemas-microsoft-com:office:office" xmlns:oel="http://schemas.microsoft.com/office/2019/extlst" xmlns:r="http://schemas.openxmlformats.org/officeDocument/2006/relationships" xmlns:m="http://schemas.openxmlformats.org/officeDocument/2006/math" xmlns:v="urn:schemas-microsoft-com:vml" xmlns:wp14="http://schemas.microsoft.com/office/word/2010/wordprocessingDrawing" xmlns:wp="http://schemas.openxmlformats.org/drawingml/2006/wordprocessingDrawing" xmlns:w10="urn:schemas-microsoft-com:office:word" xmlns:w="http://schemas.openxmlformats.org/wordprocessingml/2006/main" xmlns:w14="http://schemas.microsoft.com/office/word/2010/wordml" xmlns:w15="http://schemas.microsoft.com/office/word/2012/wordml" xmlns:w16cex="http://schemas.microsoft.com/office/word/2018/wordml/cex" xmlns:w16cid="http://schemas.microsoft.com/office/word/2016/wordml/cid" xmlns:w16="http://schemas.microsoft.com/office/word/2018/wordml" xmlns:w16sdtdh="http://schemas.microsoft.com/office/word/2020/wordml/sdtdatahash" xmlns:w16se="http://schemas.microsoft.com/office/word/2015/wordml/symex" xmlns:wpg="http://schemas.microsoft.com/office/word/2010/wordprocessingGroup" xmlns:wpi="http://schemas.microsoft.com/office/word/2010/wordprocessingInk" xmlns:wne="http://schemas.microsoft.com/office/word/2006/wordml" xmlns:wps="http://schemas.microsoft.com/office/word/2010/wordprocessingShape" mc:Ignorable="w14 w15 w16se w16cid w16 w16cex w16sdtdh wp14">
   <w:p>
     <w:pPr>
       <w:rPr>
@@ -790,7 +810,7 @@
 </file>
 
 <file path=word/footnotes.xml><?xml version="1.0" encoding="utf-8"?>
-<w:footnotes xmlns:wpc="http://schemas.microsoft.com/office/word/2010/wordprocessingCanvas" xmlns:cx="http://schemas.microsoft.com/office/drawing/2014/chartex" xmlns:cx1="http://schemas.microsoft.com/office/drawing/2015/9/8/chartex" xmlns:cx2="http://schemas.microsoft.com/office/drawing/2015/10/21/chartex" xmlns:cx3="http://schemas.microsoft.com/office/drawing/2016/5/9/chartex" xmlns:cx4="http://schemas.microsoft.com/office/drawing/2016/5/10/chartex" xmlns:cx5="http://schemas.microsoft.com/office/drawing/2016/5/11/chartex" xmlns:cx6="http://schemas.microsoft.com/office/drawing/2016/5/12/chartex" xmlns:cx7="http://schemas.microsoft.com/office/drawing/2016/5/13/chartex" xmlns:cx8="http://schemas.microsoft.com/office/drawing/2016/5/14/chartex" xmlns:mc="http://schemas.openxmlformats.org/markup-compatibility/2006" xmlns:aink="http://schemas.microsoft.com/office/drawing/2016/ink" xmlns:am3d="http://schemas.microsoft.com/office/drawing/2017/model3d" xmlns:o="urn:schemas-microsoft-com:office:office" xmlns:r="http://schemas.openxmlformats.org/officeDocument/2006/relationships" xmlns:m="http://schemas.openxmlformats.org/officeDocument/2006/math" xmlns:v="urn:schemas-microsoft-com:vml" xmlns:wp14="http://schemas.microsoft.com/office/word/2010/wordprocessingDrawing" xmlns:wp="http://schemas.openxmlformats.org/drawingml/2006/wordprocessingDrawing" xmlns:w10="urn:schemas-microsoft-com:office:word" xmlns:w="http://schemas.openxmlformats.org/wordprocessingml/2006/main" xmlns:w14="http://schemas.microsoft.com/office/word/2010/wordml" xmlns:w15="http://schemas.microsoft.com/office/word/2012/wordml" xmlns:w16cex="http://schemas.microsoft.com/office/word/2018/wordml/cex" xmlns:w16cid="http://schemas.microsoft.com/office/word/2016/wordml/cid" xmlns:w16="http://schemas.microsoft.com/office/word/2018/wordml" xmlns:w16sdtdh="http://schemas.microsoft.com/office/word/2020/wordml/sdtdatahash" xmlns:w16se="http://schemas.microsoft.com/office/word/2015/wordml/symex" xmlns:wpg="http://schemas.microsoft.com/office/word/2010/wordprocessingGroup" xmlns:wpi="http://schemas.microsoft.com/office/word/2010/wordprocessingInk" xmlns:wne="http://schemas.microsoft.com/office/word/2006/wordml" xmlns:wps="http://schemas.microsoft.com/office/word/2010/wordprocessingShape" mc:Ignorable="w14 w15 w16se w16cid w16 w16cex w16sdtdh wp14">
+<w:footnotes xmlns:wpc="http://schemas.microsoft.com/office/word/2010/wordprocessingCanvas" xmlns:cx="http://schemas.microsoft.com/office/drawing/2014/chartex" xmlns:cx1="http://schemas.microsoft.com/office/drawing/2015/9/8/chartex" xmlns:cx2="http://schemas.microsoft.com/office/drawing/2015/10/21/chartex" xmlns:cx3="http://schemas.microsoft.com/office/drawing/2016/5/9/chartex" xmlns:cx4="http://schemas.microsoft.com/office/drawing/2016/5/10/chartex" xmlns:cx5="http://schemas.microsoft.com/office/drawing/2016/5/11/chartex" xmlns:cx6="http://schemas.microsoft.com/office/drawing/2016/5/12/chartex" xmlns:cx7="http://schemas.microsoft.com/office/drawing/2016/5/13/chartex" xmlns:cx8="http://schemas.microsoft.com/office/drawing/2016/5/14/chartex" xmlns:mc="http://schemas.openxmlformats.org/markup-compatibility/2006" xmlns:aink="http://schemas.microsoft.com/office/drawing/2016/ink" xmlns:am3d="http://schemas.microsoft.com/office/drawing/2017/model3d" xmlns:o="urn:schemas-microsoft-com:office:office" xmlns:oel="http://schemas.microsoft.com/office/2019/extlst" xmlns:r="http://schemas.openxmlformats.org/officeDocument/2006/relationships" xmlns:m="http://schemas.openxmlformats.org/officeDocument/2006/math" xmlns:v="urn:schemas-microsoft-com:vml" xmlns:wp14="http://schemas.microsoft.com/office/word/2010/wordprocessingDrawing" xmlns:wp="http://schemas.openxmlformats.org/drawingml/2006/wordprocessingDrawing" xmlns:w10="urn:schemas-microsoft-com:office:word" xmlns:w="http://schemas.openxmlformats.org/wordprocessingml/2006/main" xmlns:w14="http://schemas.microsoft.com/office/word/2010/wordml" xmlns:w15="http://schemas.microsoft.com/office/word/2012/wordml" xmlns:w16cex="http://schemas.microsoft.com/office/word/2018/wordml/cex" xmlns:w16cid="http://schemas.microsoft.com/office/word/2016/wordml/cid" xmlns:w16="http://schemas.microsoft.com/office/word/2018/wordml" xmlns:w16sdtdh="http://schemas.microsoft.com/office/word/2020/wordml/sdtdatahash" xmlns:w16se="http://schemas.microsoft.com/office/word/2015/wordml/symex" xmlns:wpg="http://schemas.microsoft.com/office/word/2010/wordprocessingGroup" xmlns:wpi="http://schemas.microsoft.com/office/word/2010/wordprocessingInk" xmlns:wne="http://schemas.microsoft.com/office/word/2006/wordml" xmlns:wps="http://schemas.microsoft.com/office/word/2010/wordprocessingShape" mc:Ignorable="w14 w15 w16se w16cid w16 w16cex w16sdtdh wp14">
   <w:footnote w:type="separator" w:id="-1">
     <w:p>
       <w:r>
@@ -809,7 +829,7 @@
 </file>
 
 <file path=word/numbering.xml><?xml version="1.0" encoding="utf-8"?>
-<w:numbering xmlns:wpc="http://schemas.microsoft.com/office/word/2010/wordprocessingCanvas" xmlns:cx="http://schemas.microsoft.com/office/drawing/2014/chartex" xmlns:cx1="http://schemas.microsoft.com/office/drawing/2015/9/8/chartex" xmlns:cx2="http://schemas.microsoft.com/office/drawing/2015/10/21/chartex" xmlns:cx3="http://schemas.microsoft.com/office/drawing/2016/5/9/chartex" xmlns:cx4="http://schemas.microsoft.com/office/drawing/2016/5/10/chartex" xmlns:cx5="http://schemas.microsoft.com/office/drawing/2016/5/11/chartex" xmlns:cx6="http://schemas.microsoft.com/office/drawing/2016/5/12/chartex" xmlns:cx7="http://schemas.microsoft.com/office/drawing/2016/5/13/chartex" xmlns:cx8="http://schemas.microsoft.com/office/drawing/2016/5/14/chartex" xmlns:mc="http://schemas.openxmlformats.org/markup-compatibility/2006" xmlns:aink="http://schemas.microsoft.com/office/drawing/2016/ink" xmlns:am3d="http://schemas.microsoft.com/office/drawing/2017/model3d" xmlns:o="urn:schemas-microsoft-com:office:office" xmlns:r="http://schemas.openxmlformats.org/officeDocument/2006/relationships" xmlns:m="http://schemas.openxmlformats.org/officeDocument/2006/math" xmlns:v="urn:schemas-microsoft-com:vml" xmlns:wp14="http://schemas.microsoft.com/office/word/2010/wordprocessingDrawing" xmlns:wp="http://schemas.openxmlformats.org/drawingml/2006/wordprocessingDrawing" xmlns:w10="urn:schemas-microsoft-com:office:word" xmlns:w="http://schemas.openxmlformats.org/wordprocessingml/2006/main" xmlns:w14="http://schemas.microsoft.com/office/word/2010/wordml" xmlns:w15="http://schemas.microsoft.com/office/word/2012/wordml" xmlns:w16cex="http://schemas.microsoft.com/office/word/2018/wordml/cex" xmlns:w16cid="http://schemas.microsoft.com/office/word/2016/wordml/cid" xmlns:w16="http://schemas.microsoft.com/office/word/2018/wordml" xmlns:w16sdtdh="http://schemas.microsoft.com/office/word/2020/wordml/sdtdatahash" xmlns:w16se="http://schemas.microsoft.com/office/word/2015/wordml/symex" xmlns:wpg="http://schemas.microsoft.com/office/word/2010/wordprocessingGroup" xmlns:wpi="http://schemas.microsoft.com/office/word/2010/wordprocessingInk" xmlns:wne="http://schemas.microsoft.com/office/word/2006/wordml" xmlns:wps="http://schemas.microsoft.com/office/word/2010/wordprocessingShape" mc:Ignorable="w14 w15 w16se w16cid w16 w16cex w16sdtdh wp14">
+<w:numbering xmlns:wpc="http://schemas.microsoft.com/office/word/2010/wordprocessingCanvas" xmlns:cx="http://schemas.microsoft.com/office/drawing/2014/chartex" xmlns:cx1="http://schemas.microsoft.com/office/drawing/2015/9/8/chartex" xmlns:cx2="http://schemas.microsoft.com/office/drawing/2015/10/21/chartex" xmlns:cx3="http://schemas.microsoft.com/office/drawing/2016/5/9/chartex" xmlns:cx4="http://schemas.microsoft.com/office/drawing/2016/5/10/chartex" xmlns:cx5="http://schemas.microsoft.com/office/drawing/2016/5/11/chartex" xmlns:cx6="http://schemas.microsoft.com/office/drawing/2016/5/12/chartex" xmlns:cx7="http://schemas.microsoft.com/office/drawing/2016/5/13/chartex" xmlns:cx8="http://schemas.microsoft.com/office/drawing/2016/5/14/chartex" xmlns:mc="http://schemas.openxmlformats.org/markup-compatibility/2006" xmlns:aink="http://schemas.microsoft.com/office/drawing/2016/ink" xmlns:am3d="http://schemas.microsoft.com/office/drawing/2017/model3d" xmlns:o="urn:schemas-microsoft-com:office:office" xmlns:oel="http://schemas.microsoft.com/office/2019/extlst" xmlns:r="http://schemas.openxmlformats.org/officeDocument/2006/relationships" xmlns:m="http://schemas.openxmlformats.org/officeDocument/2006/math" xmlns:v="urn:schemas-microsoft-com:vml" xmlns:wp14="http://schemas.microsoft.com/office/word/2010/wordprocessingDrawing" xmlns:wp="http://schemas.openxmlformats.org/drawingml/2006/wordprocessingDrawing" xmlns:w10="urn:schemas-microsoft-com:office:word" xmlns:w="http://schemas.openxmlformats.org/wordprocessingml/2006/main" xmlns:w14="http://schemas.microsoft.com/office/word/2010/wordml" xmlns:w15="http://schemas.microsoft.com/office/word/2012/wordml" xmlns:w16cex="http://schemas.microsoft.com/office/word/2018/wordml/cex" xmlns:w16cid="http://schemas.microsoft.com/office/word/2016/wordml/cid" xmlns:w16="http://schemas.microsoft.com/office/word/2018/wordml" xmlns:w16sdtdh="http://schemas.microsoft.com/office/word/2020/wordml/sdtdatahash" xmlns:w16se="http://schemas.microsoft.com/office/word/2015/wordml/symex" xmlns:wpg="http://schemas.microsoft.com/office/word/2010/wordprocessingGroup" xmlns:wpi="http://schemas.microsoft.com/office/word/2010/wordprocessingInk" xmlns:wne="http://schemas.microsoft.com/office/word/2006/wordml" xmlns:wps="http://schemas.microsoft.com/office/word/2010/wordprocessingShape" mc:Ignorable="w14 w15 w16se w16cid w16 w16cex w16sdtdh wp14">
   <w:abstractNum w:abstractNumId="0" w15:restartNumberingAfterBreak="0">
     <w:nsid w:val="010E2635"/>
     <w:multiLevelType w:val="hybridMultilevel"/>
@@ -1048,10 +1068,10 @@
       </w:rPr>
     </w:lvl>
   </w:abstractNum>
-  <w:num w:numId="1">
+  <w:num w:numId="1" w16cid:durableId="1664311497">
     <w:abstractNumId w:val="0"/>
   </w:num>
-  <w:num w:numId="2">
+  <w:num w:numId="2" w16cid:durableId="71201294">
     <w:abstractNumId w:val="1"/>
   </w:num>
 </w:numbering>
@@ -1963,18 +1983,12 @@
 </file>
 
 <file path=customXml/item1.xml><?xml version="1.0" encoding="utf-8"?>
-<p:properties xmlns:p="http://schemas.microsoft.com/office/2006/metadata/properties" xmlns:xsi="http://www.w3.org/2001/XMLSchema-instance" xmlns:pc="http://schemas.microsoft.com/office/infopath/2007/PartnerControls">
-  <documentManagement>
-    <Function xmlns="a0f11e6e-95b7-419c-ae0e-6a2205c754ca">
-      <Value>Template</Value>
-    </Function>
-    <Topic xmlns="a0f11e6e-95b7-419c-ae0e-6a2205c754ca">
-      <Value>Product</Value>
-    </Topic>
-    <Language xmlns="a0f11e6e-95b7-419c-ae0e-6a2205c754ca">English</Language>
-    <LastUpdate xmlns="a0f11e6e-95b7-419c-ae0e-6a2205c754ca" xsi:nil="true"/>
-  </documentManagement>
-</p:properties>
+<?mso-contentType ?>
+<FormTemplates xmlns="http://schemas.microsoft.com/sharepoint/v3/contenttype/forms">
+  <Display>DocumentLibraryForm</Display>
+  <Edit>DocumentLibraryForm</Edit>
+  <New>DocumentLibraryForm</New>
+</FormTemplates>
 </file>
 
 <file path=customXml/item2.xml><?xml version="1.0" encoding="utf-8"?>
@@ -2259,20 +2273,24 @@
 </file>
 
 <file path=customXml/item3.xml><?xml version="1.0" encoding="utf-8"?>
-<?mso-contentType ?>
-<FormTemplates xmlns="http://schemas.microsoft.com/sharepoint/v3/contenttype/forms">
-  <Display>DocumentLibraryForm</Display>
-  <Edit>DocumentLibraryForm</Edit>
-  <New>DocumentLibraryForm</New>
-</FormTemplates>
+<p:properties xmlns:p="http://schemas.microsoft.com/office/2006/metadata/properties" xmlns:xsi="http://www.w3.org/2001/XMLSchema-instance" xmlns:pc="http://schemas.microsoft.com/office/infopath/2007/PartnerControls">
+  <documentManagement>
+    <Function xmlns="a0f11e6e-95b7-419c-ae0e-6a2205c754ca">
+      <Value>Template</Value>
+    </Function>
+    <Topic xmlns="a0f11e6e-95b7-419c-ae0e-6a2205c754ca">
+      <Value>Product</Value>
+    </Topic>
+    <Language xmlns="a0f11e6e-95b7-419c-ae0e-6a2205c754ca">English</Language>
+    <LastUpdate xmlns="a0f11e6e-95b7-419c-ae0e-6a2205c754ca" xsi:nil="true"/>
+  </documentManagement>
+</p:properties>
 </file>
 
 <file path=customXml/itemProps1.xml><?xml version="1.0" encoding="utf-8"?>
-<ds:datastoreItem xmlns:ds="http://schemas.openxmlformats.org/officeDocument/2006/customXml" ds:itemID="{DA8681A4-6FF7-4FBB-8B92-26BCB1FD1208}">
+<ds:datastoreItem xmlns:ds="http://schemas.openxmlformats.org/officeDocument/2006/customXml" ds:itemID="{6E7445DC-808D-4208-808A-EBC1DDC8B584}">
   <ds:schemaRefs>
-    <ds:schemaRef ds:uri="http://schemas.microsoft.com/office/2006/metadata/properties"/>
-    <ds:schemaRef ds:uri="http://schemas.microsoft.com/office/infopath/2007/PartnerControls"/>
-    <ds:schemaRef ds:uri="a0f11e6e-95b7-419c-ae0e-6a2205c754ca"/>
+    <ds:schemaRef ds:uri="http://schemas.microsoft.com/sharepoint/v3/contenttype/forms"/>
   </ds:schemaRefs>
 </ds:datastoreItem>
 </file>
@@ -2297,9 +2315,11 @@
 </file>
 
 <file path=customXml/itemProps3.xml><?xml version="1.0" encoding="utf-8"?>
-<ds:datastoreItem xmlns:ds="http://schemas.openxmlformats.org/officeDocument/2006/customXml" ds:itemID="{6E7445DC-808D-4208-808A-EBC1DDC8B584}">
+<ds:datastoreItem xmlns:ds="http://schemas.openxmlformats.org/officeDocument/2006/customXml" ds:itemID="{DA8681A4-6FF7-4FBB-8B92-26BCB1FD1208}">
   <ds:schemaRefs>
-    <ds:schemaRef ds:uri="http://schemas.microsoft.com/sharepoint/v3/contenttype/forms"/>
+    <ds:schemaRef ds:uri="http://schemas.microsoft.com/office/2006/metadata/properties"/>
+    <ds:schemaRef ds:uri="http://schemas.microsoft.com/office/infopath/2007/PartnerControls"/>
+    <ds:schemaRef ds:uri="a0f11e6e-95b7-419c-ae0e-6a2205c754ca"/>
   </ds:schemaRefs>
 </ds:datastoreItem>
 </file>
</xml_diff>

<commit_message>
Update to Advance Steel 2024, AutoCAD 2024, Dynamo Core 2.17.0 (#81)
* Update to Advance Steel 2024, AutoCAD 2024, Dynamo Core 2.17.0

* Update installer product id for Dynamo Extension for AS 2024.

* Update ThirdPartySettings folder to 2024 in DirectoryTree.wxs

* update DirectoryTree comment for install folder

* update sample script Dome.dyn with pre-release version of MeshTools.

* change Dome script to no longer use MeshTools

* Add plates back to Dome.dyn script

* add y division variable in the plate generation script

* remove unused node
</commit_message>
<xml_diff>
--- a/D4ASCopyright.docx
+++ b/D4ASCopyright.docx
@@ -1,6 +1,6 @@
 
 <file path=word/document.xml><?xml version="1.0" encoding="utf-8"?>
-<w:document xmlns:wpc="http://schemas.microsoft.com/office/word/2010/wordprocessingCanvas" xmlns:cx="http://schemas.microsoft.com/office/drawing/2014/chartex" xmlns:cx1="http://schemas.microsoft.com/office/drawing/2015/9/8/chartex" xmlns:cx2="http://schemas.microsoft.com/office/drawing/2015/10/21/chartex" xmlns:cx3="http://schemas.microsoft.com/office/drawing/2016/5/9/chartex" xmlns:cx4="http://schemas.microsoft.com/office/drawing/2016/5/10/chartex" xmlns:cx5="http://schemas.microsoft.com/office/drawing/2016/5/11/chartex" xmlns:cx6="http://schemas.microsoft.com/office/drawing/2016/5/12/chartex" xmlns:cx7="http://schemas.microsoft.com/office/drawing/2016/5/13/chartex" xmlns:cx8="http://schemas.microsoft.com/office/drawing/2016/5/14/chartex" xmlns:mc="http://schemas.openxmlformats.org/markup-compatibility/2006" xmlns:aink="http://schemas.microsoft.com/office/drawing/2016/ink" xmlns:am3d="http://schemas.microsoft.com/office/drawing/2017/model3d" xmlns:o="urn:schemas-microsoft-com:office:office" xmlns:r="http://schemas.openxmlformats.org/officeDocument/2006/relationships" xmlns:m="http://schemas.openxmlformats.org/officeDocument/2006/math" xmlns:v="urn:schemas-microsoft-com:vml" xmlns:wp14="http://schemas.microsoft.com/office/word/2010/wordprocessingDrawing" xmlns:wp="http://schemas.openxmlformats.org/drawingml/2006/wordprocessingDrawing" xmlns:w10="urn:schemas-microsoft-com:office:word" xmlns:w="http://schemas.openxmlformats.org/wordprocessingml/2006/main" xmlns:w14="http://schemas.microsoft.com/office/word/2010/wordml" xmlns:w15="http://schemas.microsoft.com/office/word/2012/wordml" xmlns:w16cex="http://schemas.microsoft.com/office/word/2018/wordml/cex" xmlns:w16cid="http://schemas.microsoft.com/office/word/2016/wordml/cid" xmlns:w16="http://schemas.microsoft.com/office/word/2018/wordml" xmlns:w16sdtdh="http://schemas.microsoft.com/office/word/2020/wordml/sdtdatahash" xmlns:w16se="http://schemas.microsoft.com/office/word/2015/wordml/symex" xmlns:wpg="http://schemas.microsoft.com/office/word/2010/wordprocessingGroup" xmlns:wpi="http://schemas.microsoft.com/office/word/2010/wordprocessingInk" xmlns:wne="http://schemas.microsoft.com/office/word/2006/wordml" xmlns:wps="http://schemas.microsoft.com/office/word/2010/wordprocessingShape" mc:Ignorable="w14 w15 w16se w16cid w16 w16cex w16sdtdh wp14">
+<w:document xmlns:wpc="http://schemas.microsoft.com/office/word/2010/wordprocessingCanvas" xmlns:cx="http://schemas.microsoft.com/office/drawing/2014/chartex" xmlns:cx1="http://schemas.microsoft.com/office/drawing/2015/9/8/chartex" xmlns:cx2="http://schemas.microsoft.com/office/drawing/2015/10/21/chartex" xmlns:cx3="http://schemas.microsoft.com/office/drawing/2016/5/9/chartex" xmlns:cx4="http://schemas.microsoft.com/office/drawing/2016/5/10/chartex" xmlns:cx5="http://schemas.microsoft.com/office/drawing/2016/5/11/chartex" xmlns:cx6="http://schemas.microsoft.com/office/drawing/2016/5/12/chartex" xmlns:cx7="http://schemas.microsoft.com/office/drawing/2016/5/13/chartex" xmlns:cx8="http://schemas.microsoft.com/office/drawing/2016/5/14/chartex" xmlns:mc="http://schemas.openxmlformats.org/markup-compatibility/2006" xmlns:aink="http://schemas.microsoft.com/office/drawing/2016/ink" xmlns:am3d="http://schemas.microsoft.com/office/drawing/2017/model3d" xmlns:o="urn:schemas-microsoft-com:office:office" xmlns:oel="http://schemas.microsoft.com/office/2019/extlst" xmlns:r="http://schemas.openxmlformats.org/officeDocument/2006/relationships" xmlns:m="http://schemas.openxmlformats.org/officeDocument/2006/math" xmlns:v="urn:schemas-microsoft-com:vml" xmlns:wp14="http://schemas.microsoft.com/office/word/2010/wordprocessingDrawing" xmlns:wp="http://schemas.openxmlformats.org/drawingml/2006/wordprocessingDrawing" xmlns:w10="urn:schemas-microsoft-com:office:word" xmlns:w="http://schemas.openxmlformats.org/wordprocessingml/2006/main" xmlns:w14="http://schemas.microsoft.com/office/word/2010/wordml" xmlns:w15="http://schemas.microsoft.com/office/word/2012/wordml" xmlns:w16cex="http://schemas.microsoft.com/office/word/2018/wordml/cex" xmlns:w16cid="http://schemas.microsoft.com/office/word/2016/wordml/cid" xmlns:w16="http://schemas.microsoft.com/office/word/2018/wordml" xmlns:w16sdtdh="http://schemas.microsoft.com/office/word/2020/wordml/sdtdatahash" xmlns:w16se="http://schemas.microsoft.com/office/word/2015/wordml/symex" xmlns:wpg="http://schemas.microsoft.com/office/word/2010/wordprocessingGroup" xmlns:wpi="http://schemas.microsoft.com/office/word/2010/wordprocessingInk" xmlns:wne="http://schemas.microsoft.com/office/word/2006/wordml" xmlns:wps="http://schemas.microsoft.com/office/word/2010/wordprocessingShape" mc:Ignorable="w14 w15 w16se w16cid w16 w16cex w16sdtdh wp14">
   <w:body>
     <w:p>
       <w:pPr>
@@ -60,7 +60,17 @@
           <w:sz w:val="18"/>
           <w:szCs w:val="18"/>
         </w:rPr>
-        <w:t>Steel 2023</w:t>
+        <w:t>Steel 202</w:t>
+      </w:r>
+      <w:r>
+        <w:rPr>
+          <w:rFonts w:ascii="Verdana" w:hAnsi="Verdana"/>
+          <w:b/>
+          <w:bCs/>
+          <w:sz w:val="18"/>
+          <w:szCs w:val="18"/>
+        </w:rPr>
+        <w:t>4</w:t>
       </w:r>
       <w:r>
         <w:rPr>
@@ -163,7 +173,17 @@
           <w:sz w:val="18"/>
           <w:szCs w:val="18"/>
         </w:rPr>
-        <w:t>2022</w:t>
+        <w:t>202</w:t>
+      </w:r>
+      <w:r>
+        <w:rPr>
+          <w:rFonts w:ascii="Verdana" w:hAnsi="Verdana"/>
+          <w:b/>
+          <w:bCs/>
+          <w:sz w:val="18"/>
+          <w:szCs w:val="18"/>
+        </w:rPr>
+        <w:t>3</w:t>
       </w:r>
       <w:r>
         <w:rPr>
@@ -647,7 +667,7 @@
 </file>
 
 <file path=word/endnotes.xml><?xml version="1.0" encoding="utf-8"?>
-<w:endnotes xmlns:wpc="http://schemas.microsoft.com/office/word/2010/wordprocessingCanvas" xmlns:cx="http://schemas.microsoft.com/office/drawing/2014/chartex" xmlns:cx1="http://schemas.microsoft.com/office/drawing/2015/9/8/chartex" xmlns:cx2="http://schemas.microsoft.com/office/drawing/2015/10/21/chartex" xmlns:cx3="http://schemas.microsoft.com/office/drawing/2016/5/9/chartex" xmlns:cx4="http://schemas.microsoft.com/office/drawing/2016/5/10/chartex" xmlns:cx5="http://schemas.microsoft.com/office/drawing/2016/5/11/chartex" xmlns:cx6="http://schemas.microsoft.com/office/drawing/2016/5/12/chartex" xmlns:cx7="http://schemas.microsoft.com/office/drawing/2016/5/13/chartex" xmlns:cx8="http://schemas.microsoft.com/office/drawing/2016/5/14/chartex" xmlns:mc="http://schemas.openxmlformats.org/markup-compatibility/2006" xmlns:aink="http://schemas.microsoft.com/office/drawing/2016/ink" xmlns:am3d="http://schemas.microsoft.com/office/drawing/2017/model3d" xmlns:o="urn:schemas-microsoft-com:office:office" xmlns:r="http://schemas.openxmlformats.org/officeDocument/2006/relationships" xmlns:m="http://schemas.openxmlformats.org/officeDocument/2006/math" xmlns:v="urn:schemas-microsoft-com:vml" xmlns:wp14="http://schemas.microsoft.com/office/word/2010/wordprocessingDrawing" xmlns:wp="http://schemas.openxmlformats.org/drawingml/2006/wordprocessingDrawing" xmlns:w10="urn:schemas-microsoft-com:office:word" xmlns:w="http://schemas.openxmlformats.org/wordprocessingml/2006/main" xmlns:w14="http://schemas.microsoft.com/office/word/2010/wordml" xmlns:w15="http://schemas.microsoft.com/office/word/2012/wordml" xmlns:w16cex="http://schemas.microsoft.com/office/word/2018/wordml/cex" xmlns:w16cid="http://schemas.microsoft.com/office/word/2016/wordml/cid" xmlns:w16="http://schemas.microsoft.com/office/word/2018/wordml" xmlns:w16sdtdh="http://schemas.microsoft.com/office/word/2020/wordml/sdtdatahash" xmlns:w16se="http://schemas.microsoft.com/office/word/2015/wordml/symex" xmlns:wpg="http://schemas.microsoft.com/office/word/2010/wordprocessingGroup" xmlns:wpi="http://schemas.microsoft.com/office/word/2010/wordprocessingInk" xmlns:wne="http://schemas.microsoft.com/office/word/2006/wordml" xmlns:wps="http://schemas.microsoft.com/office/word/2010/wordprocessingShape" mc:Ignorable="w14 w15 w16se w16cid w16 w16cex w16sdtdh wp14">
+<w:endnotes xmlns:wpc="http://schemas.microsoft.com/office/word/2010/wordprocessingCanvas" xmlns:cx="http://schemas.microsoft.com/office/drawing/2014/chartex" xmlns:cx1="http://schemas.microsoft.com/office/drawing/2015/9/8/chartex" xmlns:cx2="http://schemas.microsoft.com/office/drawing/2015/10/21/chartex" xmlns:cx3="http://schemas.microsoft.com/office/drawing/2016/5/9/chartex" xmlns:cx4="http://schemas.microsoft.com/office/drawing/2016/5/10/chartex" xmlns:cx5="http://schemas.microsoft.com/office/drawing/2016/5/11/chartex" xmlns:cx6="http://schemas.microsoft.com/office/drawing/2016/5/12/chartex" xmlns:cx7="http://schemas.microsoft.com/office/drawing/2016/5/13/chartex" xmlns:cx8="http://schemas.microsoft.com/office/drawing/2016/5/14/chartex" xmlns:mc="http://schemas.openxmlformats.org/markup-compatibility/2006" xmlns:aink="http://schemas.microsoft.com/office/drawing/2016/ink" xmlns:am3d="http://schemas.microsoft.com/office/drawing/2017/model3d" xmlns:o="urn:schemas-microsoft-com:office:office" xmlns:oel="http://schemas.microsoft.com/office/2019/extlst" xmlns:r="http://schemas.openxmlformats.org/officeDocument/2006/relationships" xmlns:m="http://schemas.openxmlformats.org/officeDocument/2006/math" xmlns:v="urn:schemas-microsoft-com:vml" xmlns:wp14="http://schemas.microsoft.com/office/word/2010/wordprocessingDrawing" xmlns:wp="http://schemas.openxmlformats.org/drawingml/2006/wordprocessingDrawing" xmlns:w10="urn:schemas-microsoft-com:office:word" xmlns:w="http://schemas.openxmlformats.org/wordprocessingml/2006/main" xmlns:w14="http://schemas.microsoft.com/office/word/2010/wordml" xmlns:w15="http://schemas.microsoft.com/office/word/2012/wordml" xmlns:w16cex="http://schemas.microsoft.com/office/word/2018/wordml/cex" xmlns:w16cid="http://schemas.microsoft.com/office/word/2016/wordml/cid" xmlns:w16="http://schemas.microsoft.com/office/word/2018/wordml" xmlns:w16sdtdh="http://schemas.microsoft.com/office/word/2020/wordml/sdtdatahash" xmlns:w16se="http://schemas.microsoft.com/office/word/2015/wordml/symex" xmlns:wpg="http://schemas.microsoft.com/office/word/2010/wordprocessingGroup" xmlns:wpi="http://schemas.microsoft.com/office/word/2010/wordprocessingInk" xmlns:wne="http://schemas.microsoft.com/office/word/2006/wordml" xmlns:wps="http://schemas.microsoft.com/office/word/2010/wordprocessingShape" mc:Ignorable="w14 w15 w16se w16cid w16 w16cex w16sdtdh wp14">
   <w:endnote w:type="separator" w:id="-1">
     <w:p>
       <w:r>
@@ -666,7 +686,7 @@
 </file>
 
 <file path=word/footer1.xml><?xml version="1.0" encoding="utf-8"?>
-<w:ftr xmlns:wpc="http://schemas.microsoft.com/office/word/2010/wordprocessingCanvas" xmlns:cx="http://schemas.microsoft.com/office/drawing/2014/chartex" xmlns:cx1="http://schemas.microsoft.com/office/drawing/2015/9/8/chartex" xmlns:cx2="http://schemas.microsoft.com/office/drawing/2015/10/21/chartex" xmlns:cx3="http://schemas.microsoft.com/office/drawing/2016/5/9/chartex" xmlns:cx4="http://schemas.microsoft.com/office/drawing/2016/5/10/chartex" xmlns:cx5="http://schemas.microsoft.com/office/drawing/2016/5/11/chartex" xmlns:cx6="http://schemas.microsoft.com/office/drawing/2016/5/12/chartex" xmlns:cx7="http://schemas.microsoft.com/office/drawing/2016/5/13/chartex" xmlns:cx8="http://schemas.microsoft.com/office/drawing/2016/5/14/chartex" xmlns:mc="http://schemas.openxmlformats.org/markup-compatibility/2006" xmlns:aink="http://schemas.microsoft.com/office/drawing/2016/ink" xmlns:am3d="http://schemas.microsoft.com/office/drawing/2017/model3d" xmlns:o="urn:schemas-microsoft-com:office:office" xmlns:r="http://schemas.openxmlformats.org/officeDocument/2006/relationships" xmlns:m="http://schemas.openxmlformats.org/officeDocument/2006/math" xmlns:v="urn:schemas-microsoft-com:vml" xmlns:wp14="http://schemas.microsoft.com/office/word/2010/wordprocessingDrawing" xmlns:wp="http://schemas.openxmlformats.org/drawingml/2006/wordprocessingDrawing" xmlns:w10="urn:schemas-microsoft-com:office:word" xmlns:w="http://schemas.openxmlformats.org/wordprocessingml/2006/main" xmlns:w14="http://schemas.microsoft.com/office/word/2010/wordml" xmlns:w15="http://schemas.microsoft.com/office/word/2012/wordml" xmlns:w16cex="http://schemas.microsoft.com/office/word/2018/wordml/cex" xmlns:w16cid="http://schemas.microsoft.com/office/word/2016/wordml/cid" xmlns:w16="http://schemas.microsoft.com/office/word/2018/wordml" xmlns:w16sdtdh="http://schemas.microsoft.com/office/word/2020/wordml/sdtdatahash" xmlns:w16se="http://schemas.microsoft.com/office/word/2015/wordml/symex" xmlns:wpg="http://schemas.microsoft.com/office/word/2010/wordprocessingGroup" xmlns:wpi="http://schemas.microsoft.com/office/word/2010/wordprocessingInk" xmlns:wne="http://schemas.microsoft.com/office/word/2006/wordml" xmlns:wps="http://schemas.microsoft.com/office/word/2010/wordprocessingShape" mc:Ignorable="w14 w15 w16se w16cid w16 w16cex w16sdtdh wp14">
+<w:ftr xmlns:wpc="http://schemas.microsoft.com/office/word/2010/wordprocessingCanvas" xmlns:cx="http://schemas.microsoft.com/office/drawing/2014/chartex" xmlns:cx1="http://schemas.microsoft.com/office/drawing/2015/9/8/chartex" xmlns:cx2="http://schemas.microsoft.com/office/drawing/2015/10/21/chartex" xmlns:cx3="http://schemas.microsoft.com/office/drawing/2016/5/9/chartex" xmlns:cx4="http://schemas.microsoft.com/office/drawing/2016/5/10/chartex" xmlns:cx5="http://schemas.microsoft.com/office/drawing/2016/5/11/chartex" xmlns:cx6="http://schemas.microsoft.com/office/drawing/2016/5/12/chartex" xmlns:cx7="http://schemas.microsoft.com/office/drawing/2016/5/13/chartex" xmlns:cx8="http://schemas.microsoft.com/office/drawing/2016/5/14/chartex" xmlns:mc="http://schemas.openxmlformats.org/markup-compatibility/2006" xmlns:aink="http://schemas.microsoft.com/office/drawing/2016/ink" xmlns:am3d="http://schemas.microsoft.com/office/drawing/2017/model3d" xmlns:o="urn:schemas-microsoft-com:office:office" xmlns:oel="http://schemas.microsoft.com/office/2019/extlst" xmlns:r="http://schemas.openxmlformats.org/officeDocument/2006/relationships" xmlns:m="http://schemas.openxmlformats.org/officeDocument/2006/math" xmlns:v="urn:schemas-microsoft-com:vml" xmlns:wp14="http://schemas.microsoft.com/office/word/2010/wordprocessingDrawing" xmlns:wp="http://schemas.openxmlformats.org/drawingml/2006/wordprocessingDrawing" xmlns:w10="urn:schemas-microsoft-com:office:word" xmlns:w="http://schemas.openxmlformats.org/wordprocessingml/2006/main" xmlns:w14="http://schemas.microsoft.com/office/word/2010/wordml" xmlns:w15="http://schemas.microsoft.com/office/word/2012/wordml" xmlns:w16cex="http://schemas.microsoft.com/office/word/2018/wordml/cex" xmlns:w16cid="http://schemas.microsoft.com/office/word/2016/wordml/cid" xmlns:w16="http://schemas.microsoft.com/office/word/2018/wordml" xmlns:w16sdtdh="http://schemas.microsoft.com/office/word/2020/wordml/sdtdatahash" xmlns:w16se="http://schemas.microsoft.com/office/word/2015/wordml/symex" xmlns:wpg="http://schemas.microsoft.com/office/word/2010/wordprocessingGroup" xmlns:wpi="http://schemas.microsoft.com/office/word/2010/wordprocessingInk" xmlns:wne="http://schemas.microsoft.com/office/word/2006/wordml" xmlns:wps="http://schemas.microsoft.com/office/word/2010/wordprocessingShape" mc:Ignorable="w14 w15 w16se w16cid w16 w16cex w16sdtdh wp14">
   <w:p>
     <w:pPr>
       <w:rPr>
@@ -790,7 +810,7 @@
 </file>
 
 <file path=word/footnotes.xml><?xml version="1.0" encoding="utf-8"?>
-<w:footnotes xmlns:wpc="http://schemas.microsoft.com/office/word/2010/wordprocessingCanvas" xmlns:cx="http://schemas.microsoft.com/office/drawing/2014/chartex" xmlns:cx1="http://schemas.microsoft.com/office/drawing/2015/9/8/chartex" xmlns:cx2="http://schemas.microsoft.com/office/drawing/2015/10/21/chartex" xmlns:cx3="http://schemas.microsoft.com/office/drawing/2016/5/9/chartex" xmlns:cx4="http://schemas.microsoft.com/office/drawing/2016/5/10/chartex" xmlns:cx5="http://schemas.microsoft.com/office/drawing/2016/5/11/chartex" xmlns:cx6="http://schemas.microsoft.com/office/drawing/2016/5/12/chartex" xmlns:cx7="http://schemas.microsoft.com/office/drawing/2016/5/13/chartex" xmlns:cx8="http://schemas.microsoft.com/office/drawing/2016/5/14/chartex" xmlns:mc="http://schemas.openxmlformats.org/markup-compatibility/2006" xmlns:aink="http://schemas.microsoft.com/office/drawing/2016/ink" xmlns:am3d="http://schemas.microsoft.com/office/drawing/2017/model3d" xmlns:o="urn:schemas-microsoft-com:office:office" xmlns:r="http://schemas.openxmlformats.org/officeDocument/2006/relationships" xmlns:m="http://schemas.openxmlformats.org/officeDocument/2006/math" xmlns:v="urn:schemas-microsoft-com:vml" xmlns:wp14="http://schemas.microsoft.com/office/word/2010/wordprocessingDrawing" xmlns:wp="http://schemas.openxmlformats.org/drawingml/2006/wordprocessingDrawing" xmlns:w10="urn:schemas-microsoft-com:office:word" xmlns:w="http://schemas.openxmlformats.org/wordprocessingml/2006/main" xmlns:w14="http://schemas.microsoft.com/office/word/2010/wordml" xmlns:w15="http://schemas.microsoft.com/office/word/2012/wordml" xmlns:w16cex="http://schemas.microsoft.com/office/word/2018/wordml/cex" xmlns:w16cid="http://schemas.microsoft.com/office/word/2016/wordml/cid" xmlns:w16="http://schemas.microsoft.com/office/word/2018/wordml" xmlns:w16sdtdh="http://schemas.microsoft.com/office/word/2020/wordml/sdtdatahash" xmlns:w16se="http://schemas.microsoft.com/office/word/2015/wordml/symex" xmlns:wpg="http://schemas.microsoft.com/office/word/2010/wordprocessingGroup" xmlns:wpi="http://schemas.microsoft.com/office/word/2010/wordprocessingInk" xmlns:wne="http://schemas.microsoft.com/office/word/2006/wordml" xmlns:wps="http://schemas.microsoft.com/office/word/2010/wordprocessingShape" mc:Ignorable="w14 w15 w16se w16cid w16 w16cex w16sdtdh wp14">
+<w:footnotes xmlns:wpc="http://schemas.microsoft.com/office/word/2010/wordprocessingCanvas" xmlns:cx="http://schemas.microsoft.com/office/drawing/2014/chartex" xmlns:cx1="http://schemas.microsoft.com/office/drawing/2015/9/8/chartex" xmlns:cx2="http://schemas.microsoft.com/office/drawing/2015/10/21/chartex" xmlns:cx3="http://schemas.microsoft.com/office/drawing/2016/5/9/chartex" xmlns:cx4="http://schemas.microsoft.com/office/drawing/2016/5/10/chartex" xmlns:cx5="http://schemas.microsoft.com/office/drawing/2016/5/11/chartex" xmlns:cx6="http://schemas.microsoft.com/office/drawing/2016/5/12/chartex" xmlns:cx7="http://schemas.microsoft.com/office/drawing/2016/5/13/chartex" xmlns:cx8="http://schemas.microsoft.com/office/drawing/2016/5/14/chartex" xmlns:mc="http://schemas.openxmlformats.org/markup-compatibility/2006" xmlns:aink="http://schemas.microsoft.com/office/drawing/2016/ink" xmlns:am3d="http://schemas.microsoft.com/office/drawing/2017/model3d" xmlns:o="urn:schemas-microsoft-com:office:office" xmlns:oel="http://schemas.microsoft.com/office/2019/extlst" xmlns:r="http://schemas.openxmlformats.org/officeDocument/2006/relationships" xmlns:m="http://schemas.openxmlformats.org/officeDocument/2006/math" xmlns:v="urn:schemas-microsoft-com:vml" xmlns:wp14="http://schemas.microsoft.com/office/word/2010/wordprocessingDrawing" xmlns:wp="http://schemas.openxmlformats.org/drawingml/2006/wordprocessingDrawing" xmlns:w10="urn:schemas-microsoft-com:office:word" xmlns:w="http://schemas.openxmlformats.org/wordprocessingml/2006/main" xmlns:w14="http://schemas.microsoft.com/office/word/2010/wordml" xmlns:w15="http://schemas.microsoft.com/office/word/2012/wordml" xmlns:w16cex="http://schemas.microsoft.com/office/word/2018/wordml/cex" xmlns:w16cid="http://schemas.microsoft.com/office/word/2016/wordml/cid" xmlns:w16="http://schemas.microsoft.com/office/word/2018/wordml" xmlns:w16sdtdh="http://schemas.microsoft.com/office/word/2020/wordml/sdtdatahash" xmlns:w16se="http://schemas.microsoft.com/office/word/2015/wordml/symex" xmlns:wpg="http://schemas.microsoft.com/office/word/2010/wordprocessingGroup" xmlns:wpi="http://schemas.microsoft.com/office/word/2010/wordprocessingInk" xmlns:wne="http://schemas.microsoft.com/office/word/2006/wordml" xmlns:wps="http://schemas.microsoft.com/office/word/2010/wordprocessingShape" mc:Ignorable="w14 w15 w16se w16cid w16 w16cex w16sdtdh wp14">
   <w:footnote w:type="separator" w:id="-1">
     <w:p>
       <w:r>
@@ -809,7 +829,7 @@
 </file>
 
 <file path=word/numbering.xml><?xml version="1.0" encoding="utf-8"?>
-<w:numbering xmlns:wpc="http://schemas.microsoft.com/office/word/2010/wordprocessingCanvas" xmlns:cx="http://schemas.microsoft.com/office/drawing/2014/chartex" xmlns:cx1="http://schemas.microsoft.com/office/drawing/2015/9/8/chartex" xmlns:cx2="http://schemas.microsoft.com/office/drawing/2015/10/21/chartex" xmlns:cx3="http://schemas.microsoft.com/office/drawing/2016/5/9/chartex" xmlns:cx4="http://schemas.microsoft.com/office/drawing/2016/5/10/chartex" xmlns:cx5="http://schemas.microsoft.com/office/drawing/2016/5/11/chartex" xmlns:cx6="http://schemas.microsoft.com/office/drawing/2016/5/12/chartex" xmlns:cx7="http://schemas.microsoft.com/office/drawing/2016/5/13/chartex" xmlns:cx8="http://schemas.microsoft.com/office/drawing/2016/5/14/chartex" xmlns:mc="http://schemas.openxmlformats.org/markup-compatibility/2006" xmlns:aink="http://schemas.microsoft.com/office/drawing/2016/ink" xmlns:am3d="http://schemas.microsoft.com/office/drawing/2017/model3d" xmlns:o="urn:schemas-microsoft-com:office:office" xmlns:r="http://schemas.openxmlformats.org/officeDocument/2006/relationships" xmlns:m="http://schemas.openxmlformats.org/officeDocument/2006/math" xmlns:v="urn:schemas-microsoft-com:vml" xmlns:wp14="http://schemas.microsoft.com/office/word/2010/wordprocessingDrawing" xmlns:wp="http://schemas.openxmlformats.org/drawingml/2006/wordprocessingDrawing" xmlns:w10="urn:schemas-microsoft-com:office:word" xmlns:w="http://schemas.openxmlformats.org/wordprocessingml/2006/main" xmlns:w14="http://schemas.microsoft.com/office/word/2010/wordml" xmlns:w15="http://schemas.microsoft.com/office/word/2012/wordml" xmlns:w16cex="http://schemas.microsoft.com/office/word/2018/wordml/cex" xmlns:w16cid="http://schemas.microsoft.com/office/word/2016/wordml/cid" xmlns:w16="http://schemas.microsoft.com/office/word/2018/wordml" xmlns:w16sdtdh="http://schemas.microsoft.com/office/word/2020/wordml/sdtdatahash" xmlns:w16se="http://schemas.microsoft.com/office/word/2015/wordml/symex" xmlns:wpg="http://schemas.microsoft.com/office/word/2010/wordprocessingGroup" xmlns:wpi="http://schemas.microsoft.com/office/word/2010/wordprocessingInk" xmlns:wne="http://schemas.microsoft.com/office/word/2006/wordml" xmlns:wps="http://schemas.microsoft.com/office/word/2010/wordprocessingShape" mc:Ignorable="w14 w15 w16se w16cid w16 w16cex w16sdtdh wp14">
+<w:numbering xmlns:wpc="http://schemas.microsoft.com/office/word/2010/wordprocessingCanvas" xmlns:cx="http://schemas.microsoft.com/office/drawing/2014/chartex" xmlns:cx1="http://schemas.microsoft.com/office/drawing/2015/9/8/chartex" xmlns:cx2="http://schemas.microsoft.com/office/drawing/2015/10/21/chartex" xmlns:cx3="http://schemas.microsoft.com/office/drawing/2016/5/9/chartex" xmlns:cx4="http://schemas.microsoft.com/office/drawing/2016/5/10/chartex" xmlns:cx5="http://schemas.microsoft.com/office/drawing/2016/5/11/chartex" xmlns:cx6="http://schemas.microsoft.com/office/drawing/2016/5/12/chartex" xmlns:cx7="http://schemas.microsoft.com/office/drawing/2016/5/13/chartex" xmlns:cx8="http://schemas.microsoft.com/office/drawing/2016/5/14/chartex" xmlns:mc="http://schemas.openxmlformats.org/markup-compatibility/2006" xmlns:aink="http://schemas.microsoft.com/office/drawing/2016/ink" xmlns:am3d="http://schemas.microsoft.com/office/drawing/2017/model3d" xmlns:o="urn:schemas-microsoft-com:office:office" xmlns:oel="http://schemas.microsoft.com/office/2019/extlst" xmlns:r="http://schemas.openxmlformats.org/officeDocument/2006/relationships" xmlns:m="http://schemas.openxmlformats.org/officeDocument/2006/math" xmlns:v="urn:schemas-microsoft-com:vml" xmlns:wp14="http://schemas.microsoft.com/office/word/2010/wordprocessingDrawing" xmlns:wp="http://schemas.openxmlformats.org/drawingml/2006/wordprocessingDrawing" xmlns:w10="urn:schemas-microsoft-com:office:word" xmlns:w="http://schemas.openxmlformats.org/wordprocessingml/2006/main" xmlns:w14="http://schemas.microsoft.com/office/word/2010/wordml" xmlns:w15="http://schemas.microsoft.com/office/word/2012/wordml" xmlns:w16cex="http://schemas.microsoft.com/office/word/2018/wordml/cex" xmlns:w16cid="http://schemas.microsoft.com/office/word/2016/wordml/cid" xmlns:w16="http://schemas.microsoft.com/office/word/2018/wordml" xmlns:w16sdtdh="http://schemas.microsoft.com/office/word/2020/wordml/sdtdatahash" xmlns:w16se="http://schemas.microsoft.com/office/word/2015/wordml/symex" xmlns:wpg="http://schemas.microsoft.com/office/word/2010/wordprocessingGroup" xmlns:wpi="http://schemas.microsoft.com/office/word/2010/wordprocessingInk" xmlns:wne="http://schemas.microsoft.com/office/word/2006/wordml" xmlns:wps="http://schemas.microsoft.com/office/word/2010/wordprocessingShape" mc:Ignorable="w14 w15 w16se w16cid w16 w16cex w16sdtdh wp14">
   <w:abstractNum w:abstractNumId="0" w15:restartNumberingAfterBreak="0">
     <w:nsid w:val="010E2635"/>
     <w:multiLevelType w:val="hybridMultilevel"/>
@@ -1048,10 +1068,10 @@
       </w:rPr>
     </w:lvl>
   </w:abstractNum>
-  <w:num w:numId="1">
+  <w:num w:numId="1" w16cid:durableId="1664311497">
     <w:abstractNumId w:val="0"/>
   </w:num>
-  <w:num w:numId="2">
+  <w:num w:numId="2" w16cid:durableId="71201294">
     <w:abstractNumId w:val="1"/>
   </w:num>
 </w:numbering>
@@ -1963,18 +1983,12 @@
 </file>
 
 <file path=customXml/item1.xml><?xml version="1.0" encoding="utf-8"?>
-<p:properties xmlns:p="http://schemas.microsoft.com/office/2006/metadata/properties" xmlns:xsi="http://www.w3.org/2001/XMLSchema-instance" xmlns:pc="http://schemas.microsoft.com/office/infopath/2007/PartnerControls">
-  <documentManagement>
-    <Function xmlns="a0f11e6e-95b7-419c-ae0e-6a2205c754ca">
-      <Value>Template</Value>
-    </Function>
-    <Topic xmlns="a0f11e6e-95b7-419c-ae0e-6a2205c754ca">
-      <Value>Product</Value>
-    </Topic>
-    <Language xmlns="a0f11e6e-95b7-419c-ae0e-6a2205c754ca">English</Language>
-    <LastUpdate xmlns="a0f11e6e-95b7-419c-ae0e-6a2205c754ca" xsi:nil="true"/>
-  </documentManagement>
-</p:properties>
+<?mso-contentType ?>
+<FormTemplates xmlns="http://schemas.microsoft.com/sharepoint/v3/contenttype/forms">
+  <Display>DocumentLibraryForm</Display>
+  <Edit>DocumentLibraryForm</Edit>
+  <New>DocumentLibraryForm</New>
+</FormTemplates>
 </file>
 
 <file path=customXml/item2.xml><?xml version="1.0" encoding="utf-8"?>
@@ -2259,20 +2273,24 @@
 </file>
 
 <file path=customXml/item3.xml><?xml version="1.0" encoding="utf-8"?>
-<?mso-contentType ?>
-<FormTemplates xmlns="http://schemas.microsoft.com/sharepoint/v3/contenttype/forms">
-  <Display>DocumentLibraryForm</Display>
-  <Edit>DocumentLibraryForm</Edit>
-  <New>DocumentLibraryForm</New>
-</FormTemplates>
+<p:properties xmlns:p="http://schemas.microsoft.com/office/2006/metadata/properties" xmlns:xsi="http://www.w3.org/2001/XMLSchema-instance" xmlns:pc="http://schemas.microsoft.com/office/infopath/2007/PartnerControls">
+  <documentManagement>
+    <Function xmlns="a0f11e6e-95b7-419c-ae0e-6a2205c754ca">
+      <Value>Template</Value>
+    </Function>
+    <Topic xmlns="a0f11e6e-95b7-419c-ae0e-6a2205c754ca">
+      <Value>Product</Value>
+    </Topic>
+    <Language xmlns="a0f11e6e-95b7-419c-ae0e-6a2205c754ca">English</Language>
+    <LastUpdate xmlns="a0f11e6e-95b7-419c-ae0e-6a2205c754ca" xsi:nil="true"/>
+  </documentManagement>
+</p:properties>
 </file>
 
 <file path=customXml/itemProps1.xml><?xml version="1.0" encoding="utf-8"?>
-<ds:datastoreItem xmlns:ds="http://schemas.openxmlformats.org/officeDocument/2006/customXml" ds:itemID="{DA8681A4-6FF7-4FBB-8B92-26BCB1FD1208}">
+<ds:datastoreItem xmlns:ds="http://schemas.openxmlformats.org/officeDocument/2006/customXml" ds:itemID="{6E7445DC-808D-4208-808A-EBC1DDC8B584}">
   <ds:schemaRefs>
-    <ds:schemaRef ds:uri="http://schemas.microsoft.com/office/2006/metadata/properties"/>
-    <ds:schemaRef ds:uri="http://schemas.microsoft.com/office/infopath/2007/PartnerControls"/>
-    <ds:schemaRef ds:uri="a0f11e6e-95b7-419c-ae0e-6a2205c754ca"/>
+    <ds:schemaRef ds:uri="http://schemas.microsoft.com/sharepoint/v3/contenttype/forms"/>
   </ds:schemaRefs>
 </ds:datastoreItem>
 </file>
@@ -2297,9 +2315,11 @@
 </file>
 
 <file path=customXml/itemProps3.xml><?xml version="1.0" encoding="utf-8"?>
-<ds:datastoreItem xmlns:ds="http://schemas.openxmlformats.org/officeDocument/2006/customXml" ds:itemID="{6E7445DC-808D-4208-808A-EBC1DDC8B584}">
+<ds:datastoreItem xmlns:ds="http://schemas.openxmlformats.org/officeDocument/2006/customXml" ds:itemID="{DA8681A4-6FF7-4FBB-8B92-26BCB1FD1208}">
   <ds:schemaRefs>
-    <ds:schemaRef ds:uri="http://schemas.microsoft.com/sharepoint/v3/contenttype/forms"/>
+    <ds:schemaRef ds:uri="http://schemas.microsoft.com/office/2006/metadata/properties"/>
+    <ds:schemaRef ds:uri="http://schemas.microsoft.com/office/infopath/2007/PartnerControls"/>
+    <ds:schemaRef ds:uri="a0f11e6e-95b7-419c-ae0e-6a2205c754ca"/>
   </ds:schemaRefs>
 </ds:datastoreItem>
 </file>
</xml_diff>

<commit_message>
Update to Advance Steel 2025, AutoCAD 2025, Dynamo Core 3
</commit_message>
<xml_diff>
--- a/D4ASCopyright.docx
+++ b/D4ASCopyright.docx
@@ -70,120 +70,120 @@
           <w:sz w:val="18"/>
           <w:szCs w:val="18"/>
         </w:rPr>
+        <w:t>5</w:t>
+      </w:r>
+      <w:r>
+        <w:rPr>
+          <w:rFonts w:ascii="Verdana" w:hAnsi="Verdana"/>
+          <w:b/>
+          <w:bCs/>
+          <w:sz w:val="18"/>
+          <w:szCs w:val="18"/>
+        </w:rPr>
+        <w:br/>
+      </w:r>
+      <w:r>
+        <w:rPr>
+          <w:rFonts w:ascii="Verdana" w:hAnsi="Verdana"/>
+          <w:b/>
+          <w:bCs/>
+          <w:sz w:val="18"/>
+          <w:szCs w:val="18"/>
+        </w:rPr>
+        <w:t xml:space="preserve">Those portions created by Ian Keough are provided with the following copyright: </w:t>
+      </w:r>
+    </w:p>
+    <w:p>
+      <w:pPr>
+        <w:rPr>
+          <w:rFonts w:ascii="Verdana" w:hAnsi="Verdana"/>
+          <w:b/>
+          <w:bCs/>
+          <w:sz w:val="18"/>
+          <w:szCs w:val="18"/>
+        </w:rPr>
+      </w:pPr>
+      <w:r>
+        <w:rPr>
+          <w:rFonts w:ascii="Verdana" w:hAnsi="Verdana"/>
+          <w:b/>
+          <w:bCs/>
+          <w:sz w:val="18"/>
+          <w:szCs w:val="18"/>
+        </w:rPr>
+        <w:t xml:space="preserve">© 2017 Ian Keough </w:t>
+      </w:r>
+    </w:p>
+    <w:p>
+      <w:pPr>
+        <w:rPr>
+          <w:rFonts w:ascii="Verdana" w:hAnsi="Verdana"/>
+          <w:b/>
+          <w:bCs/>
+          <w:sz w:val="18"/>
+          <w:szCs w:val="18"/>
+        </w:rPr>
+      </w:pPr>
+      <w:r>
+        <w:rPr>
+          <w:rFonts w:ascii="Verdana" w:hAnsi="Verdana"/>
+          <w:b/>
+          <w:bCs/>
+          <w:sz w:val="18"/>
+          <w:szCs w:val="18"/>
+        </w:rPr>
+        <w:t>Those portions created by Autodesk</w:t>
+      </w:r>
+      <w:r>
+        <w:rPr>
+          <w:rFonts w:ascii="Verdana" w:hAnsi="Verdana"/>
+          <w:b/>
+          <w:bCs/>
+          <w:sz w:val="18"/>
+          <w:szCs w:val="18"/>
+        </w:rPr>
+        <w:t xml:space="preserve"> employees are provided with the following copyright:</w:t>
+      </w:r>
+    </w:p>
+    <w:p>
+      <w:pPr>
+        <w:rPr>
+          <w:rFonts w:ascii="Verdana" w:hAnsi="Verdana"/>
+          <w:b/>
+          <w:bCs/>
+          <w:sz w:val="18"/>
+          <w:szCs w:val="18"/>
+        </w:rPr>
+      </w:pPr>
+      <w:r>
+        <w:rPr>
+          <w:rFonts w:ascii="Verdana" w:hAnsi="Verdana"/>
+          <w:b/>
+          <w:bCs/>
+          <w:sz w:val="18"/>
+          <w:szCs w:val="18"/>
+        </w:rPr>
+        <w:t xml:space="preserve">© </w:t>
+      </w:r>
+      <w:r>
+        <w:rPr>
+          <w:rFonts w:ascii="Verdana" w:hAnsi="Verdana"/>
+          <w:b/>
+          <w:bCs/>
+          <w:sz w:val="18"/>
+          <w:szCs w:val="18"/>
+        </w:rPr>
+        <w:t>202</w:t>
+      </w:r>
+      <w:r>
+        <w:rPr>
+          <w:rFonts w:ascii="Verdana" w:hAnsi="Verdana"/>
+          <w:b/>
+          <w:bCs/>
+          <w:sz w:val="18"/>
+          <w:szCs w:val="18"/>
+        </w:rPr>
         <w:t>4</w:t>
-      </w:r>
-      <w:r>
-        <w:rPr>
-          <w:rFonts w:ascii="Verdana" w:hAnsi="Verdana"/>
-          <w:b/>
-          <w:bCs/>
-          <w:sz w:val="18"/>
-          <w:szCs w:val="18"/>
-        </w:rPr>
-        <w:br/>
-      </w:r>
-      <w:r>
-        <w:rPr>
-          <w:rFonts w:ascii="Verdana" w:hAnsi="Verdana"/>
-          <w:b/>
-          <w:bCs/>
-          <w:sz w:val="18"/>
-          <w:szCs w:val="18"/>
-        </w:rPr>
-        <w:t xml:space="preserve">Those portions created by Ian Keough are provided with the following copyright: </w:t>
-      </w:r>
-    </w:p>
-    <w:p>
-      <w:pPr>
-        <w:rPr>
-          <w:rFonts w:ascii="Verdana" w:hAnsi="Verdana"/>
-          <w:b/>
-          <w:bCs/>
-          <w:sz w:val="18"/>
-          <w:szCs w:val="18"/>
-        </w:rPr>
-      </w:pPr>
-      <w:r>
-        <w:rPr>
-          <w:rFonts w:ascii="Verdana" w:hAnsi="Verdana"/>
-          <w:b/>
-          <w:bCs/>
-          <w:sz w:val="18"/>
-          <w:szCs w:val="18"/>
-        </w:rPr>
-        <w:t xml:space="preserve">© 2017 Ian Keough </w:t>
-      </w:r>
-    </w:p>
-    <w:p>
-      <w:pPr>
-        <w:rPr>
-          <w:rFonts w:ascii="Verdana" w:hAnsi="Verdana"/>
-          <w:b/>
-          <w:bCs/>
-          <w:sz w:val="18"/>
-          <w:szCs w:val="18"/>
-        </w:rPr>
-      </w:pPr>
-      <w:r>
-        <w:rPr>
-          <w:rFonts w:ascii="Verdana" w:hAnsi="Verdana"/>
-          <w:b/>
-          <w:bCs/>
-          <w:sz w:val="18"/>
-          <w:szCs w:val="18"/>
-        </w:rPr>
-        <w:t>Those portions created by Autodesk</w:t>
-      </w:r>
-      <w:r>
-        <w:rPr>
-          <w:rFonts w:ascii="Verdana" w:hAnsi="Verdana"/>
-          <w:b/>
-          <w:bCs/>
-          <w:sz w:val="18"/>
-          <w:szCs w:val="18"/>
-        </w:rPr>
-        <w:t xml:space="preserve"> employees are provided with the following copyright:</w:t>
-      </w:r>
-    </w:p>
-    <w:p>
-      <w:pPr>
-        <w:rPr>
-          <w:rFonts w:ascii="Verdana" w:hAnsi="Verdana"/>
-          <w:b/>
-          <w:bCs/>
-          <w:sz w:val="18"/>
-          <w:szCs w:val="18"/>
-        </w:rPr>
-      </w:pPr>
-      <w:r>
-        <w:rPr>
-          <w:rFonts w:ascii="Verdana" w:hAnsi="Verdana"/>
-          <w:b/>
-          <w:bCs/>
-          <w:sz w:val="18"/>
-          <w:szCs w:val="18"/>
-        </w:rPr>
-        <w:t xml:space="preserve">© </w:t>
-      </w:r>
-      <w:r>
-        <w:rPr>
-          <w:rFonts w:ascii="Verdana" w:hAnsi="Verdana"/>
-          <w:b/>
-          <w:bCs/>
-          <w:sz w:val="18"/>
-          <w:szCs w:val="18"/>
-        </w:rPr>
-        <w:t>202</w:t>
-      </w:r>
-      <w:r>
-        <w:rPr>
-          <w:rFonts w:ascii="Verdana" w:hAnsi="Verdana"/>
-          <w:b/>
-          <w:bCs/>
-          <w:sz w:val="18"/>
-          <w:szCs w:val="18"/>
-        </w:rPr>
-        <w:t>3</w:t>
       </w:r>
       <w:r>
         <w:rPr>
@@ -1983,12 +1983,18 @@
 </file>
 
 <file path=customXml/item1.xml><?xml version="1.0" encoding="utf-8"?>
-<?mso-contentType ?>
-<FormTemplates xmlns="http://schemas.microsoft.com/sharepoint/v3/contenttype/forms">
-  <Display>DocumentLibraryForm</Display>
-  <Edit>DocumentLibraryForm</Edit>
-  <New>DocumentLibraryForm</New>
-</FormTemplates>
+<p:properties xmlns:p="http://schemas.microsoft.com/office/2006/metadata/properties" xmlns:xsi="http://www.w3.org/2001/XMLSchema-instance" xmlns:pc="http://schemas.microsoft.com/office/infopath/2007/PartnerControls">
+  <documentManagement>
+    <Function xmlns="a0f11e6e-95b7-419c-ae0e-6a2205c754ca">
+      <Value>Template</Value>
+    </Function>
+    <Topic xmlns="a0f11e6e-95b7-419c-ae0e-6a2205c754ca">
+      <Value>Product</Value>
+    </Topic>
+    <Language xmlns="a0f11e6e-95b7-419c-ae0e-6a2205c754ca">English</Language>
+    <LastUpdate xmlns="a0f11e6e-95b7-419c-ae0e-6a2205c754ca" xsi:nil="true"/>
+  </documentManagement>
+</p:properties>
 </file>
 
 <file path=customXml/item2.xml><?xml version="1.0" encoding="utf-8"?>
@@ -2273,24 +2279,20 @@
 </file>
 
 <file path=customXml/item3.xml><?xml version="1.0" encoding="utf-8"?>
-<p:properties xmlns:p="http://schemas.microsoft.com/office/2006/metadata/properties" xmlns:xsi="http://www.w3.org/2001/XMLSchema-instance" xmlns:pc="http://schemas.microsoft.com/office/infopath/2007/PartnerControls">
-  <documentManagement>
-    <Function xmlns="a0f11e6e-95b7-419c-ae0e-6a2205c754ca">
-      <Value>Template</Value>
-    </Function>
-    <Topic xmlns="a0f11e6e-95b7-419c-ae0e-6a2205c754ca">
-      <Value>Product</Value>
-    </Topic>
-    <Language xmlns="a0f11e6e-95b7-419c-ae0e-6a2205c754ca">English</Language>
-    <LastUpdate xmlns="a0f11e6e-95b7-419c-ae0e-6a2205c754ca" xsi:nil="true"/>
-  </documentManagement>
-</p:properties>
+<?mso-contentType ?>
+<FormTemplates xmlns="http://schemas.microsoft.com/sharepoint/v3/contenttype/forms">
+  <Display>DocumentLibraryForm</Display>
+  <Edit>DocumentLibraryForm</Edit>
+  <New>DocumentLibraryForm</New>
+</FormTemplates>
 </file>
 
 <file path=customXml/itemProps1.xml><?xml version="1.0" encoding="utf-8"?>
-<ds:datastoreItem xmlns:ds="http://schemas.openxmlformats.org/officeDocument/2006/customXml" ds:itemID="{6E7445DC-808D-4208-808A-EBC1DDC8B584}">
+<ds:datastoreItem xmlns:ds="http://schemas.openxmlformats.org/officeDocument/2006/customXml" ds:itemID="{DA8681A4-6FF7-4FBB-8B92-26BCB1FD1208}">
   <ds:schemaRefs>
-    <ds:schemaRef ds:uri="http://schemas.microsoft.com/sharepoint/v3/contenttype/forms"/>
+    <ds:schemaRef ds:uri="http://schemas.microsoft.com/office/2006/metadata/properties"/>
+    <ds:schemaRef ds:uri="http://schemas.microsoft.com/office/infopath/2007/PartnerControls"/>
+    <ds:schemaRef ds:uri="a0f11e6e-95b7-419c-ae0e-6a2205c754ca"/>
   </ds:schemaRefs>
 </ds:datastoreItem>
 </file>
@@ -2315,11 +2317,9 @@
 </file>
 
 <file path=customXml/itemProps3.xml><?xml version="1.0" encoding="utf-8"?>
-<ds:datastoreItem xmlns:ds="http://schemas.openxmlformats.org/officeDocument/2006/customXml" ds:itemID="{DA8681A4-6FF7-4FBB-8B92-26BCB1FD1208}">
+<ds:datastoreItem xmlns:ds="http://schemas.openxmlformats.org/officeDocument/2006/customXml" ds:itemID="{6E7445DC-808D-4208-808A-EBC1DDC8B584}">
   <ds:schemaRefs>
-    <ds:schemaRef ds:uri="http://schemas.microsoft.com/office/2006/metadata/properties"/>
-    <ds:schemaRef ds:uri="http://schemas.microsoft.com/office/infopath/2007/PartnerControls"/>
-    <ds:schemaRef ds:uri="a0f11e6e-95b7-419c-ae0e-6a2205c754ca"/>
+    <ds:schemaRef ds:uri="http://schemas.microsoft.com/sharepoint/v3/contenttype/forms"/>
   </ds:schemaRefs>
 </ds:datastoreItem>
 </file>
</xml_diff>

<commit_message>
Update to Advance Steel 2025, .NET 8, AutoCAD 2025, Dynamo Core 3.0.3 (#83)
* remove duplicate word in README

* Update to Advance Steel 2025, AutoCAD 2025, Dynamo Core 3

* Update readme link, add build props file

* Update to NET 8, Dynamo Core 3.0.3

* * Use existing DynamoCorePath
</commit_message>
<xml_diff>
--- a/D4ASCopyright.docx
+++ b/D4ASCopyright.docx
@@ -70,120 +70,120 @@
           <w:sz w:val="18"/>
           <w:szCs w:val="18"/>
         </w:rPr>
+        <w:t>5</w:t>
+      </w:r>
+      <w:r>
+        <w:rPr>
+          <w:rFonts w:ascii="Verdana" w:hAnsi="Verdana"/>
+          <w:b/>
+          <w:bCs/>
+          <w:sz w:val="18"/>
+          <w:szCs w:val="18"/>
+        </w:rPr>
+        <w:br/>
+      </w:r>
+      <w:r>
+        <w:rPr>
+          <w:rFonts w:ascii="Verdana" w:hAnsi="Verdana"/>
+          <w:b/>
+          <w:bCs/>
+          <w:sz w:val="18"/>
+          <w:szCs w:val="18"/>
+        </w:rPr>
+        <w:t xml:space="preserve">Those portions created by Ian Keough are provided with the following copyright: </w:t>
+      </w:r>
+    </w:p>
+    <w:p>
+      <w:pPr>
+        <w:rPr>
+          <w:rFonts w:ascii="Verdana" w:hAnsi="Verdana"/>
+          <w:b/>
+          <w:bCs/>
+          <w:sz w:val="18"/>
+          <w:szCs w:val="18"/>
+        </w:rPr>
+      </w:pPr>
+      <w:r>
+        <w:rPr>
+          <w:rFonts w:ascii="Verdana" w:hAnsi="Verdana"/>
+          <w:b/>
+          <w:bCs/>
+          <w:sz w:val="18"/>
+          <w:szCs w:val="18"/>
+        </w:rPr>
+        <w:t xml:space="preserve">© 2017 Ian Keough </w:t>
+      </w:r>
+    </w:p>
+    <w:p>
+      <w:pPr>
+        <w:rPr>
+          <w:rFonts w:ascii="Verdana" w:hAnsi="Verdana"/>
+          <w:b/>
+          <w:bCs/>
+          <w:sz w:val="18"/>
+          <w:szCs w:val="18"/>
+        </w:rPr>
+      </w:pPr>
+      <w:r>
+        <w:rPr>
+          <w:rFonts w:ascii="Verdana" w:hAnsi="Verdana"/>
+          <w:b/>
+          <w:bCs/>
+          <w:sz w:val="18"/>
+          <w:szCs w:val="18"/>
+        </w:rPr>
+        <w:t>Those portions created by Autodesk</w:t>
+      </w:r>
+      <w:r>
+        <w:rPr>
+          <w:rFonts w:ascii="Verdana" w:hAnsi="Verdana"/>
+          <w:b/>
+          <w:bCs/>
+          <w:sz w:val="18"/>
+          <w:szCs w:val="18"/>
+        </w:rPr>
+        <w:t xml:space="preserve"> employees are provided with the following copyright:</w:t>
+      </w:r>
+    </w:p>
+    <w:p>
+      <w:pPr>
+        <w:rPr>
+          <w:rFonts w:ascii="Verdana" w:hAnsi="Verdana"/>
+          <w:b/>
+          <w:bCs/>
+          <w:sz w:val="18"/>
+          <w:szCs w:val="18"/>
+        </w:rPr>
+      </w:pPr>
+      <w:r>
+        <w:rPr>
+          <w:rFonts w:ascii="Verdana" w:hAnsi="Verdana"/>
+          <w:b/>
+          <w:bCs/>
+          <w:sz w:val="18"/>
+          <w:szCs w:val="18"/>
+        </w:rPr>
+        <w:t xml:space="preserve">© </w:t>
+      </w:r>
+      <w:r>
+        <w:rPr>
+          <w:rFonts w:ascii="Verdana" w:hAnsi="Verdana"/>
+          <w:b/>
+          <w:bCs/>
+          <w:sz w:val="18"/>
+          <w:szCs w:val="18"/>
+        </w:rPr>
+        <w:t>202</w:t>
+      </w:r>
+      <w:r>
+        <w:rPr>
+          <w:rFonts w:ascii="Verdana" w:hAnsi="Verdana"/>
+          <w:b/>
+          <w:bCs/>
+          <w:sz w:val="18"/>
+          <w:szCs w:val="18"/>
+        </w:rPr>
         <w:t>4</w:t>
-      </w:r>
-      <w:r>
-        <w:rPr>
-          <w:rFonts w:ascii="Verdana" w:hAnsi="Verdana"/>
-          <w:b/>
-          <w:bCs/>
-          <w:sz w:val="18"/>
-          <w:szCs w:val="18"/>
-        </w:rPr>
-        <w:br/>
-      </w:r>
-      <w:r>
-        <w:rPr>
-          <w:rFonts w:ascii="Verdana" w:hAnsi="Verdana"/>
-          <w:b/>
-          <w:bCs/>
-          <w:sz w:val="18"/>
-          <w:szCs w:val="18"/>
-        </w:rPr>
-        <w:t xml:space="preserve">Those portions created by Ian Keough are provided with the following copyright: </w:t>
-      </w:r>
-    </w:p>
-    <w:p>
-      <w:pPr>
-        <w:rPr>
-          <w:rFonts w:ascii="Verdana" w:hAnsi="Verdana"/>
-          <w:b/>
-          <w:bCs/>
-          <w:sz w:val="18"/>
-          <w:szCs w:val="18"/>
-        </w:rPr>
-      </w:pPr>
-      <w:r>
-        <w:rPr>
-          <w:rFonts w:ascii="Verdana" w:hAnsi="Verdana"/>
-          <w:b/>
-          <w:bCs/>
-          <w:sz w:val="18"/>
-          <w:szCs w:val="18"/>
-        </w:rPr>
-        <w:t xml:space="preserve">© 2017 Ian Keough </w:t>
-      </w:r>
-    </w:p>
-    <w:p>
-      <w:pPr>
-        <w:rPr>
-          <w:rFonts w:ascii="Verdana" w:hAnsi="Verdana"/>
-          <w:b/>
-          <w:bCs/>
-          <w:sz w:val="18"/>
-          <w:szCs w:val="18"/>
-        </w:rPr>
-      </w:pPr>
-      <w:r>
-        <w:rPr>
-          <w:rFonts w:ascii="Verdana" w:hAnsi="Verdana"/>
-          <w:b/>
-          <w:bCs/>
-          <w:sz w:val="18"/>
-          <w:szCs w:val="18"/>
-        </w:rPr>
-        <w:t>Those portions created by Autodesk</w:t>
-      </w:r>
-      <w:r>
-        <w:rPr>
-          <w:rFonts w:ascii="Verdana" w:hAnsi="Verdana"/>
-          <w:b/>
-          <w:bCs/>
-          <w:sz w:val="18"/>
-          <w:szCs w:val="18"/>
-        </w:rPr>
-        <w:t xml:space="preserve"> employees are provided with the following copyright:</w:t>
-      </w:r>
-    </w:p>
-    <w:p>
-      <w:pPr>
-        <w:rPr>
-          <w:rFonts w:ascii="Verdana" w:hAnsi="Verdana"/>
-          <w:b/>
-          <w:bCs/>
-          <w:sz w:val="18"/>
-          <w:szCs w:val="18"/>
-        </w:rPr>
-      </w:pPr>
-      <w:r>
-        <w:rPr>
-          <w:rFonts w:ascii="Verdana" w:hAnsi="Verdana"/>
-          <w:b/>
-          <w:bCs/>
-          <w:sz w:val="18"/>
-          <w:szCs w:val="18"/>
-        </w:rPr>
-        <w:t xml:space="preserve">© </w:t>
-      </w:r>
-      <w:r>
-        <w:rPr>
-          <w:rFonts w:ascii="Verdana" w:hAnsi="Verdana"/>
-          <w:b/>
-          <w:bCs/>
-          <w:sz w:val="18"/>
-          <w:szCs w:val="18"/>
-        </w:rPr>
-        <w:t>202</w:t>
-      </w:r>
-      <w:r>
-        <w:rPr>
-          <w:rFonts w:ascii="Verdana" w:hAnsi="Verdana"/>
-          <w:b/>
-          <w:bCs/>
-          <w:sz w:val="18"/>
-          <w:szCs w:val="18"/>
-        </w:rPr>
-        <w:t>3</w:t>
       </w:r>
       <w:r>
         <w:rPr>
@@ -1983,12 +1983,18 @@
 </file>
 
 <file path=customXml/item1.xml><?xml version="1.0" encoding="utf-8"?>
-<?mso-contentType ?>
-<FormTemplates xmlns="http://schemas.microsoft.com/sharepoint/v3/contenttype/forms">
-  <Display>DocumentLibraryForm</Display>
-  <Edit>DocumentLibraryForm</Edit>
-  <New>DocumentLibraryForm</New>
-</FormTemplates>
+<p:properties xmlns:p="http://schemas.microsoft.com/office/2006/metadata/properties" xmlns:xsi="http://www.w3.org/2001/XMLSchema-instance" xmlns:pc="http://schemas.microsoft.com/office/infopath/2007/PartnerControls">
+  <documentManagement>
+    <Function xmlns="a0f11e6e-95b7-419c-ae0e-6a2205c754ca">
+      <Value>Template</Value>
+    </Function>
+    <Topic xmlns="a0f11e6e-95b7-419c-ae0e-6a2205c754ca">
+      <Value>Product</Value>
+    </Topic>
+    <Language xmlns="a0f11e6e-95b7-419c-ae0e-6a2205c754ca">English</Language>
+    <LastUpdate xmlns="a0f11e6e-95b7-419c-ae0e-6a2205c754ca" xsi:nil="true"/>
+  </documentManagement>
+</p:properties>
 </file>
 
 <file path=customXml/item2.xml><?xml version="1.0" encoding="utf-8"?>
@@ -2273,24 +2279,20 @@
 </file>
 
 <file path=customXml/item3.xml><?xml version="1.0" encoding="utf-8"?>
-<p:properties xmlns:p="http://schemas.microsoft.com/office/2006/metadata/properties" xmlns:xsi="http://www.w3.org/2001/XMLSchema-instance" xmlns:pc="http://schemas.microsoft.com/office/infopath/2007/PartnerControls">
-  <documentManagement>
-    <Function xmlns="a0f11e6e-95b7-419c-ae0e-6a2205c754ca">
-      <Value>Template</Value>
-    </Function>
-    <Topic xmlns="a0f11e6e-95b7-419c-ae0e-6a2205c754ca">
-      <Value>Product</Value>
-    </Topic>
-    <Language xmlns="a0f11e6e-95b7-419c-ae0e-6a2205c754ca">English</Language>
-    <LastUpdate xmlns="a0f11e6e-95b7-419c-ae0e-6a2205c754ca" xsi:nil="true"/>
-  </documentManagement>
-</p:properties>
+<?mso-contentType ?>
+<FormTemplates xmlns="http://schemas.microsoft.com/sharepoint/v3/contenttype/forms">
+  <Display>DocumentLibraryForm</Display>
+  <Edit>DocumentLibraryForm</Edit>
+  <New>DocumentLibraryForm</New>
+</FormTemplates>
 </file>
 
 <file path=customXml/itemProps1.xml><?xml version="1.0" encoding="utf-8"?>
-<ds:datastoreItem xmlns:ds="http://schemas.openxmlformats.org/officeDocument/2006/customXml" ds:itemID="{6E7445DC-808D-4208-808A-EBC1DDC8B584}">
+<ds:datastoreItem xmlns:ds="http://schemas.openxmlformats.org/officeDocument/2006/customXml" ds:itemID="{DA8681A4-6FF7-4FBB-8B92-26BCB1FD1208}">
   <ds:schemaRefs>
-    <ds:schemaRef ds:uri="http://schemas.microsoft.com/sharepoint/v3/contenttype/forms"/>
+    <ds:schemaRef ds:uri="http://schemas.microsoft.com/office/2006/metadata/properties"/>
+    <ds:schemaRef ds:uri="http://schemas.microsoft.com/office/infopath/2007/PartnerControls"/>
+    <ds:schemaRef ds:uri="a0f11e6e-95b7-419c-ae0e-6a2205c754ca"/>
   </ds:schemaRefs>
 </ds:datastoreItem>
 </file>
@@ -2315,11 +2317,9 @@
 </file>
 
 <file path=customXml/itemProps3.xml><?xml version="1.0" encoding="utf-8"?>
-<ds:datastoreItem xmlns:ds="http://schemas.openxmlformats.org/officeDocument/2006/customXml" ds:itemID="{DA8681A4-6FF7-4FBB-8B92-26BCB1FD1208}">
+<ds:datastoreItem xmlns:ds="http://schemas.openxmlformats.org/officeDocument/2006/customXml" ds:itemID="{6E7445DC-808D-4208-808A-EBC1DDC8B584}">
   <ds:schemaRefs>
-    <ds:schemaRef ds:uri="http://schemas.microsoft.com/office/2006/metadata/properties"/>
-    <ds:schemaRef ds:uri="http://schemas.microsoft.com/office/infopath/2007/PartnerControls"/>
-    <ds:schemaRef ds:uri="a0f11e6e-95b7-419c-ae0e-6a2205c754ca"/>
+    <ds:schemaRef ds:uri="http://schemas.microsoft.com/sharepoint/v3/contenttype/forms"/>
   </ds:schemaRefs>
 </ds:datastoreItem>
 </file>
</xml_diff>

<commit_message>
Update to Advance Steel 2025, .NET 8, AutoCAD 2025, Dynamo Core 3.0.3 (#83) (#84)
* Update to Advance Steel 2025, AutoCAD 2025, Dynamo Core 3.0.0

* Update readme link, add build props file

* Update to NET 8, Dynamo Core 3.0.3

* Use existing DynamoCorePath
</commit_message>
<xml_diff>
--- a/D4ASCopyright.docx
+++ b/D4ASCopyright.docx
@@ -70,120 +70,120 @@
           <w:sz w:val="18"/>
           <w:szCs w:val="18"/>
         </w:rPr>
+        <w:t>5</w:t>
+      </w:r>
+      <w:r>
+        <w:rPr>
+          <w:rFonts w:ascii="Verdana" w:hAnsi="Verdana"/>
+          <w:b/>
+          <w:bCs/>
+          <w:sz w:val="18"/>
+          <w:szCs w:val="18"/>
+        </w:rPr>
+        <w:br/>
+      </w:r>
+      <w:r>
+        <w:rPr>
+          <w:rFonts w:ascii="Verdana" w:hAnsi="Verdana"/>
+          <w:b/>
+          <w:bCs/>
+          <w:sz w:val="18"/>
+          <w:szCs w:val="18"/>
+        </w:rPr>
+        <w:t xml:space="preserve">Those portions created by Ian Keough are provided with the following copyright: </w:t>
+      </w:r>
+    </w:p>
+    <w:p>
+      <w:pPr>
+        <w:rPr>
+          <w:rFonts w:ascii="Verdana" w:hAnsi="Verdana"/>
+          <w:b/>
+          <w:bCs/>
+          <w:sz w:val="18"/>
+          <w:szCs w:val="18"/>
+        </w:rPr>
+      </w:pPr>
+      <w:r>
+        <w:rPr>
+          <w:rFonts w:ascii="Verdana" w:hAnsi="Verdana"/>
+          <w:b/>
+          <w:bCs/>
+          <w:sz w:val="18"/>
+          <w:szCs w:val="18"/>
+        </w:rPr>
+        <w:t xml:space="preserve">© 2017 Ian Keough </w:t>
+      </w:r>
+    </w:p>
+    <w:p>
+      <w:pPr>
+        <w:rPr>
+          <w:rFonts w:ascii="Verdana" w:hAnsi="Verdana"/>
+          <w:b/>
+          <w:bCs/>
+          <w:sz w:val="18"/>
+          <w:szCs w:val="18"/>
+        </w:rPr>
+      </w:pPr>
+      <w:r>
+        <w:rPr>
+          <w:rFonts w:ascii="Verdana" w:hAnsi="Verdana"/>
+          <w:b/>
+          <w:bCs/>
+          <w:sz w:val="18"/>
+          <w:szCs w:val="18"/>
+        </w:rPr>
+        <w:t>Those portions created by Autodesk</w:t>
+      </w:r>
+      <w:r>
+        <w:rPr>
+          <w:rFonts w:ascii="Verdana" w:hAnsi="Verdana"/>
+          <w:b/>
+          <w:bCs/>
+          <w:sz w:val="18"/>
+          <w:szCs w:val="18"/>
+        </w:rPr>
+        <w:t xml:space="preserve"> employees are provided with the following copyright:</w:t>
+      </w:r>
+    </w:p>
+    <w:p>
+      <w:pPr>
+        <w:rPr>
+          <w:rFonts w:ascii="Verdana" w:hAnsi="Verdana"/>
+          <w:b/>
+          <w:bCs/>
+          <w:sz w:val="18"/>
+          <w:szCs w:val="18"/>
+        </w:rPr>
+      </w:pPr>
+      <w:r>
+        <w:rPr>
+          <w:rFonts w:ascii="Verdana" w:hAnsi="Verdana"/>
+          <w:b/>
+          <w:bCs/>
+          <w:sz w:val="18"/>
+          <w:szCs w:val="18"/>
+        </w:rPr>
+        <w:t xml:space="preserve">© </w:t>
+      </w:r>
+      <w:r>
+        <w:rPr>
+          <w:rFonts w:ascii="Verdana" w:hAnsi="Verdana"/>
+          <w:b/>
+          <w:bCs/>
+          <w:sz w:val="18"/>
+          <w:szCs w:val="18"/>
+        </w:rPr>
+        <w:t>202</w:t>
+      </w:r>
+      <w:r>
+        <w:rPr>
+          <w:rFonts w:ascii="Verdana" w:hAnsi="Verdana"/>
+          <w:b/>
+          <w:bCs/>
+          <w:sz w:val="18"/>
+          <w:szCs w:val="18"/>
+        </w:rPr>
         <w:t>4</w:t>
-      </w:r>
-      <w:r>
-        <w:rPr>
-          <w:rFonts w:ascii="Verdana" w:hAnsi="Verdana"/>
-          <w:b/>
-          <w:bCs/>
-          <w:sz w:val="18"/>
-          <w:szCs w:val="18"/>
-        </w:rPr>
-        <w:br/>
-      </w:r>
-      <w:r>
-        <w:rPr>
-          <w:rFonts w:ascii="Verdana" w:hAnsi="Verdana"/>
-          <w:b/>
-          <w:bCs/>
-          <w:sz w:val="18"/>
-          <w:szCs w:val="18"/>
-        </w:rPr>
-        <w:t xml:space="preserve">Those portions created by Ian Keough are provided with the following copyright: </w:t>
-      </w:r>
-    </w:p>
-    <w:p>
-      <w:pPr>
-        <w:rPr>
-          <w:rFonts w:ascii="Verdana" w:hAnsi="Verdana"/>
-          <w:b/>
-          <w:bCs/>
-          <w:sz w:val="18"/>
-          <w:szCs w:val="18"/>
-        </w:rPr>
-      </w:pPr>
-      <w:r>
-        <w:rPr>
-          <w:rFonts w:ascii="Verdana" w:hAnsi="Verdana"/>
-          <w:b/>
-          <w:bCs/>
-          <w:sz w:val="18"/>
-          <w:szCs w:val="18"/>
-        </w:rPr>
-        <w:t xml:space="preserve">© 2017 Ian Keough </w:t>
-      </w:r>
-    </w:p>
-    <w:p>
-      <w:pPr>
-        <w:rPr>
-          <w:rFonts w:ascii="Verdana" w:hAnsi="Verdana"/>
-          <w:b/>
-          <w:bCs/>
-          <w:sz w:val="18"/>
-          <w:szCs w:val="18"/>
-        </w:rPr>
-      </w:pPr>
-      <w:r>
-        <w:rPr>
-          <w:rFonts w:ascii="Verdana" w:hAnsi="Verdana"/>
-          <w:b/>
-          <w:bCs/>
-          <w:sz w:val="18"/>
-          <w:szCs w:val="18"/>
-        </w:rPr>
-        <w:t>Those portions created by Autodesk</w:t>
-      </w:r>
-      <w:r>
-        <w:rPr>
-          <w:rFonts w:ascii="Verdana" w:hAnsi="Verdana"/>
-          <w:b/>
-          <w:bCs/>
-          <w:sz w:val="18"/>
-          <w:szCs w:val="18"/>
-        </w:rPr>
-        <w:t xml:space="preserve"> employees are provided with the following copyright:</w:t>
-      </w:r>
-    </w:p>
-    <w:p>
-      <w:pPr>
-        <w:rPr>
-          <w:rFonts w:ascii="Verdana" w:hAnsi="Verdana"/>
-          <w:b/>
-          <w:bCs/>
-          <w:sz w:val="18"/>
-          <w:szCs w:val="18"/>
-        </w:rPr>
-      </w:pPr>
-      <w:r>
-        <w:rPr>
-          <w:rFonts w:ascii="Verdana" w:hAnsi="Verdana"/>
-          <w:b/>
-          <w:bCs/>
-          <w:sz w:val="18"/>
-          <w:szCs w:val="18"/>
-        </w:rPr>
-        <w:t xml:space="preserve">© </w:t>
-      </w:r>
-      <w:r>
-        <w:rPr>
-          <w:rFonts w:ascii="Verdana" w:hAnsi="Verdana"/>
-          <w:b/>
-          <w:bCs/>
-          <w:sz w:val="18"/>
-          <w:szCs w:val="18"/>
-        </w:rPr>
-        <w:t>202</w:t>
-      </w:r>
-      <w:r>
-        <w:rPr>
-          <w:rFonts w:ascii="Verdana" w:hAnsi="Verdana"/>
-          <w:b/>
-          <w:bCs/>
-          <w:sz w:val="18"/>
-          <w:szCs w:val="18"/>
-        </w:rPr>
-        <w:t>3</w:t>
       </w:r>
       <w:r>
         <w:rPr>
@@ -1983,12 +1983,18 @@
 </file>
 
 <file path=customXml/item1.xml><?xml version="1.0" encoding="utf-8"?>
-<?mso-contentType ?>
-<FormTemplates xmlns="http://schemas.microsoft.com/sharepoint/v3/contenttype/forms">
-  <Display>DocumentLibraryForm</Display>
-  <Edit>DocumentLibraryForm</Edit>
-  <New>DocumentLibraryForm</New>
-</FormTemplates>
+<p:properties xmlns:p="http://schemas.microsoft.com/office/2006/metadata/properties" xmlns:xsi="http://www.w3.org/2001/XMLSchema-instance" xmlns:pc="http://schemas.microsoft.com/office/infopath/2007/PartnerControls">
+  <documentManagement>
+    <Function xmlns="a0f11e6e-95b7-419c-ae0e-6a2205c754ca">
+      <Value>Template</Value>
+    </Function>
+    <Topic xmlns="a0f11e6e-95b7-419c-ae0e-6a2205c754ca">
+      <Value>Product</Value>
+    </Topic>
+    <Language xmlns="a0f11e6e-95b7-419c-ae0e-6a2205c754ca">English</Language>
+    <LastUpdate xmlns="a0f11e6e-95b7-419c-ae0e-6a2205c754ca" xsi:nil="true"/>
+  </documentManagement>
+</p:properties>
 </file>
 
 <file path=customXml/item2.xml><?xml version="1.0" encoding="utf-8"?>
@@ -2273,24 +2279,20 @@
 </file>
 
 <file path=customXml/item3.xml><?xml version="1.0" encoding="utf-8"?>
-<p:properties xmlns:p="http://schemas.microsoft.com/office/2006/metadata/properties" xmlns:xsi="http://www.w3.org/2001/XMLSchema-instance" xmlns:pc="http://schemas.microsoft.com/office/infopath/2007/PartnerControls">
-  <documentManagement>
-    <Function xmlns="a0f11e6e-95b7-419c-ae0e-6a2205c754ca">
-      <Value>Template</Value>
-    </Function>
-    <Topic xmlns="a0f11e6e-95b7-419c-ae0e-6a2205c754ca">
-      <Value>Product</Value>
-    </Topic>
-    <Language xmlns="a0f11e6e-95b7-419c-ae0e-6a2205c754ca">English</Language>
-    <LastUpdate xmlns="a0f11e6e-95b7-419c-ae0e-6a2205c754ca" xsi:nil="true"/>
-  </documentManagement>
-</p:properties>
+<?mso-contentType ?>
+<FormTemplates xmlns="http://schemas.microsoft.com/sharepoint/v3/contenttype/forms">
+  <Display>DocumentLibraryForm</Display>
+  <Edit>DocumentLibraryForm</Edit>
+  <New>DocumentLibraryForm</New>
+</FormTemplates>
 </file>
 
 <file path=customXml/itemProps1.xml><?xml version="1.0" encoding="utf-8"?>
-<ds:datastoreItem xmlns:ds="http://schemas.openxmlformats.org/officeDocument/2006/customXml" ds:itemID="{6E7445DC-808D-4208-808A-EBC1DDC8B584}">
+<ds:datastoreItem xmlns:ds="http://schemas.openxmlformats.org/officeDocument/2006/customXml" ds:itemID="{DA8681A4-6FF7-4FBB-8B92-26BCB1FD1208}">
   <ds:schemaRefs>
-    <ds:schemaRef ds:uri="http://schemas.microsoft.com/sharepoint/v3/contenttype/forms"/>
+    <ds:schemaRef ds:uri="http://schemas.microsoft.com/office/2006/metadata/properties"/>
+    <ds:schemaRef ds:uri="http://schemas.microsoft.com/office/infopath/2007/PartnerControls"/>
+    <ds:schemaRef ds:uri="a0f11e6e-95b7-419c-ae0e-6a2205c754ca"/>
   </ds:schemaRefs>
 </ds:datastoreItem>
 </file>
@@ -2315,11 +2317,9 @@
 </file>
 
 <file path=customXml/itemProps3.xml><?xml version="1.0" encoding="utf-8"?>
-<ds:datastoreItem xmlns:ds="http://schemas.openxmlformats.org/officeDocument/2006/customXml" ds:itemID="{DA8681A4-6FF7-4FBB-8B92-26BCB1FD1208}">
+<ds:datastoreItem xmlns:ds="http://schemas.openxmlformats.org/officeDocument/2006/customXml" ds:itemID="{6E7445DC-808D-4208-808A-EBC1DDC8B584}">
   <ds:schemaRefs>
-    <ds:schemaRef ds:uri="http://schemas.microsoft.com/office/2006/metadata/properties"/>
-    <ds:schemaRef ds:uri="http://schemas.microsoft.com/office/infopath/2007/PartnerControls"/>
-    <ds:schemaRef ds:uri="a0f11e6e-95b7-419c-ae0e-6a2205c754ca"/>
+    <ds:schemaRef ds:uri="http://schemas.microsoft.com/sharepoint/v3/contenttype/forms"/>
   </ds:schemaRefs>
 </ds:datastoreItem>
 </file>
</xml_diff>

<commit_message>
Update to Advance Steel 2026, AutoCAD 2026, Dynamo Core 3.4.2
</commit_message>
<xml_diff>
--- a/D4ASCopyright.docx
+++ b/D4ASCopyright.docx
@@ -1,6 +1,6 @@
 
 <file path=word/document.xml><?xml version="1.0" encoding="utf-8"?>
-<w:document xmlns:wpc="http://schemas.microsoft.com/office/word/2010/wordprocessingCanvas" xmlns:cx="http://schemas.microsoft.com/office/drawing/2014/chartex" xmlns:cx1="http://schemas.microsoft.com/office/drawing/2015/9/8/chartex" xmlns:cx2="http://schemas.microsoft.com/office/drawing/2015/10/21/chartex" xmlns:cx3="http://schemas.microsoft.com/office/drawing/2016/5/9/chartex" xmlns:cx4="http://schemas.microsoft.com/office/drawing/2016/5/10/chartex" xmlns:cx5="http://schemas.microsoft.com/office/drawing/2016/5/11/chartex" xmlns:cx6="http://schemas.microsoft.com/office/drawing/2016/5/12/chartex" xmlns:cx7="http://schemas.microsoft.com/office/drawing/2016/5/13/chartex" xmlns:cx8="http://schemas.microsoft.com/office/drawing/2016/5/14/chartex" xmlns:mc="http://schemas.openxmlformats.org/markup-compatibility/2006" xmlns:aink="http://schemas.microsoft.com/office/drawing/2016/ink" xmlns:am3d="http://schemas.microsoft.com/office/drawing/2017/model3d" xmlns:o="urn:schemas-microsoft-com:office:office" xmlns:oel="http://schemas.microsoft.com/office/2019/extlst" xmlns:r="http://schemas.openxmlformats.org/officeDocument/2006/relationships" xmlns:m="http://schemas.openxmlformats.org/officeDocument/2006/math" xmlns:v="urn:schemas-microsoft-com:vml" xmlns:wp14="http://schemas.microsoft.com/office/word/2010/wordprocessingDrawing" xmlns:wp="http://schemas.openxmlformats.org/drawingml/2006/wordprocessingDrawing" xmlns:w10="urn:schemas-microsoft-com:office:word" xmlns:w="http://schemas.openxmlformats.org/wordprocessingml/2006/main" xmlns:w14="http://schemas.microsoft.com/office/word/2010/wordml" xmlns:w15="http://schemas.microsoft.com/office/word/2012/wordml" xmlns:w16cex="http://schemas.microsoft.com/office/word/2018/wordml/cex" xmlns:w16cid="http://schemas.microsoft.com/office/word/2016/wordml/cid" xmlns:w16="http://schemas.microsoft.com/office/word/2018/wordml" xmlns:w16sdtdh="http://schemas.microsoft.com/office/word/2020/wordml/sdtdatahash" xmlns:w16se="http://schemas.microsoft.com/office/word/2015/wordml/symex" xmlns:wpg="http://schemas.microsoft.com/office/word/2010/wordprocessingGroup" xmlns:wpi="http://schemas.microsoft.com/office/word/2010/wordprocessingInk" xmlns:wne="http://schemas.microsoft.com/office/word/2006/wordml" xmlns:wps="http://schemas.microsoft.com/office/word/2010/wordprocessingShape" mc:Ignorable="w14 w15 w16se w16cid w16 w16cex w16sdtdh wp14">
+<w:document xmlns:wpc="http://schemas.microsoft.com/office/word/2010/wordprocessingCanvas" xmlns:cx="http://schemas.microsoft.com/office/drawing/2014/chartex" xmlns:cx1="http://schemas.microsoft.com/office/drawing/2015/9/8/chartex" xmlns:cx2="http://schemas.microsoft.com/office/drawing/2015/10/21/chartex" xmlns:cx3="http://schemas.microsoft.com/office/drawing/2016/5/9/chartex" xmlns:cx4="http://schemas.microsoft.com/office/drawing/2016/5/10/chartex" xmlns:cx5="http://schemas.microsoft.com/office/drawing/2016/5/11/chartex" xmlns:cx6="http://schemas.microsoft.com/office/drawing/2016/5/12/chartex" xmlns:cx7="http://schemas.microsoft.com/office/drawing/2016/5/13/chartex" xmlns:cx8="http://schemas.microsoft.com/office/drawing/2016/5/14/chartex" xmlns:mc="http://schemas.openxmlformats.org/markup-compatibility/2006" xmlns:aink="http://schemas.microsoft.com/office/drawing/2016/ink" xmlns:am3d="http://schemas.microsoft.com/office/drawing/2017/model3d" xmlns:o="urn:schemas-microsoft-com:office:office" xmlns:oel="http://schemas.microsoft.com/office/2019/extlst" xmlns:r="http://schemas.openxmlformats.org/officeDocument/2006/relationships" xmlns:m="http://schemas.openxmlformats.org/officeDocument/2006/math" xmlns:v="urn:schemas-microsoft-com:vml" xmlns:wp14="http://schemas.microsoft.com/office/word/2010/wordprocessingDrawing" xmlns:wp="http://schemas.openxmlformats.org/drawingml/2006/wordprocessingDrawing" xmlns:w10="urn:schemas-microsoft-com:office:word" xmlns:w="http://schemas.openxmlformats.org/wordprocessingml/2006/main" xmlns:w14="http://schemas.microsoft.com/office/word/2010/wordml" xmlns:w15="http://schemas.microsoft.com/office/word/2012/wordml" xmlns:w16cex="http://schemas.microsoft.com/office/word/2018/wordml/cex" xmlns:w16cid="http://schemas.microsoft.com/office/word/2016/wordml/cid" xmlns:w16="http://schemas.microsoft.com/office/word/2018/wordml" xmlns:w16du="http://schemas.microsoft.com/office/word/2023/wordml/word16du" xmlns:w16sdtdh="http://schemas.microsoft.com/office/word/2020/wordml/sdtdatahash" xmlns:w16sdtfl="http://schemas.microsoft.com/office/word/2024/wordml/sdtformatlock" xmlns:w16se="http://schemas.microsoft.com/office/word/2015/wordml/symex" xmlns:wpg="http://schemas.microsoft.com/office/word/2010/wordprocessingGroup" xmlns:wpi="http://schemas.microsoft.com/office/word/2010/wordprocessingInk" xmlns:wne="http://schemas.microsoft.com/office/word/2006/wordml" xmlns:wps="http://schemas.microsoft.com/office/word/2010/wordprocessingShape" mc:Ignorable="w14 w15 w16se w16cid w16 w16cex w16sdtdh w16sdtfl w16du wp14">
   <w:body>
     <w:p>
       <w:pPr>
@@ -70,120 +70,120 @@
           <w:sz w:val="18"/>
           <w:szCs w:val="18"/>
         </w:rPr>
+        <w:t>6</w:t>
+      </w:r>
+      <w:r>
+        <w:rPr>
+          <w:rFonts w:ascii="Verdana" w:hAnsi="Verdana"/>
+          <w:b/>
+          <w:bCs/>
+          <w:sz w:val="18"/>
+          <w:szCs w:val="18"/>
+        </w:rPr>
+        <w:br/>
+      </w:r>
+      <w:r>
+        <w:rPr>
+          <w:rFonts w:ascii="Verdana" w:hAnsi="Verdana"/>
+          <w:b/>
+          <w:bCs/>
+          <w:sz w:val="18"/>
+          <w:szCs w:val="18"/>
+        </w:rPr>
+        <w:t xml:space="preserve">Those portions created by Ian Keough are provided with the following copyright: </w:t>
+      </w:r>
+    </w:p>
+    <w:p>
+      <w:pPr>
+        <w:rPr>
+          <w:rFonts w:ascii="Verdana" w:hAnsi="Verdana"/>
+          <w:b/>
+          <w:bCs/>
+          <w:sz w:val="18"/>
+          <w:szCs w:val="18"/>
+        </w:rPr>
+      </w:pPr>
+      <w:r>
+        <w:rPr>
+          <w:rFonts w:ascii="Verdana" w:hAnsi="Verdana"/>
+          <w:b/>
+          <w:bCs/>
+          <w:sz w:val="18"/>
+          <w:szCs w:val="18"/>
+        </w:rPr>
+        <w:t xml:space="preserve">© 2017 Ian Keough </w:t>
+      </w:r>
+    </w:p>
+    <w:p>
+      <w:pPr>
+        <w:rPr>
+          <w:rFonts w:ascii="Verdana" w:hAnsi="Verdana"/>
+          <w:b/>
+          <w:bCs/>
+          <w:sz w:val="18"/>
+          <w:szCs w:val="18"/>
+        </w:rPr>
+      </w:pPr>
+      <w:r>
+        <w:rPr>
+          <w:rFonts w:ascii="Verdana" w:hAnsi="Verdana"/>
+          <w:b/>
+          <w:bCs/>
+          <w:sz w:val="18"/>
+          <w:szCs w:val="18"/>
+        </w:rPr>
+        <w:t>Those portions created by Autodesk</w:t>
+      </w:r>
+      <w:r>
+        <w:rPr>
+          <w:rFonts w:ascii="Verdana" w:hAnsi="Verdana"/>
+          <w:b/>
+          <w:bCs/>
+          <w:sz w:val="18"/>
+          <w:szCs w:val="18"/>
+        </w:rPr>
+        <w:t xml:space="preserve"> employees are provided with the following copyright:</w:t>
+      </w:r>
+    </w:p>
+    <w:p>
+      <w:pPr>
+        <w:rPr>
+          <w:rFonts w:ascii="Verdana" w:hAnsi="Verdana"/>
+          <w:b/>
+          <w:bCs/>
+          <w:sz w:val="18"/>
+          <w:szCs w:val="18"/>
+        </w:rPr>
+      </w:pPr>
+      <w:r>
+        <w:rPr>
+          <w:rFonts w:ascii="Verdana" w:hAnsi="Verdana"/>
+          <w:b/>
+          <w:bCs/>
+          <w:sz w:val="18"/>
+          <w:szCs w:val="18"/>
+        </w:rPr>
+        <w:t xml:space="preserve">© </w:t>
+      </w:r>
+      <w:r>
+        <w:rPr>
+          <w:rFonts w:ascii="Verdana" w:hAnsi="Verdana"/>
+          <w:b/>
+          <w:bCs/>
+          <w:sz w:val="18"/>
+          <w:szCs w:val="18"/>
+        </w:rPr>
+        <w:t>202</w:t>
+      </w:r>
+      <w:r>
+        <w:rPr>
+          <w:rFonts w:ascii="Verdana" w:hAnsi="Verdana"/>
+          <w:b/>
+          <w:bCs/>
+          <w:sz w:val="18"/>
+          <w:szCs w:val="18"/>
+        </w:rPr>
         <w:t>5</w:t>
-      </w:r>
-      <w:r>
-        <w:rPr>
-          <w:rFonts w:ascii="Verdana" w:hAnsi="Verdana"/>
-          <w:b/>
-          <w:bCs/>
-          <w:sz w:val="18"/>
-          <w:szCs w:val="18"/>
-        </w:rPr>
-        <w:br/>
-      </w:r>
-      <w:r>
-        <w:rPr>
-          <w:rFonts w:ascii="Verdana" w:hAnsi="Verdana"/>
-          <w:b/>
-          <w:bCs/>
-          <w:sz w:val="18"/>
-          <w:szCs w:val="18"/>
-        </w:rPr>
-        <w:t xml:space="preserve">Those portions created by Ian Keough are provided with the following copyright: </w:t>
-      </w:r>
-    </w:p>
-    <w:p>
-      <w:pPr>
-        <w:rPr>
-          <w:rFonts w:ascii="Verdana" w:hAnsi="Verdana"/>
-          <w:b/>
-          <w:bCs/>
-          <w:sz w:val="18"/>
-          <w:szCs w:val="18"/>
-        </w:rPr>
-      </w:pPr>
-      <w:r>
-        <w:rPr>
-          <w:rFonts w:ascii="Verdana" w:hAnsi="Verdana"/>
-          <w:b/>
-          <w:bCs/>
-          <w:sz w:val="18"/>
-          <w:szCs w:val="18"/>
-        </w:rPr>
-        <w:t xml:space="preserve">© 2017 Ian Keough </w:t>
-      </w:r>
-    </w:p>
-    <w:p>
-      <w:pPr>
-        <w:rPr>
-          <w:rFonts w:ascii="Verdana" w:hAnsi="Verdana"/>
-          <w:b/>
-          <w:bCs/>
-          <w:sz w:val="18"/>
-          <w:szCs w:val="18"/>
-        </w:rPr>
-      </w:pPr>
-      <w:r>
-        <w:rPr>
-          <w:rFonts w:ascii="Verdana" w:hAnsi="Verdana"/>
-          <w:b/>
-          <w:bCs/>
-          <w:sz w:val="18"/>
-          <w:szCs w:val="18"/>
-        </w:rPr>
-        <w:t>Those portions created by Autodesk</w:t>
-      </w:r>
-      <w:r>
-        <w:rPr>
-          <w:rFonts w:ascii="Verdana" w:hAnsi="Verdana"/>
-          <w:b/>
-          <w:bCs/>
-          <w:sz w:val="18"/>
-          <w:szCs w:val="18"/>
-        </w:rPr>
-        <w:t xml:space="preserve"> employees are provided with the following copyright:</w:t>
-      </w:r>
-    </w:p>
-    <w:p>
-      <w:pPr>
-        <w:rPr>
-          <w:rFonts w:ascii="Verdana" w:hAnsi="Verdana"/>
-          <w:b/>
-          <w:bCs/>
-          <w:sz w:val="18"/>
-          <w:szCs w:val="18"/>
-        </w:rPr>
-      </w:pPr>
-      <w:r>
-        <w:rPr>
-          <w:rFonts w:ascii="Verdana" w:hAnsi="Verdana"/>
-          <w:b/>
-          <w:bCs/>
-          <w:sz w:val="18"/>
-          <w:szCs w:val="18"/>
-        </w:rPr>
-        <w:t xml:space="preserve">© </w:t>
-      </w:r>
-      <w:r>
-        <w:rPr>
-          <w:rFonts w:ascii="Verdana" w:hAnsi="Verdana"/>
-          <w:b/>
-          <w:bCs/>
-          <w:sz w:val="18"/>
-          <w:szCs w:val="18"/>
-        </w:rPr>
-        <w:t>202</w:t>
-      </w:r>
-      <w:r>
-        <w:rPr>
-          <w:rFonts w:ascii="Verdana" w:hAnsi="Verdana"/>
-          <w:b/>
-          <w:bCs/>
-          <w:sz w:val="18"/>
-          <w:szCs w:val="18"/>
-        </w:rPr>
-        <w:t>4</w:t>
       </w:r>
       <w:r>
         <w:rPr>
@@ -667,7 +667,7 @@
 </file>
 
 <file path=word/endnotes.xml><?xml version="1.0" encoding="utf-8"?>
-<w:endnotes xmlns:wpc="http://schemas.microsoft.com/office/word/2010/wordprocessingCanvas" xmlns:cx="http://schemas.microsoft.com/office/drawing/2014/chartex" xmlns:cx1="http://schemas.microsoft.com/office/drawing/2015/9/8/chartex" xmlns:cx2="http://schemas.microsoft.com/office/drawing/2015/10/21/chartex" xmlns:cx3="http://schemas.microsoft.com/office/drawing/2016/5/9/chartex" xmlns:cx4="http://schemas.microsoft.com/office/drawing/2016/5/10/chartex" xmlns:cx5="http://schemas.microsoft.com/office/drawing/2016/5/11/chartex" xmlns:cx6="http://schemas.microsoft.com/office/drawing/2016/5/12/chartex" xmlns:cx7="http://schemas.microsoft.com/office/drawing/2016/5/13/chartex" xmlns:cx8="http://schemas.microsoft.com/office/drawing/2016/5/14/chartex" xmlns:mc="http://schemas.openxmlformats.org/markup-compatibility/2006" xmlns:aink="http://schemas.microsoft.com/office/drawing/2016/ink" xmlns:am3d="http://schemas.microsoft.com/office/drawing/2017/model3d" xmlns:o="urn:schemas-microsoft-com:office:office" xmlns:oel="http://schemas.microsoft.com/office/2019/extlst" xmlns:r="http://schemas.openxmlformats.org/officeDocument/2006/relationships" xmlns:m="http://schemas.openxmlformats.org/officeDocument/2006/math" xmlns:v="urn:schemas-microsoft-com:vml" xmlns:wp14="http://schemas.microsoft.com/office/word/2010/wordprocessingDrawing" xmlns:wp="http://schemas.openxmlformats.org/drawingml/2006/wordprocessingDrawing" xmlns:w10="urn:schemas-microsoft-com:office:word" xmlns:w="http://schemas.openxmlformats.org/wordprocessingml/2006/main" xmlns:w14="http://schemas.microsoft.com/office/word/2010/wordml" xmlns:w15="http://schemas.microsoft.com/office/word/2012/wordml" xmlns:w16cex="http://schemas.microsoft.com/office/word/2018/wordml/cex" xmlns:w16cid="http://schemas.microsoft.com/office/word/2016/wordml/cid" xmlns:w16="http://schemas.microsoft.com/office/word/2018/wordml" xmlns:w16sdtdh="http://schemas.microsoft.com/office/word/2020/wordml/sdtdatahash" xmlns:w16se="http://schemas.microsoft.com/office/word/2015/wordml/symex" xmlns:wpg="http://schemas.microsoft.com/office/word/2010/wordprocessingGroup" xmlns:wpi="http://schemas.microsoft.com/office/word/2010/wordprocessingInk" xmlns:wne="http://schemas.microsoft.com/office/word/2006/wordml" xmlns:wps="http://schemas.microsoft.com/office/word/2010/wordprocessingShape" mc:Ignorable="w14 w15 w16se w16cid w16 w16cex w16sdtdh wp14">
+<w:endnotes xmlns:wpc="http://schemas.microsoft.com/office/word/2010/wordprocessingCanvas" xmlns:cx="http://schemas.microsoft.com/office/drawing/2014/chartex" xmlns:cx1="http://schemas.microsoft.com/office/drawing/2015/9/8/chartex" xmlns:cx2="http://schemas.microsoft.com/office/drawing/2015/10/21/chartex" xmlns:cx3="http://schemas.microsoft.com/office/drawing/2016/5/9/chartex" xmlns:cx4="http://schemas.microsoft.com/office/drawing/2016/5/10/chartex" xmlns:cx5="http://schemas.microsoft.com/office/drawing/2016/5/11/chartex" xmlns:cx6="http://schemas.microsoft.com/office/drawing/2016/5/12/chartex" xmlns:cx7="http://schemas.microsoft.com/office/drawing/2016/5/13/chartex" xmlns:cx8="http://schemas.microsoft.com/office/drawing/2016/5/14/chartex" xmlns:mc="http://schemas.openxmlformats.org/markup-compatibility/2006" xmlns:aink="http://schemas.microsoft.com/office/drawing/2016/ink" xmlns:am3d="http://schemas.microsoft.com/office/drawing/2017/model3d" xmlns:o="urn:schemas-microsoft-com:office:office" xmlns:oel="http://schemas.microsoft.com/office/2019/extlst" xmlns:r="http://schemas.openxmlformats.org/officeDocument/2006/relationships" xmlns:m="http://schemas.openxmlformats.org/officeDocument/2006/math" xmlns:v="urn:schemas-microsoft-com:vml" xmlns:wp14="http://schemas.microsoft.com/office/word/2010/wordprocessingDrawing" xmlns:wp="http://schemas.openxmlformats.org/drawingml/2006/wordprocessingDrawing" xmlns:w10="urn:schemas-microsoft-com:office:word" xmlns:w="http://schemas.openxmlformats.org/wordprocessingml/2006/main" xmlns:w14="http://schemas.microsoft.com/office/word/2010/wordml" xmlns:w15="http://schemas.microsoft.com/office/word/2012/wordml" xmlns:w16cex="http://schemas.microsoft.com/office/word/2018/wordml/cex" xmlns:w16cid="http://schemas.microsoft.com/office/word/2016/wordml/cid" xmlns:w16="http://schemas.microsoft.com/office/word/2018/wordml" xmlns:w16du="http://schemas.microsoft.com/office/word/2023/wordml/word16du" xmlns:w16sdtdh="http://schemas.microsoft.com/office/word/2020/wordml/sdtdatahash" xmlns:w16sdtfl="http://schemas.microsoft.com/office/word/2024/wordml/sdtformatlock" xmlns:w16se="http://schemas.microsoft.com/office/word/2015/wordml/symex" xmlns:wpg="http://schemas.microsoft.com/office/word/2010/wordprocessingGroup" xmlns:wpi="http://schemas.microsoft.com/office/word/2010/wordprocessingInk" xmlns:wne="http://schemas.microsoft.com/office/word/2006/wordml" xmlns:wps="http://schemas.microsoft.com/office/word/2010/wordprocessingShape" mc:Ignorable="w14 w15 w16se w16cid w16 w16cex w16sdtdh w16sdtfl w16du wp14">
   <w:endnote w:type="separator" w:id="-1">
     <w:p>
       <w:r>
@@ -686,7 +686,7 @@
 </file>
 
 <file path=word/footer1.xml><?xml version="1.0" encoding="utf-8"?>
-<w:ftr xmlns:wpc="http://schemas.microsoft.com/office/word/2010/wordprocessingCanvas" xmlns:cx="http://schemas.microsoft.com/office/drawing/2014/chartex" xmlns:cx1="http://schemas.microsoft.com/office/drawing/2015/9/8/chartex" xmlns:cx2="http://schemas.microsoft.com/office/drawing/2015/10/21/chartex" xmlns:cx3="http://schemas.microsoft.com/office/drawing/2016/5/9/chartex" xmlns:cx4="http://schemas.microsoft.com/office/drawing/2016/5/10/chartex" xmlns:cx5="http://schemas.microsoft.com/office/drawing/2016/5/11/chartex" xmlns:cx6="http://schemas.microsoft.com/office/drawing/2016/5/12/chartex" xmlns:cx7="http://schemas.microsoft.com/office/drawing/2016/5/13/chartex" xmlns:cx8="http://schemas.microsoft.com/office/drawing/2016/5/14/chartex" xmlns:mc="http://schemas.openxmlformats.org/markup-compatibility/2006" xmlns:aink="http://schemas.microsoft.com/office/drawing/2016/ink" xmlns:am3d="http://schemas.microsoft.com/office/drawing/2017/model3d" xmlns:o="urn:schemas-microsoft-com:office:office" xmlns:oel="http://schemas.microsoft.com/office/2019/extlst" xmlns:r="http://schemas.openxmlformats.org/officeDocument/2006/relationships" xmlns:m="http://schemas.openxmlformats.org/officeDocument/2006/math" xmlns:v="urn:schemas-microsoft-com:vml" xmlns:wp14="http://schemas.microsoft.com/office/word/2010/wordprocessingDrawing" xmlns:wp="http://schemas.openxmlformats.org/drawingml/2006/wordprocessingDrawing" xmlns:w10="urn:schemas-microsoft-com:office:word" xmlns:w="http://schemas.openxmlformats.org/wordprocessingml/2006/main" xmlns:w14="http://schemas.microsoft.com/office/word/2010/wordml" xmlns:w15="http://schemas.microsoft.com/office/word/2012/wordml" xmlns:w16cex="http://schemas.microsoft.com/office/word/2018/wordml/cex" xmlns:w16cid="http://schemas.microsoft.com/office/word/2016/wordml/cid" xmlns:w16="http://schemas.microsoft.com/office/word/2018/wordml" xmlns:w16sdtdh="http://schemas.microsoft.com/office/word/2020/wordml/sdtdatahash" xmlns:w16se="http://schemas.microsoft.com/office/word/2015/wordml/symex" xmlns:wpg="http://schemas.microsoft.com/office/word/2010/wordprocessingGroup" xmlns:wpi="http://schemas.microsoft.com/office/word/2010/wordprocessingInk" xmlns:wne="http://schemas.microsoft.com/office/word/2006/wordml" xmlns:wps="http://schemas.microsoft.com/office/word/2010/wordprocessingShape" mc:Ignorable="w14 w15 w16se w16cid w16 w16cex w16sdtdh wp14">
+<w:ftr xmlns:wpc="http://schemas.microsoft.com/office/word/2010/wordprocessingCanvas" xmlns:cx="http://schemas.microsoft.com/office/drawing/2014/chartex" xmlns:cx1="http://schemas.microsoft.com/office/drawing/2015/9/8/chartex" xmlns:cx2="http://schemas.microsoft.com/office/drawing/2015/10/21/chartex" xmlns:cx3="http://schemas.microsoft.com/office/drawing/2016/5/9/chartex" xmlns:cx4="http://schemas.microsoft.com/office/drawing/2016/5/10/chartex" xmlns:cx5="http://schemas.microsoft.com/office/drawing/2016/5/11/chartex" xmlns:cx6="http://schemas.microsoft.com/office/drawing/2016/5/12/chartex" xmlns:cx7="http://schemas.microsoft.com/office/drawing/2016/5/13/chartex" xmlns:cx8="http://schemas.microsoft.com/office/drawing/2016/5/14/chartex" xmlns:mc="http://schemas.openxmlformats.org/markup-compatibility/2006" xmlns:aink="http://schemas.microsoft.com/office/drawing/2016/ink" xmlns:am3d="http://schemas.microsoft.com/office/drawing/2017/model3d" xmlns:o="urn:schemas-microsoft-com:office:office" xmlns:oel="http://schemas.microsoft.com/office/2019/extlst" xmlns:r="http://schemas.openxmlformats.org/officeDocument/2006/relationships" xmlns:m="http://schemas.openxmlformats.org/officeDocument/2006/math" xmlns:v="urn:schemas-microsoft-com:vml" xmlns:wp14="http://schemas.microsoft.com/office/word/2010/wordprocessingDrawing" xmlns:wp="http://schemas.openxmlformats.org/drawingml/2006/wordprocessingDrawing" xmlns:w10="urn:schemas-microsoft-com:office:word" xmlns:w="http://schemas.openxmlformats.org/wordprocessingml/2006/main" xmlns:w14="http://schemas.microsoft.com/office/word/2010/wordml" xmlns:w15="http://schemas.microsoft.com/office/word/2012/wordml" xmlns:w16cex="http://schemas.microsoft.com/office/word/2018/wordml/cex" xmlns:w16cid="http://schemas.microsoft.com/office/word/2016/wordml/cid" xmlns:w16="http://schemas.microsoft.com/office/word/2018/wordml" xmlns:w16du="http://schemas.microsoft.com/office/word/2023/wordml/word16du" xmlns:w16sdtdh="http://schemas.microsoft.com/office/word/2020/wordml/sdtdatahash" xmlns:w16sdtfl="http://schemas.microsoft.com/office/word/2024/wordml/sdtformatlock" xmlns:w16se="http://schemas.microsoft.com/office/word/2015/wordml/symex" xmlns:wpg="http://schemas.microsoft.com/office/word/2010/wordprocessingGroup" xmlns:wpi="http://schemas.microsoft.com/office/word/2010/wordprocessingInk" xmlns:wne="http://schemas.microsoft.com/office/word/2006/wordml" xmlns:wps="http://schemas.microsoft.com/office/word/2010/wordprocessingShape" mc:Ignorable="w14 w15 w16se w16cid w16 w16cex w16sdtdh w16sdtfl w16du wp14">
   <w:p>
     <w:pPr>
       <w:rPr>
@@ -810,7 +810,7 @@
 </file>
 
 <file path=word/footnotes.xml><?xml version="1.0" encoding="utf-8"?>
-<w:footnotes xmlns:wpc="http://schemas.microsoft.com/office/word/2010/wordprocessingCanvas" xmlns:cx="http://schemas.microsoft.com/office/drawing/2014/chartex" xmlns:cx1="http://schemas.microsoft.com/office/drawing/2015/9/8/chartex" xmlns:cx2="http://schemas.microsoft.com/office/drawing/2015/10/21/chartex" xmlns:cx3="http://schemas.microsoft.com/office/drawing/2016/5/9/chartex" xmlns:cx4="http://schemas.microsoft.com/office/drawing/2016/5/10/chartex" xmlns:cx5="http://schemas.microsoft.com/office/drawing/2016/5/11/chartex" xmlns:cx6="http://schemas.microsoft.com/office/drawing/2016/5/12/chartex" xmlns:cx7="http://schemas.microsoft.com/office/drawing/2016/5/13/chartex" xmlns:cx8="http://schemas.microsoft.com/office/drawing/2016/5/14/chartex" xmlns:mc="http://schemas.openxmlformats.org/markup-compatibility/2006" xmlns:aink="http://schemas.microsoft.com/office/drawing/2016/ink" xmlns:am3d="http://schemas.microsoft.com/office/drawing/2017/model3d" xmlns:o="urn:schemas-microsoft-com:office:office" xmlns:oel="http://schemas.microsoft.com/office/2019/extlst" xmlns:r="http://schemas.openxmlformats.org/officeDocument/2006/relationships" xmlns:m="http://schemas.openxmlformats.org/officeDocument/2006/math" xmlns:v="urn:schemas-microsoft-com:vml" xmlns:wp14="http://schemas.microsoft.com/office/word/2010/wordprocessingDrawing" xmlns:wp="http://schemas.openxmlformats.org/drawingml/2006/wordprocessingDrawing" xmlns:w10="urn:schemas-microsoft-com:office:word" xmlns:w="http://schemas.openxmlformats.org/wordprocessingml/2006/main" xmlns:w14="http://schemas.microsoft.com/office/word/2010/wordml" xmlns:w15="http://schemas.microsoft.com/office/word/2012/wordml" xmlns:w16cex="http://schemas.microsoft.com/office/word/2018/wordml/cex" xmlns:w16cid="http://schemas.microsoft.com/office/word/2016/wordml/cid" xmlns:w16="http://schemas.microsoft.com/office/word/2018/wordml" xmlns:w16sdtdh="http://schemas.microsoft.com/office/word/2020/wordml/sdtdatahash" xmlns:w16se="http://schemas.microsoft.com/office/word/2015/wordml/symex" xmlns:wpg="http://schemas.microsoft.com/office/word/2010/wordprocessingGroup" xmlns:wpi="http://schemas.microsoft.com/office/word/2010/wordprocessingInk" xmlns:wne="http://schemas.microsoft.com/office/word/2006/wordml" xmlns:wps="http://schemas.microsoft.com/office/word/2010/wordprocessingShape" mc:Ignorable="w14 w15 w16se w16cid w16 w16cex w16sdtdh wp14">
+<w:footnotes xmlns:wpc="http://schemas.microsoft.com/office/word/2010/wordprocessingCanvas" xmlns:cx="http://schemas.microsoft.com/office/drawing/2014/chartex" xmlns:cx1="http://schemas.microsoft.com/office/drawing/2015/9/8/chartex" xmlns:cx2="http://schemas.microsoft.com/office/drawing/2015/10/21/chartex" xmlns:cx3="http://schemas.microsoft.com/office/drawing/2016/5/9/chartex" xmlns:cx4="http://schemas.microsoft.com/office/drawing/2016/5/10/chartex" xmlns:cx5="http://schemas.microsoft.com/office/drawing/2016/5/11/chartex" xmlns:cx6="http://schemas.microsoft.com/office/drawing/2016/5/12/chartex" xmlns:cx7="http://schemas.microsoft.com/office/drawing/2016/5/13/chartex" xmlns:cx8="http://schemas.microsoft.com/office/drawing/2016/5/14/chartex" xmlns:mc="http://schemas.openxmlformats.org/markup-compatibility/2006" xmlns:aink="http://schemas.microsoft.com/office/drawing/2016/ink" xmlns:am3d="http://schemas.microsoft.com/office/drawing/2017/model3d" xmlns:o="urn:schemas-microsoft-com:office:office" xmlns:oel="http://schemas.microsoft.com/office/2019/extlst" xmlns:r="http://schemas.openxmlformats.org/officeDocument/2006/relationships" xmlns:m="http://schemas.openxmlformats.org/officeDocument/2006/math" xmlns:v="urn:schemas-microsoft-com:vml" xmlns:wp14="http://schemas.microsoft.com/office/word/2010/wordprocessingDrawing" xmlns:wp="http://schemas.openxmlformats.org/drawingml/2006/wordprocessingDrawing" xmlns:w10="urn:schemas-microsoft-com:office:word" xmlns:w="http://schemas.openxmlformats.org/wordprocessingml/2006/main" xmlns:w14="http://schemas.microsoft.com/office/word/2010/wordml" xmlns:w15="http://schemas.microsoft.com/office/word/2012/wordml" xmlns:w16cex="http://schemas.microsoft.com/office/word/2018/wordml/cex" xmlns:w16cid="http://schemas.microsoft.com/office/word/2016/wordml/cid" xmlns:w16="http://schemas.microsoft.com/office/word/2018/wordml" xmlns:w16du="http://schemas.microsoft.com/office/word/2023/wordml/word16du" xmlns:w16sdtdh="http://schemas.microsoft.com/office/word/2020/wordml/sdtdatahash" xmlns:w16sdtfl="http://schemas.microsoft.com/office/word/2024/wordml/sdtformatlock" xmlns:w16se="http://schemas.microsoft.com/office/word/2015/wordml/symex" xmlns:wpg="http://schemas.microsoft.com/office/word/2010/wordprocessingGroup" xmlns:wpi="http://schemas.microsoft.com/office/word/2010/wordprocessingInk" xmlns:wne="http://schemas.microsoft.com/office/word/2006/wordml" xmlns:wps="http://schemas.microsoft.com/office/word/2010/wordprocessingShape" mc:Ignorable="w14 w15 w16se w16cid w16 w16cex w16sdtdh w16sdtfl w16du wp14">
   <w:footnote w:type="separator" w:id="-1">
     <w:p>
       <w:r>
@@ -829,7 +829,7 @@
 </file>
 
 <file path=word/numbering.xml><?xml version="1.0" encoding="utf-8"?>
-<w:numbering xmlns:wpc="http://schemas.microsoft.com/office/word/2010/wordprocessingCanvas" xmlns:cx="http://schemas.microsoft.com/office/drawing/2014/chartex" xmlns:cx1="http://schemas.microsoft.com/office/drawing/2015/9/8/chartex" xmlns:cx2="http://schemas.microsoft.com/office/drawing/2015/10/21/chartex" xmlns:cx3="http://schemas.microsoft.com/office/drawing/2016/5/9/chartex" xmlns:cx4="http://schemas.microsoft.com/office/drawing/2016/5/10/chartex" xmlns:cx5="http://schemas.microsoft.com/office/drawing/2016/5/11/chartex" xmlns:cx6="http://schemas.microsoft.com/office/drawing/2016/5/12/chartex" xmlns:cx7="http://schemas.microsoft.com/office/drawing/2016/5/13/chartex" xmlns:cx8="http://schemas.microsoft.com/office/drawing/2016/5/14/chartex" xmlns:mc="http://schemas.openxmlformats.org/markup-compatibility/2006" xmlns:aink="http://schemas.microsoft.com/office/drawing/2016/ink" xmlns:am3d="http://schemas.microsoft.com/office/drawing/2017/model3d" xmlns:o="urn:schemas-microsoft-com:office:office" xmlns:oel="http://schemas.microsoft.com/office/2019/extlst" xmlns:r="http://schemas.openxmlformats.org/officeDocument/2006/relationships" xmlns:m="http://schemas.openxmlformats.org/officeDocument/2006/math" xmlns:v="urn:schemas-microsoft-com:vml" xmlns:wp14="http://schemas.microsoft.com/office/word/2010/wordprocessingDrawing" xmlns:wp="http://schemas.openxmlformats.org/drawingml/2006/wordprocessingDrawing" xmlns:w10="urn:schemas-microsoft-com:office:word" xmlns:w="http://schemas.openxmlformats.org/wordprocessingml/2006/main" xmlns:w14="http://schemas.microsoft.com/office/word/2010/wordml" xmlns:w15="http://schemas.microsoft.com/office/word/2012/wordml" xmlns:w16cex="http://schemas.microsoft.com/office/word/2018/wordml/cex" xmlns:w16cid="http://schemas.microsoft.com/office/word/2016/wordml/cid" xmlns:w16="http://schemas.microsoft.com/office/word/2018/wordml" xmlns:w16sdtdh="http://schemas.microsoft.com/office/word/2020/wordml/sdtdatahash" xmlns:w16se="http://schemas.microsoft.com/office/word/2015/wordml/symex" xmlns:wpg="http://schemas.microsoft.com/office/word/2010/wordprocessingGroup" xmlns:wpi="http://schemas.microsoft.com/office/word/2010/wordprocessingInk" xmlns:wne="http://schemas.microsoft.com/office/word/2006/wordml" xmlns:wps="http://schemas.microsoft.com/office/word/2010/wordprocessingShape" mc:Ignorable="w14 w15 w16se w16cid w16 w16cex w16sdtdh wp14">
+<w:numbering xmlns:wpc="http://schemas.microsoft.com/office/word/2010/wordprocessingCanvas" xmlns:cx="http://schemas.microsoft.com/office/drawing/2014/chartex" xmlns:cx1="http://schemas.microsoft.com/office/drawing/2015/9/8/chartex" xmlns:cx2="http://schemas.microsoft.com/office/drawing/2015/10/21/chartex" xmlns:cx3="http://schemas.microsoft.com/office/drawing/2016/5/9/chartex" xmlns:cx4="http://schemas.microsoft.com/office/drawing/2016/5/10/chartex" xmlns:cx5="http://schemas.microsoft.com/office/drawing/2016/5/11/chartex" xmlns:cx6="http://schemas.microsoft.com/office/drawing/2016/5/12/chartex" xmlns:cx7="http://schemas.microsoft.com/office/drawing/2016/5/13/chartex" xmlns:cx8="http://schemas.microsoft.com/office/drawing/2016/5/14/chartex" xmlns:mc="http://schemas.openxmlformats.org/markup-compatibility/2006" xmlns:aink="http://schemas.microsoft.com/office/drawing/2016/ink" xmlns:am3d="http://schemas.microsoft.com/office/drawing/2017/model3d" xmlns:o="urn:schemas-microsoft-com:office:office" xmlns:oel="http://schemas.microsoft.com/office/2019/extlst" xmlns:r="http://schemas.openxmlformats.org/officeDocument/2006/relationships" xmlns:m="http://schemas.openxmlformats.org/officeDocument/2006/math" xmlns:v="urn:schemas-microsoft-com:vml" xmlns:wp14="http://schemas.microsoft.com/office/word/2010/wordprocessingDrawing" xmlns:wp="http://schemas.openxmlformats.org/drawingml/2006/wordprocessingDrawing" xmlns:w10="urn:schemas-microsoft-com:office:word" xmlns:w="http://schemas.openxmlformats.org/wordprocessingml/2006/main" xmlns:w14="http://schemas.microsoft.com/office/word/2010/wordml" xmlns:w15="http://schemas.microsoft.com/office/word/2012/wordml" xmlns:w16cex="http://schemas.microsoft.com/office/word/2018/wordml/cex" xmlns:w16cid="http://schemas.microsoft.com/office/word/2016/wordml/cid" xmlns:w16="http://schemas.microsoft.com/office/word/2018/wordml" xmlns:w16du="http://schemas.microsoft.com/office/word/2023/wordml/word16du" xmlns:w16sdtdh="http://schemas.microsoft.com/office/word/2020/wordml/sdtdatahash" xmlns:w16sdtfl="http://schemas.microsoft.com/office/word/2024/wordml/sdtformatlock" xmlns:w16se="http://schemas.microsoft.com/office/word/2015/wordml/symex" xmlns:wpg="http://schemas.microsoft.com/office/word/2010/wordprocessingGroup" xmlns:wpi="http://schemas.microsoft.com/office/word/2010/wordprocessingInk" xmlns:wne="http://schemas.microsoft.com/office/word/2006/wordml" xmlns:wps="http://schemas.microsoft.com/office/word/2010/wordprocessingShape" mc:Ignorable="w14 w15 w16se w16cid w16 w16cex w16sdtdh w16sdtfl w16du wp14">
   <w:abstractNum w:abstractNumId="0" w15:restartNumberingAfterBreak="0">
     <w:nsid w:val="010E2635"/>
     <w:multiLevelType w:val="hybridMultilevel"/>
@@ -1078,7 +1078,7 @@
 </file>
 
 <file path=word/styles.xml><?xml version="1.0" encoding="utf-8"?>
-<w:styles xmlns:mc="http://schemas.openxmlformats.org/markup-compatibility/2006" xmlns:r="http://schemas.openxmlformats.org/officeDocument/2006/relationships" xmlns:w="http://schemas.openxmlformats.org/wordprocessingml/2006/main" xmlns:w14="http://schemas.microsoft.com/office/word/2010/wordml" xmlns:w15="http://schemas.microsoft.com/office/word/2012/wordml" xmlns:w16cex="http://schemas.microsoft.com/office/word/2018/wordml/cex" xmlns:w16cid="http://schemas.microsoft.com/office/word/2016/wordml/cid" xmlns:w16="http://schemas.microsoft.com/office/word/2018/wordml" xmlns:w16sdtdh="http://schemas.microsoft.com/office/word/2020/wordml/sdtdatahash" xmlns:w16se="http://schemas.microsoft.com/office/word/2015/wordml/symex" mc:Ignorable="w14 w15 w16se w16cid w16 w16cex w16sdtdh">
+<w:styles xmlns:mc="http://schemas.openxmlformats.org/markup-compatibility/2006" xmlns:r="http://schemas.openxmlformats.org/officeDocument/2006/relationships" xmlns:w="http://schemas.openxmlformats.org/wordprocessingml/2006/main" xmlns:w14="http://schemas.microsoft.com/office/word/2010/wordml" xmlns:w15="http://schemas.microsoft.com/office/word/2012/wordml" xmlns:w16cex="http://schemas.microsoft.com/office/word/2018/wordml/cex" xmlns:w16cid="http://schemas.microsoft.com/office/word/2016/wordml/cid" xmlns:w16="http://schemas.microsoft.com/office/word/2018/wordml" xmlns:w16du="http://schemas.microsoft.com/office/word/2023/wordml/word16du" xmlns:w16sdtdh="http://schemas.microsoft.com/office/word/2020/wordml/sdtdatahash" xmlns:w16sdtfl="http://schemas.microsoft.com/office/word/2024/wordml/sdtformatlock" xmlns:w16se="http://schemas.microsoft.com/office/word/2015/wordml/symex" mc:Ignorable="w14 w15 w16se w16cid w16 w16cex w16sdtdh w16sdtfl w16du">
   <w:docDefaults>
     <w:rPrDefault>
       <w:rPr>
@@ -1983,18 +1983,12 @@
 </file>
 
 <file path=customXml/item1.xml><?xml version="1.0" encoding="utf-8"?>
-<p:properties xmlns:p="http://schemas.microsoft.com/office/2006/metadata/properties" xmlns:xsi="http://www.w3.org/2001/XMLSchema-instance" xmlns:pc="http://schemas.microsoft.com/office/infopath/2007/PartnerControls">
-  <documentManagement>
-    <Function xmlns="a0f11e6e-95b7-419c-ae0e-6a2205c754ca">
-      <Value>Template</Value>
-    </Function>
-    <Topic xmlns="a0f11e6e-95b7-419c-ae0e-6a2205c754ca">
-      <Value>Product</Value>
-    </Topic>
-    <Language xmlns="a0f11e6e-95b7-419c-ae0e-6a2205c754ca">English</Language>
-    <LastUpdate xmlns="a0f11e6e-95b7-419c-ae0e-6a2205c754ca" xsi:nil="true"/>
-  </documentManagement>
-</p:properties>
+<?mso-contentType ?>
+<FormTemplates xmlns="http://schemas.microsoft.com/sharepoint/v3/contenttype/forms">
+  <Display>DocumentLibraryForm</Display>
+  <Edit>DocumentLibraryForm</Edit>
+  <New>DocumentLibraryForm</New>
+</FormTemplates>
 </file>
 
 <file path=customXml/item2.xml><?xml version="1.0" encoding="utf-8"?>
@@ -2279,20 +2273,24 @@
 </file>
 
 <file path=customXml/item3.xml><?xml version="1.0" encoding="utf-8"?>
-<?mso-contentType ?>
-<FormTemplates xmlns="http://schemas.microsoft.com/sharepoint/v3/contenttype/forms">
-  <Display>DocumentLibraryForm</Display>
-  <Edit>DocumentLibraryForm</Edit>
-  <New>DocumentLibraryForm</New>
-</FormTemplates>
+<p:properties xmlns:p="http://schemas.microsoft.com/office/2006/metadata/properties" xmlns:xsi="http://www.w3.org/2001/XMLSchema-instance" xmlns:pc="http://schemas.microsoft.com/office/infopath/2007/PartnerControls">
+  <documentManagement>
+    <Function xmlns="a0f11e6e-95b7-419c-ae0e-6a2205c754ca">
+      <Value>Template</Value>
+    </Function>
+    <Topic xmlns="a0f11e6e-95b7-419c-ae0e-6a2205c754ca">
+      <Value>Product</Value>
+    </Topic>
+    <Language xmlns="a0f11e6e-95b7-419c-ae0e-6a2205c754ca">English</Language>
+    <LastUpdate xmlns="a0f11e6e-95b7-419c-ae0e-6a2205c754ca" xsi:nil="true"/>
+  </documentManagement>
+</p:properties>
 </file>
 
 <file path=customXml/itemProps1.xml><?xml version="1.0" encoding="utf-8"?>
-<ds:datastoreItem xmlns:ds="http://schemas.openxmlformats.org/officeDocument/2006/customXml" ds:itemID="{DA8681A4-6FF7-4FBB-8B92-26BCB1FD1208}">
+<ds:datastoreItem xmlns:ds="http://schemas.openxmlformats.org/officeDocument/2006/customXml" ds:itemID="{6E7445DC-808D-4208-808A-EBC1DDC8B584}">
   <ds:schemaRefs>
-    <ds:schemaRef ds:uri="http://schemas.microsoft.com/office/2006/metadata/properties"/>
-    <ds:schemaRef ds:uri="http://schemas.microsoft.com/office/infopath/2007/PartnerControls"/>
-    <ds:schemaRef ds:uri="a0f11e6e-95b7-419c-ae0e-6a2205c754ca"/>
+    <ds:schemaRef ds:uri="http://schemas.microsoft.com/sharepoint/v3/contenttype/forms"/>
   </ds:schemaRefs>
 </ds:datastoreItem>
 </file>
@@ -2317,9 +2315,11 @@
 </file>
 
 <file path=customXml/itemProps3.xml><?xml version="1.0" encoding="utf-8"?>
-<ds:datastoreItem xmlns:ds="http://schemas.openxmlformats.org/officeDocument/2006/customXml" ds:itemID="{6E7445DC-808D-4208-808A-EBC1DDC8B584}">
+<ds:datastoreItem xmlns:ds="http://schemas.openxmlformats.org/officeDocument/2006/customXml" ds:itemID="{DA8681A4-6FF7-4FBB-8B92-26BCB1FD1208}">
   <ds:schemaRefs>
-    <ds:schemaRef ds:uri="http://schemas.microsoft.com/sharepoint/v3/contenttype/forms"/>
+    <ds:schemaRef ds:uri="http://schemas.microsoft.com/office/2006/metadata/properties"/>
+    <ds:schemaRef ds:uri="http://schemas.microsoft.com/office/infopath/2007/PartnerControls"/>
+    <ds:schemaRef ds:uri="a0f11e6e-95b7-419c-ae0e-6a2205c754ca"/>
   </ds:schemaRefs>
 </ds:datastoreItem>
 </file>
</xml_diff>

<commit_message>
Update to Advance Steel 2026, AutoCAD 2026, Dynamo Core 3.4.2 (#85)
* Update to Advance Steel 2026, AutoCAD 2026, Dynamo Core 3.4.2

* update readme

* update readme
</commit_message>
<xml_diff>
--- a/D4ASCopyright.docx
+++ b/D4ASCopyright.docx
@@ -1,6 +1,6 @@
 
 <file path=word/document.xml><?xml version="1.0" encoding="utf-8"?>
-<w:document xmlns:wpc="http://schemas.microsoft.com/office/word/2010/wordprocessingCanvas" xmlns:cx="http://schemas.microsoft.com/office/drawing/2014/chartex" xmlns:cx1="http://schemas.microsoft.com/office/drawing/2015/9/8/chartex" xmlns:cx2="http://schemas.microsoft.com/office/drawing/2015/10/21/chartex" xmlns:cx3="http://schemas.microsoft.com/office/drawing/2016/5/9/chartex" xmlns:cx4="http://schemas.microsoft.com/office/drawing/2016/5/10/chartex" xmlns:cx5="http://schemas.microsoft.com/office/drawing/2016/5/11/chartex" xmlns:cx6="http://schemas.microsoft.com/office/drawing/2016/5/12/chartex" xmlns:cx7="http://schemas.microsoft.com/office/drawing/2016/5/13/chartex" xmlns:cx8="http://schemas.microsoft.com/office/drawing/2016/5/14/chartex" xmlns:mc="http://schemas.openxmlformats.org/markup-compatibility/2006" xmlns:aink="http://schemas.microsoft.com/office/drawing/2016/ink" xmlns:am3d="http://schemas.microsoft.com/office/drawing/2017/model3d" xmlns:o="urn:schemas-microsoft-com:office:office" xmlns:oel="http://schemas.microsoft.com/office/2019/extlst" xmlns:r="http://schemas.openxmlformats.org/officeDocument/2006/relationships" xmlns:m="http://schemas.openxmlformats.org/officeDocument/2006/math" xmlns:v="urn:schemas-microsoft-com:vml" xmlns:wp14="http://schemas.microsoft.com/office/word/2010/wordprocessingDrawing" xmlns:wp="http://schemas.openxmlformats.org/drawingml/2006/wordprocessingDrawing" xmlns:w10="urn:schemas-microsoft-com:office:word" xmlns:w="http://schemas.openxmlformats.org/wordprocessingml/2006/main" xmlns:w14="http://schemas.microsoft.com/office/word/2010/wordml" xmlns:w15="http://schemas.microsoft.com/office/word/2012/wordml" xmlns:w16cex="http://schemas.microsoft.com/office/word/2018/wordml/cex" xmlns:w16cid="http://schemas.microsoft.com/office/word/2016/wordml/cid" xmlns:w16="http://schemas.microsoft.com/office/word/2018/wordml" xmlns:w16sdtdh="http://schemas.microsoft.com/office/word/2020/wordml/sdtdatahash" xmlns:w16se="http://schemas.microsoft.com/office/word/2015/wordml/symex" xmlns:wpg="http://schemas.microsoft.com/office/word/2010/wordprocessingGroup" xmlns:wpi="http://schemas.microsoft.com/office/word/2010/wordprocessingInk" xmlns:wne="http://schemas.microsoft.com/office/word/2006/wordml" xmlns:wps="http://schemas.microsoft.com/office/word/2010/wordprocessingShape" mc:Ignorable="w14 w15 w16se w16cid w16 w16cex w16sdtdh wp14">
+<w:document xmlns:wpc="http://schemas.microsoft.com/office/word/2010/wordprocessingCanvas" xmlns:cx="http://schemas.microsoft.com/office/drawing/2014/chartex" xmlns:cx1="http://schemas.microsoft.com/office/drawing/2015/9/8/chartex" xmlns:cx2="http://schemas.microsoft.com/office/drawing/2015/10/21/chartex" xmlns:cx3="http://schemas.microsoft.com/office/drawing/2016/5/9/chartex" xmlns:cx4="http://schemas.microsoft.com/office/drawing/2016/5/10/chartex" xmlns:cx5="http://schemas.microsoft.com/office/drawing/2016/5/11/chartex" xmlns:cx6="http://schemas.microsoft.com/office/drawing/2016/5/12/chartex" xmlns:cx7="http://schemas.microsoft.com/office/drawing/2016/5/13/chartex" xmlns:cx8="http://schemas.microsoft.com/office/drawing/2016/5/14/chartex" xmlns:mc="http://schemas.openxmlformats.org/markup-compatibility/2006" xmlns:aink="http://schemas.microsoft.com/office/drawing/2016/ink" xmlns:am3d="http://schemas.microsoft.com/office/drawing/2017/model3d" xmlns:o="urn:schemas-microsoft-com:office:office" xmlns:oel="http://schemas.microsoft.com/office/2019/extlst" xmlns:r="http://schemas.openxmlformats.org/officeDocument/2006/relationships" xmlns:m="http://schemas.openxmlformats.org/officeDocument/2006/math" xmlns:v="urn:schemas-microsoft-com:vml" xmlns:wp14="http://schemas.microsoft.com/office/word/2010/wordprocessingDrawing" xmlns:wp="http://schemas.openxmlformats.org/drawingml/2006/wordprocessingDrawing" xmlns:w10="urn:schemas-microsoft-com:office:word" xmlns:w="http://schemas.openxmlformats.org/wordprocessingml/2006/main" xmlns:w14="http://schemas.microsoft.com/office/word/2010/wordml" xmlns:w15="http://schemas.microsoft.com/office/word/2012/wordml" xmlns:w16cex="http://schemas.microsoft.com/office/word/2018/wordml/cex" xmlns:w16cid="http://schemas.microsoft.com/office/word/2016/wordml/cid" xmlns:w16="http://schemas.microsoft.com/office/word/2018/wordml" xmlns:w16du="http://schemas.microsoft.com/office/word/2023/wordml/word16du" xmlns:w16sdtdh="http://schemas.microsoft.com/office/word/2020/wordml/sdtdatahash" xmlns:w16sdtfl="http://schemas.microsoft.com/office/word/2024/wordml/sdtformatlock" xmlns:w16se="http://schemas.microsoft.com/office/word/2015/wordml/symex" xmlns:wpg="http://schemas.microsoft.com/office/word/2010/wordprocessingGroup" xmlns:wpi="http://schemas.microsoft.com/office/word/2010/wordprocessingInk" xmlns:wne="http://schemas.microsoft.com/office/word/2006/wordml" xmlns:wps="http://schemas.microsoft.com/office/word/2010/wordprocessingShape" mc:Ignorable="w14 w15 w16se w16cid w16 w16cex w16sdtdh w16sdtfl w16du wp14">
   <w:body>
     <w:p>
       <w:pPr>
@@ -70,120 +70,120 @@
           <w:sz w:val="18"/>
           <w:szCs w:val="18"/>
         </w:rPr>
+        <w:t>6</w:t>
+      </w:r>
+      <w:r>
+        <w:rPr>
+          <w:rFonts w:ascii="Verdana" w:hAnsi="Verdana"/>
+          <w:b/>
+          <w:bCs/>
+          <w:sz w:val="18"/>
+          <w:szCs w:val="18"/>
+        </w:rPr>
+        <w:br/>
+      </w:r>
+      <w:r>
+        <w:rPr>
+          <w:rFonts w:ascii="Verdana" w:hAnsi="Verdana"/>
+          <w:b/>
+          <w:bCs/>
+          <w:sz w:val="18"/>
+          <w:szCs w:val="18"/>
+        </w:rPr>
+        <w:t xml:space="preserve">Those portions created by Ian Keough are provided with the following copyright: </w:t>
+      </w:r>
+    </w:p>
+    <w:p>
+      <w:pPr>
+        <w:rPr>
+          <w:rFonts w:ascii="Verdana" w:hAnsi="Verdana"/>
+          <w:b/>
+          <w:bCs/>
+          <w:sz w:val="18"/>
+          <w:szCs w:val="18"/>
+        </w:rPr>
+      </w:pPr>
+      <w:r>
+        <w:rPr>
+          <w:rFonts w:ascii="Verdana" w:hAnsi="Verdana"/>
+          <w:b/>
+          <w:bCs/>
+          <w:sz w:val="18"/>
+          <w:szCs w:val="18"/>
+        </w:rPr>
+        <w:t xml:space="preserve">© 2017 Ian Keough </w:t>
+      </w:r>
+    </w:p>
+    <w:p>
+      <w:pPr>
+        <w:rPr>
+          <w:rFonts w:ascii="Verdana" w:hAnsi="Verdana"/>
+          <w:b/>
+          <w:bCs/>
+          <w:sz w:val="18"/>
+          <w:szCs w:val="18"/>
+        </w:rPr>
+      </w:pPr>
+      <w:r>
+        <w:rPr>
+          <w:rFonts w:ascii="Verdana" w:hAnsi="Verdana"/>
+          <w:b/>
+          <w:bCs/>
+          <w:sz w:val="18"/>
+          <w:szCs w:val="18"/>
+        </w:rPr>
+        <w:t>Those portions created by Autodesk</w:t>
+      </w:r>
+      <w:r>
+        <w:rPr>
+          <w:rFonts w:ascii="Verdana" w:hAnsi="Verdana"/>
+          <w:b/>
+          <w:bCs/>
+          <w:sz w:val="18"/>
+          <w:szCs w:val="18"/>
+        </w:rPr>
+        <w:t xml:space="preserve"> employees are provided with the following copyright:</w:t>
+      </w:r>
+    </w:p>
+    <w:p>
+      <w:pPr>
+        <w:rPr>
+          <w:rFonts w:ascii="Verdana" w:hAnsi="Verdana"/>
+          <w:b/>
+          <w:bCs/>
+          <w:sz w:val="18"/>
+          <w:szCs w:val="18"/>
+        </w:rPr>
+      </w:pPr>
+      <w:r>
+        <w:rPr>
+          <w:rFonts w:ascii="Verdana" w:hAnsi="Verdana"/>
+          <w:b/>
+          <w:bCs/>
+          <w:sz w:val="18"/>
+          <w:szCs w:val="18"/>
+        </w:rPr>
+        <w:t xml:space="preserve">© </w:t>
+      </w:r>
+      <w:r>
+        <w:rPr>
+          <w:rFonts w:ascii="Verdana" w:hAnsi="Verdana"/>
+          <w:b/>
+          <w:bCs/>
+          <w:sz w:val="18"/>
+          <w:szCs w:val="18"/>
+        </w:rPr>
+        <w:t>202</w:t>
+      </w:r>
+      <w:r>
+        <w:rPr>
+          <w:rFonts w:ascii="Verdana" w:hAnsi="Verdana"/>
+          <w:b/>
+          <w:bCs/>
+          <w:sz w:val="18"/>
+          <w:szCs w:val="18"/>
+        </w:rPr>
         <w:t>5</w:t>
-      </w:r>
-      <w:r>
-        <w:rPr>
-          <w:rFonts w:ascii="Verdana" w:hAnsi="Verdana"/>
-          <w:b/>
-          <w:bCs/>
-          <w:sz w:val="18"/>
-          <w:szCs w:val="18"/>
-        </w:rPr>
-        <w:br/>
-      </w:r>
-      <w:r>
-        <w:rPr>
-          <w:rFonts w:ascii="Verdana" w:hAnsi="Verdana"/>
-          <w:b/>
-          <w:bCs/>
-          <w:sz w:val="18"/>
-          <w:szCs w:val="18"/>
-        </w:rPr>
-        <w:t xml:space="preserve">Those portions created by Ian Keough are provided with the following copyright: </w:t>
-      </w:r>
-    </w:p>
-    <w:p>
-      <w:pPr>
-        <w:rPr>
-          <w:rFonts w:ascii="Verdana" w:hAnsi="Verdana"/>
-          <w:b/>
-          <w:bCs/>
-          <w:sz w:val="18"/>
-          <w:szCs w:val="18"/>
-        </w:rPr>
-      </w:pPr>
-      <w:r>
-        <w:rPr>
-          <w:rFonts w:ascii="Verdana" w:hAnsi="Verdana"/>
-          <w:b/>
-          <w:bCs/>
-          <w:sz w:val="18"/>
-          <w:szCs w:val="18"/>
-        </w:rPr>
-        <w:t xml:space="preserve">© 2017 Ian Keough </w:t>
-      </w:r>
-    </w:p>
-    <w:p>
-      <w:pPr>
-        <w:rPr>
-          <w:rFonts w:ascii="Verdana" w:hAnsi="Verdana"/>
-          <w:b/>
-          <w:bCs/>
-          <w:sz w:val="18"/>
-          <w:szCs w:val="18"/>
-        </w:rPr>
-      </w:pPr>
-      <w:r>
-        <w:rPr>
-          <w:rFonts w:ascii="Verdana" w:hAnsi="Verdana"/>
-          <w:b/>
-          <w:bCs/>
-          <w:sz w:val="18"/>
-          <w:szCs w:val="18"/>
-        </w:rPr>
-        <w:t>Those portions created by Autodesk</w:t>
-      </w:r>
-      <w:r>
-        <w:rPr>
-          <w:rFonts w:ascii="Verdana" w:hAnsi="Verdana"/>
-          <w:b/>
-          <w:bCs/>
-          <w:sz w:val="18"/>
-          <w:szCs w:val="18"/>
-        </w:rPr>
-        <w:t xml:space="preserve"> employees are provided with the following copyright:</w:t>
-      </w:r>
-    </w:p>
-    <w:p>
-      <w:pPr>
-        <w:rPr>
-          <w:rFonts w:ascii="Verdana" w:hAnsi="Verdana"/>
-          <w:b/>
-          <w:bCs/>
-          <w:sz w:val="18"/>
-          <w:szCs w:val="18"/>
-        </w:rPr>
-      </w:pPr>
-      <w:r>
-        <w:rPr>
-          <w:rFonts w:ascii="Verdana" w:hAnsi="Verdana"/>
-          <w:b/>
-          <w:bCs/>
-          <w:sz w:val="18"/>
-          <w:szCs w:val="18"/>
-        </w:rPr>
-        <w:t xml:space="preserve">© </w:t>
-      </w:r>
-      <w:r>
-        <w:rPr>
-          <w:rFonts w:ascii="Verdana" w:hAnsi="Verdana"/>
-          <w:b/>
-          <w:bCs/>
-          <w:sz w:val="18"/>
-          <w:szCs w:val="18"/>
-        </w:rPr>
-        <w:t>202</w:t>
-      </w:r>
-      <w:r>
-        <w:rPr>
-          <w:rFonts w:ascii="Verdana" w:hAnsi="Verdana"/>
-          <w:b/>
-          <w:bCs/>
-          <w:sz w:val="18"/>
-          <w:szCs w:val="18"/>
-        </w:rPr>
-        <w:t>4</w:t>
       </w:r>
       <w:r>
         <w:rPr>
@@ -667,7 +667,7 @@
 </file>
 
 <file path=word/endnotes.xml><?xml version="1.0" encoding="utf-8"?>
-<w:endnotes xmlns:wpc="http://schemas.microsoft.com/office/word/2010/wordprocessingCanvas" xmlns:cx="http://schemas.microsoft.com/office/drawing/2014/chartex" xmlns:cx1="http://schemas.microsoft.com/office/drawing/2015/9/8/chartex" xmlns:cx2="http://schemas.microsoft.com/office/drawing/2015/10/21/chartex" xmlns:cx3="http://schemas.microsoft.com/office/drawing/2016/5/9/chartex" xmlns:cx4="http://schemas.microsoft.com/office/drawing/2016/5/10/chartex" xmlns:cx5="http://schemas.microsoft.com/office/drawing/2016/5/11/chartex" xmlns:cx6="http://schemas.microsoft.com/office/drawing/2016/5/12/chartex" xmlns:cx7="http://schemas.microsoft.com/office/drawing/2016/5/13/chartex" xmlns:cx8="http://schemas.microsoft.com/office/drawing/2016/5/14/chartex" xmlns:mc="http://schemas.openxmlformats.org/markup-compatibility/2006" xmlns:aink="http://schemas.microsoft.com/office/drawing/2016/ink" xmlns:am3d="http://schemas.microsoft.com/office/drawing/2017/model3d" xmlns:o="urn:schemas-microsoft-com:office:office" xmlns:oel="http://schemas.microsoft.com/office/2019/extlst" xmlns:r="http://schemas.openxmlformats.org/officeDocument/2006/relationships" xmlns:m="http://schemas.openxmlformats.org/officeDocument/2006/math" xmlns:v="urn:schemas-microsoft-com:vml" xmlns:wp14="http://schemas.microsoft.com/office/word/2010/wordprocessingDrawing" xmlns:wp="http://schemas.openxmlformats.org/drawingml/2006/wordprocessingDrawing" xmlns:w10="urn:schemas-microsoft-com:office:word" xmlns:w="http://schemas.openxmlformats.org/wordprocessingml/2006/main" xmlns:w14="http://schemas.microsoft.com/office/word/2010/wordml" xmlns:w15="http://schemas.microsoft.com/office/word/2012/wordml" xmlns:w16cex="http://schemas.microsoft.com/office/word/2018/wordml/cex" xmlns:w16cid="http://schemas.microsoft.com/office/word/2016/wordml/cid" xmlns:w16="http://schemas.microsoft.com/office/word/2018/wordml" xmlns:w16sdtdh="http://schemas.microsoft.com/office/word/2020/wordml/sdtdatahash" xmlns:w16se="http://schemas.microsoft.com/office/word/2015/wordml/symex" xmlns:wpg="http://schemas.microsoft.com/office/word/2010/wordprocessingGroup" xmlns:wpi="http://schemas.microsoft.com/office/word/2010/wordprocessingInk" xmlns:wne="http://schemas.microsoft.com/office/word/2006/wordml" xmlns:wps="http://schemas.microsoft.com/office/word/2010/wordprocessingShape" mc:Ignorable="w14 w15 w16se w16cid w16 w16cex w16sdtdh wp14">
+<w:endnotes xmlns:wpc="http://schemas.microsoft.com/office/word/2010/wordprocessingCanvas" xmlns:cx="http://schemas.microsoft.com/office/drawing/2014/chartex" xmlns:cx1="http://schemas.microsoft.com/office/drawing/2015/9/8/chartex" xmlns:cx2="http://schemas.microsoft.com/office/drawing/2015/10/21/chartex" xmlns:cx3="http://schemas.microsoft.com/office/drawing/2016/5/9/chartex" xmlns:cx4="http://schemas.microsoft.com/office/drawing/2016/5/10/chartex" xmlns:cx5="http://schemas.microsoft.com/office/drawing/2016/5/11/chartex" xmlns:cx6="http://schemas.microsoft.com/office/drawing/2016/5/12/chartex" xmlns:cx7="http://schemas.microsoft.com/office/drawing/2016/5/13/chartex" xmlns:cx8="http://schemas.microsoft.com/office/drawing/2016/5/14/chartex" xmlns:mc="http://schemas.openxmlformats.org/markup-compatibility/2006" xmlns:aink="http://schemas.microsoft.com/office/drawing/2016/ink" xmlns:am3d="http://schemas.microsoft.com/office/drawing/2017/model3d" xmlns:o="urn:schemas-microsoft-com:office:office" xmlns:oel="http://schemas.microsoft.com/office/2019/extlst" xmlns:r="http://schemas.openxmlformats.org/officeDocument/2006/relationships" xmlns:m="http://schemas.openxmlformats.org/officeDocument/2006/math" xmlns:v="urn:schemas-microsoft-com:vml" xmlns:wp14="http://schemas.microsoft.com/office/word/2010/wordprocessingDrawing" xmlns:wp="http://schemas.openxmlformats.org/drawingml/2006/wordprocessingDrawing" xmlns:w10="urn:schemas-microsoft-com:office:word" xmlns:w="http://schemas.openxmlformats.org/wordprocessingml/2006/main" xmlns:w14="http://schemas.microsoft.com/office/word/2010/wordml" xmlns:w15="http://schemas.microsoft.com/office/word/2012/wordml" xmlns:w16cex="http://schemas.microsoft.com/office/word/2018/wordml/cex" xmlns:w16cid="http://schemas.microsoft.com/office/word/2016/wordml/cid" xmlns:w16="http://schemas.microsoft.com/office/word/2018/wordml" xmlns:w16du="http://schemas.microsoft.com/office/word/2023/wordml/word16du" xmlns:w16sdtdh="http://schemas.microsoft.com/office/word/2020/wordml/sdtdatahash" xmlns:w16sdtfl="http://schemas.microsoft.com/office/word/2024/wordml/sdtformatlock" xmlns:w16se="http://schemas.microsoft.com/office/word/2015/wordml/symex" xmlns:wpg="http://schemas.microsoft.com/office/word/2010/wordprocessingGroup" xmlns:wpi="http://schemas.microsoft.com/office/word/2010/wordprocessingInk" xmlns:wne="http://schemas.microsoft.com/office/word/2006/wordml" xmlns:wps="http://schemas.microsoft.com/office/word/2010/wordprocessingShape" mc:Ignorable="w14 w15 w16se w16cid w16 w16cex w16sdtdh w16sdtfl w16du wp14">
   <w:endnote w:type="separator" w:id="-1">
     <w:p>
       <w:r>
@@ -686,7 +686,7 @@
 </file>
 
 <file path=word/footer1.xml><?xml version="1.0" encoding="utf-8"?>
-<w:ftr xmlns:wpc="http://schemas.microsoft.com/office/word/2010/wordprocessingCanvas" xmlns:cx="http://schemas.microsoft.com/office/drawing/2014/chartex" xmlns:cx1="http://schemas.microsoft.com/office/drawing/2015/9/8/chartex" xmlns:cx2="http://schemas.microsoft.com/office/drawing/2015/10/21/chartex" xmlns:cx3="http://schemas.microsoft.com/office/drawing/2016/5/9/chartex" xmlns:cx4="http://schemas.microsoft.com/office/drawing/2016/5/10/chartex" xmlns:cx5="http://schemas.microsoft.com/office/drawing/2016/5/11/chartex" xmlns:cx6="http://schemas.microsoft.com/office/drawing/2016/5/12/chartex" xmlns:cx7="http://schemas.microsoft.com/office/drawing/2016/5/13/chartex" xmlns:cx8="http://schemas.microsoft.com/office/drawing/2016/5/14/chartex" xmlns:mc="http://schemas.openxmlformats.org/markup-compatibility/2006" xmlns:aink="http://schemas.microsoft.com/office/drawing/2016/ink" xmlns:am3d="http://schemas.microsoft.com/office/drawing/2017/model3d" xmlns:o="urn:schemas-microsoft-com:office:office" xmlns:oel="http://schemas.microsoft.com/office/2019/extlst" xmlns:r="http://schemas.openxmlformats.org/officeDocument/2006/relationships" xmlns:m="http://schemas.openxmlformats.org/officeDocument/2006/math" xmlns:v="urn:schemas-microsoft-com:vml" xmlns:wp14="http://schemas.microsoft.com/office/word/2010/wordprocessingDrawing" xmlns:wp="http://schemas.openxmlformats.org/drawingml/2006/wordprocessingDrawing" xmlns:w10="urn:schemas-microsoft-com:office:word" xmlns:w="http://schemas.openxmlformats.org/wordprocessingml/2006/main" xmlns:w14="http://schemas.microsoft.com/office/word/2010/wordml" xmlns:w15="http://schemas.microsoft.com/office/word/2012/wordml" xmlns:w16cex="http://schemas.microsoft.com/office/word/2018/wordml/cex" xmlns:w16cid="http://schemas.microsoft.com/office/word/2016/wordml/cid" xmlns:w16="http://schemas.microsoft.com/office/word/2018/wordml" xmlns:w16sdtdh="http://schemas.microsoft.com/office/word/2020/wordml/sdtdatahash" xmlns:w16se="http://schemas.microsoft.com/office/word/2015/wordml/symex" xmlns:wpg="http://schemas.microsoft.com/office/word/2010/wordprocessingGroup" xmlns:wpi="http://schemas.microsoft.com/office/word/2010/wordprocessingInk" xmlns:wne="http://schemas.microsoft.com/office/word/2006/wordml" xmlns:wps="http://schemas.microsoft.com/office/word/2010/wordprocessingShape" mc:Ignorable="w14 w15 w16se w16cid w16 w16cex w16sdtdh wp14">
+<w:ftr xmlns:wpc="http://schemas.microsoft.com/office/word/2010/wordprocessingCanvas" xmlns:cx="http://schemas.microsoft.com/office/drawing/2014/chartex" xmlns:cx1="http://schemas.microsoft.com/office/drawing/2015/9/8/chartex" xmlns:cx2="http://schemas.microsoft.com/office/drawing/2015/10/21/chartex" xmlns:cx3="http://schemas.microsoft.com/office/drawing/2016/5/9/chartex" xmlns:cx4="http://schemas.microsoft.com/office/drawing/2016/5/10/chartex" xmlns:cx5="http://schemas.microsoft.com/office/drawing/2016/5/11/chartex" xmlns:cx6="http://schemas.microsoft.com/office/drawing/2016/5/12/chartex" xmlns:cx7="http://schemas.microsoft.com/office/drawing/2016/5/13/chartex" xmlns:cx8="http://schemas.microsoft.com/office/drawing/2016/5/14/chartex" xmlns:mc="http://schemas.openxmlformats.org/markup-compatibility/2006" xmlns:aink="http://schemas.microsoft.com/office/drawing/2016/ink" xmlns:am3d="http://schemas.microsoft.com/office/drawing/2017/model3d" xmlns:o="urn:schemas-microsoft-com:office:office" xmlns:oel="http://schemas.microsoft.com/office/2019/extlst" xmlns:r="http://schemas.openxmlformats.org/officeDocument/2006/relationships" xmlns:m="http://schemas.openxmlformats.org/officeDocument/2006/math" xmlns:v="urn:schemas-microsoft-com:vml" xmlns:wp14="http://schemas.microsoft.com/office/word/2010/wordprocessingDrawing" xmlns:wp="http://schemas.openxmlformats.org/drawingml/2006/wordprocessingDrawing" xmlns:w10="urn:schemas-microsoft-com:office:word" xmlns:w="http://schemas.openxmlformats.org/wordprocessingml/2006/main" xmlns:w14="http://schemas.microsoft.com/office/word/2010/wordml" xmlns:w15="http://schemas.microsoft.com/office/word/2012/wordml" xmlns:w16cex="http://schemas.microsoft.com/office/word/2018/wordml/cex" xmlns:w16cid="http://schemas.microsoft.com/office/word/2016/wordml/cid" xmlns:w16="http://schemas.microsoft.com/office/word/2018/wordml" xmlns:w16du="http://schemas.microsoft.com/office/word/2023/wordml/word16du" xmlns:w16sdtdh="http://schemas.microsoft.com/office/word/2020/wordml/sdtdatahash" xmlns:w16sdtfl="http://schemas.microsoft.com/office/word/2024/wordml/sdtformatlock" xmlns:w16se="http://schemas.microsoft.com/office/word/2015/wordml/symex" xmlns:wpg="http://schemas.microsoft.com/office/word/2010/wordprocessingGroup" xmlns:wpi="http://schemas.microsoft.com/office/word/2010/wordprocessingInk" xmlns:wne="http://schemas.microsoft.com/office/word/2006/wordml" xmlns:wps="http://schemas.microsoft.com/office/word/2010/wordprocessingShape" mc:Ignorable="w14 w15 w16se w16cid w16 w16cex w16sdtdh w16sdtfl w16du wp14">
   <w:p>
     <w:pPr>
       <w:rPr>
@@ -810,7 +810,7 @@
 </file>
 
 <file path=word/footnotes.xml><?xml version="1.0" encoding="utf-8"?>
-<w:footnotes xmlns:wpc="http://schemas.microsoft.com/office/word/2010/wordprocessingCanvas" xmlns:cx="http://schemas.microsoft.com/office/drawing/2014/chartex" xmlns:cx1="http://schemas.microsoft.com/office/drawing/2015/9/8/chartex" xmlns:cx2="http://schemas.microsoft.com/office/drawing/2015/10/21/chartex" xmlns:cx3="http://schemas.microsoft.com/office/drawing/2016/5/9/chartex" xmlns:cx4="http://schemas.microsoft.com/office/drawing/2016/5/10/chartex" xmlns:cx5="http://schemas.microsoft.com/office/drawing/2016/5/11/chartex" xmlns:cx6="http://schemas.microsoft.com/office/drawing/2016/5/12/chartex" xmlns:cx7="http://schemas.microsoft.com/office/drawing/2016/5/13/chartex" xmlns:cx8="http://schemas.microsoft.com/office/drawing/2016/5/14/chartex" xmlns:mc="http://schemas.openxmlformats.org/markup-compatibility/2006" xmlns:aink="http://schemas.microsoft.com/office/drawing/2016/ink" xmlns:am3d="http://schemas.microsoft.com/office/drawing/2017/model3d" xmlns:o="urn:schemas-microsoft-com:office:office" xmlns:oel="http://schemas.microsoft.com/office/2019/extlst" xmlns:r="http://schemas.openxmlformats.org/officeDocument/2006/relationships" xmlns:m="http://schemas.openxmlformats.org/officeDocument/2006/math" xmlns:v="urn:schemas-microsoft-com:vml" xmlns:wp14="http://schemas.microsoft.com/office/word/2010/wordprocessingDrawing" xmlns:wp="http://schemas.openxmlformats.org/drawingml/2006/wordprocessingDrawing" xmlns:w10="urn:schemas-microsoft-com:office:word" xmlns:w="http://schemas.openxmlformats.org/wordprocessingml/2006/main" xmlns:w14="http://schemas.microsoft.com/office/word/2010/wordml" xmlns:w15="http://schemas.microsoft.com/office/word/2012/wordml" xmlns:w16cex="http://schemas.microsoft.com/office/word/2018/wordml/cex" xmlns:w16cid="http://schemas.microsoft.com/office/word/2016/wordml/cid" xmlns:w16="http://schemas.microsoft.com/office/word/2018/wordml" xmlns:w16sdtdh="http://schemas.microsoft.com/office/word/2020/wordml/sdtdatahash" xmlns:w16se="http://schemas.microsoft.com/office/word/2015/wordml/symex" xmlns:wpg="http://schemas.microsoft.com/office/word/2010/wordprocessingGroup" xmlns:wpi="http://schemas.microsoft.com/office/word/2010/wordprocessingInk" xmlns:wne="http://schemas.microsoft.com/office/word/2006/wordml" xmlns:wps="http://schemas.microsoft.com/office/word/2010/wordprocessingShape" mc:Ignorable="w14 w15 w16se w16cid w16 w16cex w16sdtdh wp14">
+<w:footnotes xmlns:wpc="http://schemas.microsoft.com/office/word/2010/wordprocessingCanvas" xmlns:cx="http://schemas.microsoft.com/office/drawing/2014/chartex" xmlns:cx1="http://schemas.microsoft.com/office/drawing/2015/9/8/chartex" xmlns:cx2="http://schemas.microsoft.com/office/drawing/2015/10/21/chartex" xmlns:cx3="http://schemas.microsoft.com/office/drawing/2016/5/9/chartex" xmlns:cx4="http://schemas.microsoft.com/office/drawing/2016/5/10/chartex" xmlns:cx5="http://schemas.microsoft.com/office/drawing/2016/5/11/chartex" xmlns:cx6="http://schemas.microsoft.com/office/drawing/2016/5/12/chartex" xmlns:cx7="http://schemas.microsoft.com/office/drawing/2016/5/13/chartex" xmlns:cx8="http://schemas.microsoft.com/office/drawing/2016/5/14/chartex" xmlns:mc="http://schemas.openxmlformats.org/markup-compatibility/2006" xmlns:aink="http://schemas.microsoft.com/office/drawing/2016/ink" xmlns:am3d="http://schemas.microsoft.com/office/drawing/2017/model3d" xmlns:o="urn:schemas-microsoft-com:office:office" xmlns:oel="http://schemas.microsoft.com/office/2019/extlst" xmlns:r="http://schemas.openxmlformats.org/officeDocument/2006/relationships" xmlns:m="http://schemas.openxmlformats.org/officeDocument/2006/math" xmlns:v="urn:schemas-microsoft-com:vml" xmlns:wp14="http://schemas.microsoft.com/office/word/2010/wordprocessingDrawing" xmlns:wp="http://schemas.openxmlformats.org/drawingml/2006/wordprocessingDrawing" xmlns:w10="urn:schemas-microsoft-com:office:word" xmlns:w="http://schemas.openxmlformats.org/wordprocessingml/2006/main" xmlns:w14="http://schemas.microsoft.com/office/word/2010/wordml" xmlns:w15="http://schemas.microsoft.com/office/word/2012/wordml" xmlns:w16cex="http://schemas.microsoft.com/office/word/2018/wordml/cex" xmlns:w16cid="http://schemas.microsoft.com/office/word/2016/wordml/cid" xmlns:w16="http://schemas.microsoft.com/office/word/2018/wordml" xmlns:w16du="http://schemas.microsoft.com/office/word/2023/wordml/word16du" xmlns:w16sdtdh="http://schemas.microsoft.com/office/word/2020/wordml/sdtdatahash" xmlns:w16sdtfl="http://schemas.microsoft.com/office/word/2024/wordml/sdtformatlock" xmlns:w16se="http://schemas.microsoft.com/office/word/2015/wordml/symex" xmlns:wpg="http://schemas.microsoft.com/office/word/2010/wordprocessingGroup" xmlns:wpi="http://schemas.microsoft.com/office/word/2010/wordprocessingInk" xmlns:wne="http://schemas.microsoft.com/office/word/2006/wordml" xmlns:wps="http://schemas.microsoft.com/office/word/2010/wordprocessingShape" mc:Ignorable="w14 w15 w16se w16cid w16 w16cex w16sdtdh w16sdtfl w16du wp14">
   <w:footnote w:type="separator" w:id="-1">
     <w:p>
       <w:r>
@@ -829,7 +829,7 @@
 </file>
 
 <file path=word/numbering.xml><?xml version="1.0" encoding="utf-8"?>
-<w:numbering xmlns:wpc="http://schemas.microsoft.com/office/word/2010/wordprocessingCanvas" xmlns:cx="http://schemas.microsoft.com/office/drawing/2014/chartex" xmlns:cx1="http://schemas.microsoft.com/office/drawing/2015/9/8/chartex" xmlns:cx2="http://schemas.microsoft.com/office/drawing/2015/10/21/chartex" xmlns:cx3="http://schemas.microsoft.com/office/drawing/2016/5/9/chartex" xmlns:cx4="http://schemas.microsoft.com/office/drawing/2016/5/10/chartex" xmlns:cx5="http://schemas.microsoft.com/office/drawing/2016/5/11/chartex" xmlns:cx6="http://schemas.microsoft.com/office/drawing/2016/5/12/chartex" xmlns:cx7="http://schemas.microsoft.com/office/drawing/2016/5/13/chartex" xmlns:cx8="http://schemas.microsoft.com/office/drawing/2016/5/14/chartex" xmlns:mc="http://schemas.openxmlformats.org/markup-compatibility/2006" xmlns:aink="http://schemas.microsoft.com/office/drawing/2016/ink" xmlns:am3d="http://schemas.microsoft.com/office/drawing/2017/model3d" xmlns:o="urn:schemas-microsoft-com:office:office" xmlns:oel="http://schemas.microsoft.com/office/2019/extlst" xmlns:r="http://schemas.openxmlformats.org/officeDocument/2006/relationships" xmlns:m="http://schemas.openxmlformats.org/officeDocument/2006/math" xmlns:v="urn:schemas-microsoft-com:vml" xmlns:wp14="http://schemas.microsoft.com/office/word/2010/wordprocessingDrawing" xmlns:wp="http://schemas.openxmlformats.org/drawingml/2006/wordprocessingDrawing" xmlns:w10="urn:schemas-microsoft-com:office:word" xmlns:w="http://schemas.openxmlformats.org/wordprocessingml/2006/main" xmlns:w14="http://schemas.microsoft.com/office/word/2010/wordml" xmlns:w15="http://schemas.microsoft.com/office/word/2012/wordml" xmlns:w16cex="http://schemas.microsoft.com/office/word/2018/wordml/cex" xmlns:w16cid="http://schemas.microsoft.com/office/word/2016/wordml/cid" xmlns:w16="http://schemas.microsoft.com/office/word/2018/wordml" xmlns:w16sdtdh="http://schemas.microsoft.com/office/word/2020/wordml/sdtdatahash" xmlns:w16se="http://schemas.microsoft.com/office/word/2015/wordml/symex" xmlns:wpg="http://schemas.microsoft.com/office/word/2010/wordprocessingGroup" xmlns:wpi="http://schemas.microsoft.com/office/word/2010/wordprocessingInk" xmlns:wne="http://schemas.microsoft.com/office/word/2006/wordml" xmlns:wps="http://schemas.microsoft.com/office/word/2010/wordprocessingShape" mc:Ignorable="w14 w15 w16se w16cid w16 w16cex w16sdtdh wp14">
+<w:numbering xmlns:wpc="http://schemas.microsoft.com/office/word/2010/wordprocessingCanvas" xmlns:cx="http://schemas.microsoft.com/office/drawing/2014/chartex" xmlns:cx1="http://schemas.microsoft.com/office/drawing/2015/9/8/chartex" xmlns:cx2="http://schemas.microsoft.com/office/drawing/2015/10/21/chartex" xmlns:cx3="http://schemas.microsoft.com/office/drawing/2016/5/9/chartex" xmlns:cx4="http://schemas.microsoft.com/office/drawing/2016/5/10/chartex" xmlns:cx5="http://schemas.microsoft.com/office/drawing/2016/5/11/chartex" xmlns:cx6="http://schemas.microsoft.com/office/drawing/2016/5/12/chartex" xmlns:cx7="http://schemas.microsoft.com/office/drawing/2016/5/13/chartex" xmlns:cx8="http://schemas.microsoft.com/office/drawing/2016/5/14/chartex" xmlns:mc="http://schemas.openxmlformats.org/markup-compatibility/2006" xmlns:aink="http://schemas.microsoft.com/office/drawing/2016/ink" xmlns:am3d="http://schemas.microsoft.com/office/drawing/2017/model3d" xmlns:o="urn:schemas-microsoft-com:office:office" xmlns:oel="http://schemas.microsoft.com/office/2019/extlst" xmlns:r="http://schemas.openxmlformats.org/officeDocument/2006/relationships" xmlns:m="http://schemas.openxmlformats.org/officeDocument/2006/math" xmlns:v="urn:schemas-microsoft-com:vml" xmlns:wp14="http://schemas.microsoft.com/office/word/2010/wordprocessingDrawing" xmlns:wp="http://schemas.openxmlformats.org/drawingml/2006/wordprocessingDrawing" xmlns:w10="urn:schemas-microsoft-com:office:word" xmlns:w="http://schemas.openxmlformats.org/wordprocessingml/2006/main" xmlns:w14="http://schemas.microsoft.com/office/word/2010/wordml" xmlns:w15="http://schemas.microsoft.com/office/word/2012/wordml" xmlns:w16cex="http://schemas.microsoft.com/office/word/2018/wordml/cex" xmlns:w16cid="http://schemas.microsoft.com/office/word/2016/wordml/cid" xmlns:w16="http://schemas.microsoft.com/office/word/2018/wordml" xmlns:w16du="http://schemas.microsoft.com/office/word/2023/wordml/word16du" xmlns:w16sdtdh="http://schemas.microsoft.com/office/word/2020/wordml/sdtdatahash" xmlns:w16sdtfl="http://schemas.microsoft.com/office/word/2024/wordml/sdtformatlock" xmlns:w16se="http://schemas.microsoft.com/office/word/2015/wordml/symex" xmlns:wpg="http://schemas.microsoft.com/office/word/2010/wordprocessingGroup" xmlns:wpi="http://schemas.microsoft.com/office/word/2010/wordprocessingInk" xmlns:wne="http://schemas.microsoft.com/office/word/2006/wordml" xmlns:wps="http://schemas.microsoft.com/office/word/2010/wordprocessingShape" mc:Ignorable="w14 w15 w16se w16cid w16 w16cex w16sdtdh w16sdtfl w16du wp14">
   <w:abstractNum w:abstractNumId="0" w15:restartNumberingAfterBreak="0">
     <w:nsid w:val="010E2635"/>
     <w:multiLevelType w:val="hybridMultilevel"/>
@@ -1078,7 +1078,7 @@
 </file>
 
 <file path=word/styles.xml><?xml version="1.0" encoding="utf-8"?>
-<w:styles xmlns:mc="http://schemas.openxmlformats.org/markup-compatibility/2006" xmlns:r="http://schemas.openxmlformats.org/officeDocument/2006/relationships" xmlns:w="http://schemas.openxmlformats.org/wordprocessingml/2006/main" xmlns:w14="http://schemas.microsoft.com/office/word/2010/wordml" xmlns:w15="http://schemas.microsoft.com/office/word/2012/wordml" xmlns:w16cex="http://schemas.microsoft.com/office/word/2018/wordml/cex" xmlns:w16cid="http://schemas.microsoft.com/office/word/2016/wordml/cid" xmlns:w16="http://schemas.microsoft.com/office/word/2018/wordml" xmlns:w16sdtdh="http://schemas.microsoft.com/office/word/2020/wordml/sdtdatahash" xmlns:w16se="http://schemas.microsoft.com/office/word/2015/wordml/symex" mc:Ignorable="w14 w15 w16se w16cid w16 w16cex w16sdtdh">
+<w:styles xmlns:mc="http://schemas.openxmlformats.org/markup-compatibility/2006" xmlns:r="http://schemas.openxmlformats.org/officeDocument/2006/relationships" xmlns:w="http://schemas.openxmlformats.org/wordprocessingml/2006/main" xmlns:w14="http://schemas.microsoft.com/office/word/2010/wordml" xmlns:w15="http://schemas.microsoft.com/office/word/2012/wordml" xmlns:w16cex="http://schemas.microsoft.com/office/word/2018/wordml/cex" xmlns:w16cid="http://schemas.microsoft.com/office/word/2016/wordml/cid" xmlns:w16="http://schemas.microsoft.com/office/word/2018/wordml" xmlns:w16du="http://schemas.microsoft.com/office/word/2023/wordml/word16du" xmlns:w16sdtdh="http://schemas.microsoft.com/office/word/2020/wordml/sdtdatahash" xmlns:w16sdtfl="http://schemas.microsoft.com/office/word/2024/wordml/sdtformatlock" xmlns:w16se="http://schemas.microsoft.com/office/word/2015/wordml/symex" mc:Ignorable="w14 w15 w16se w16cid w16 w16cex w16sdtdh w16sdtfl w16du">
   <w:docDefaults>
     <w:rPrDefault>
       <w:rPr>
@@ -1983,18 +1983,12 @@
 </file>
 
 <file path=customXml/item1.xml><?xml version="1.0" encoding="utf-8"?>
-<p:properties xmlns:p="http://schemas.microsoft.com/office/2006/metadata/properties" xmlns:xsi="http://www.w3.org/2001/XMLSchema-instance" xmlns:pc="http://schemas.microsoft.com/office/infopath/2007/PartnerControls">
-  <documentManagement>
-    <Function xmlns="a0f11e6e-95b7-419c-ae0e-6a2205c754ca">
-      <Value>Template</Value>
-    </Function>
-    <Topic xmlns="a0f11e6e-95b7-419c-ae0e-6a2205c754ca">
-      <Value>Product</Value>
-    </Topic>
-    <Language xmlns="a0f11e6e-95b7-419c-ae0e-6a2205c754ca">English</Language>
-    <LastUpdate xmlns="a0f11e6e-95b7-419c-ae0e-6a2205c754ca" xsi:nil="true"/>
-  </documentManagement>
-</p:properties>
+<?mso-contentType ?>
+<FormTemplates xmlns="http://schemas.microsoft.com/sharepoint/v3/contenttype/forms">
+  <Display>DocumentLibraryForm</Display>
+  <Edit>DocumentLibraryForm</Edit>
+  <New>DocumentLibraryForm</New>
+</FormTemplates>
 </file>
 
 <file path=customXml/item2.xml><?xml version="1.0" encoding="utf-8"?>
@@ -2279,20 +2273,24 @@
 </file>
 
 <file path=customXml/item3.xml><?xml version="1.0" encoding="utf-8"?>
-<?mso-contentType ?>
-<FormTemplates xmlns="http://schemas.microsoft.com/sharepoint/v3/contenttype/forms">
-  <Display>DocumentLibraryForm</Display>
-  <Edit>DocumentLibraryForm</Edit>
-  <New>DocumentLibraryForm</New>
-</FormTemplates>
+<p:properties xmlns:p="http://schemas.microsoft.com/office/2006/metadata/properties" xmlns:xsi="http://www.w3.org/2001/XMLSchema-instance" xmlns:pc="http://schemas.microsoft.com/office/infopath/2007/PartnerControls">
+  <documentManagement>
+    <Function xmlns="a0f11e6e-95b7-419c-ae0e-6a2205c754ca">
+      <Value>Template</Value>
+    </Function>
+    <Topic xmlns="a0f11e6e-95b7-419c-ae0e-6a2205c754ca">
+      <Value>Product</Value>
+    </Topic>
+    <Language xmlns="a0f11e6e-95b7-419c-ae0e-6a2205c754ca">English</Language>
+    <LastUpdate xmlns="a0f11e6e-95b7-419c-ae0e-6a2205c754ca" xsi:nil="true"/>
+  </documentManagement>
+</p:properties>
 </file>
 
 <file path=customXml/itemProps1.xml><?xml version="1.0" encoding="utf-8"?>
-<ds:datastoreItem xmlns:ds="http://schemas.openxmlformats.org/officeDocument/2006/customXml" ds:itemID="{DA8681A4-6FF7-4FBB-8B92-26BCB1FD1208}">
+<ds:datastoreItem xmlns:ds="http://schemas.openxmlformats.org/officeDocument/2006/customXml" ds:itemID="{6E7445DC-808D-4208-808A-EBC1DDC8B584}">
   <ds:schemaRefs>
-    <ds:schemaRef ds:uri="http://schemas.microsoft.com/office/2006/metadata/properties"/>
-    <ds:schemaRef ds:uri="http://schemas.microsoft.com/office/infopath/2007/PartnerControls"/>
-    <ds:schemaRef ds:uri="a0f11e6e-95b7-419c-ae0e-6a2205c754ca"/>
+    <ds:schemaRef ds:uri="http://schemas.microsoft.com/sharepoint/v3/contenttype/forms"/>
   </ds:schemaRefs>
 </ds:datastoreItem>
 </file>
@@ -2317,9 +2315,11 @@
 </file>
 
 <file path=customXml/itemProps3.xml><?xml version="1.0" encoding="utf-8"?>
-<ds:datastoreItem xmlns:ds="http://schemas.openxmlformats.org/officeDocument/2006/customXml" ds:itemID="{6E7445DC-808D-4208-808A-EBC1DDC8B584}">
+<ds:datastoreItem xmlns:ds="http://schemas.openxmlformats.org/officeDocument/2006/customXml" ds:itemID="{DA8681A4-6FF7-4FBB-8B92-26BCB1FD1208}">
   <ds:schemaRefs>
-    <ds:schemaRef ds:uri="http://schemas.microsoft.com/sharepoint/v3/contenttype/forms"/>
+    <ds:schemaRef ds:uri="http://schemas.microsoft.com/office/2006/metadata/properties"/>
+    <ds:schemaRef ds:uri="http://schemas.microsoft.com/office/infopath/2007/PartnerControls"/>
+    <ds:schemaRef ds:uri="a0f11e6e-95b7-419c-ae0e-6a2205c754ca"/>
   </ds:schemaRefs>
 </ds:datastoreItem>
 </file>
</xml_diff>

<commit_message>
Update Copyright Legal document
</commit_message>
<xml_diff>
--- a/D4ASCopyright.docx
+++ b/D4ASCopyright.docx
@@ -1,6 +1,6 @@
 
 <file path=word/document.xml><?xml version="1.0" encoding="utf-8"?>
-<w:document xmlns:wpc="http://schemas.microsoft.com/office/word/2010/wordprocessingCanvas" xmlns:cx="http://schemas.microsoft.com/office/drawing/2014/chartex" xmlns:cx1="http://schemas.microsoft.com/office/drawing/2015/9/8/chartex" xmlns:cx2="http://schemas.microsoft.com/office/drawing/2015/10/21/chartex" xmlns:cx3="http://schemas.microsoft.com/office/drawing/2016/5/9/chartex" xmlns:cx4="http://schemas.microsoft.com/office/drawing/2016/5/10/chartex" xmlns:cx5="http://schemas.microsoft.com/office/drawing/2016/5/11/chartex" xmlns:cx6="http://schemas.microsoft.com/office/drawing/2016/5/12/chartex" xmlns:cx7="http://schemas.microsoft.com/office/drawing/2016/5/13/chartex" xmlns:cx8="http://schemas.microsoft.com/office/drawing/2016/5/14/chartex" xmlns:mc="http://schemas.openxmlformats.org/markup-compatibility/2006" xmlns:aink="http://schemas.microsoft.com/office/drawing/2016/ink" xmlns:am3d="http://schemas.microsoft.com/office/drawing/2017/model3d" xmlns:o="urn:schemas-microsoft-com:office:office" xmlns:oel="http://schemas.microsoft.com/office/2019/extlst" xmlns:r="http://schemas.openxmlformats.org/officeDocument/2006/relationships" xmlns:m="http://schemas.openxmlformats.org/officeDocument/2006/math" xmlns:v="urn:schemas-microsoft-com:vml" xmlns:wp14="http://schemas.microsoft.com/office/word/2010/wordprocessingDrawing" xmlns:wp="http://schemas.openxmlformats.org/drawingml/2006/wordprocessingDrawing" xmlns:w10="urn:schemas-microsoft-com:office:word" xmlns:w="http://schemas.openxmlformats.org/wordprocessingml/2006/main" xmlns:w14="http://schemas.microsoft.com/office/word/2010/wordml" xmlns:w15="http://schemas.microsoft.com/office/word/2012/wordml" xmlns:w16cex="http://schemas.microsoft.com/office/word/2018/wordml/cex" xmlns:w16cid="http://schemas.microsoft.com/office/word/2016/wordml/cid" xmlns:w16="http://schemas.microsoft.com/office/word/2018/wordml" xmlns:w16du="http://schemas.microsoft.com/office/word/2023/wordml/word16du" xmlns:w16sdtdh="http://schemas.microsoft.com/office/word/2020/wordml/sdtdatahash" xmlns:w16sdtfl="http://schemas.microsoft.com/office/word/2024/wordml/sdtformatlock" xmlns:w16se="http://schemas.microsoft.com/office/word/2015/wordml/symex" xmlns:wpg="http://schemas.microsoft.com/office/word/2010/wordprocessingGroup" xmlns:wpi="http://schemas.microsoft.com/office/word/2010/wordprocessingInk" xmlns:wne="http://schemas.microsoft.com/office/word/2006/wordml" xmlns:wps="http://schemas.microsoft.com/office/word/2010/wordprocessingShape" mc:Ignorable="w14 w15 w16se w16cid w16 w16cex w16sdtdh w16sdtfl w16du wp14">
+<w:document xmlns:wpc="http://schemas.microsoft.com/office/word/2010/wordprocessingCanvas" xmlns:cx="http://schemas.microsoft.com/office/drawing/2014/chartex" xmlns:cx1="http://schemas.microsoft.com/office/drawing/2015/9/8/chartex" xmlns:cx2="http://schemas.microsoft.com/office/drawing/2015/10/21/chartex" xmlns:cx3="http://schemas.microsoft.com/office/drawing/2016/5/9/chartex" xmlns:cx4="http://schemas.microsoft.com/office/drawing/2016/5/10/chartex" xmlns:cx5="http://schemas.microsoft.com/office/drawing/2016/5/11/chartex" xmlns:cx6="http://schemas.microsoft.com/office/drawing/2016/5/12/chartex" xmlns:cx7="http://schemas.microsoft.com/office/drawing/2016/5/13/chartex" xmlns:cx8="http://schemas.microsoft.com/office/drawing/2016/5/14/chartex" xmlns:mc="http://schemas.openxmlformats.org/markup-compatibility/2006" xmlns:aink="http://schemas.microsoft.com/office/drawing/2016/ink" xmlns:am3d="http://schemas.microsoft.com/office/drawing/2017/model3d" xmlns:o="urn:schemas-microsoft-com:office:office" xmlns:oel="http://schemas.microsoft.com/office/2019/extlst" xmlns:r="http://schemas.openxmlformats.org/officeDocument/2006/relationships" xmlns:m="http://schemas.openxmlformats.org/officeDocument/2006/math" xmlns:v="urn:schemas-microsoft-com:vml" xmlns:wp14="http://schemas.microsoft.com/office/word/2010/wordprocessingDrawing" xmlns:wp="http://schemas.openxmlformats.org/drawingml/2006/wordprocessingDrawing" xmlns:w10="urn:schemas-microsoft-com:office:word" xmlns:w="http://schemas.openxmlformats.org/wordprocessingml/2006/main" xmlns:w14="http://schemas.microsoft.com/office/word/2010/wordml" xmlns:w15="http://schemas.microsoft.com/office/word/2012/wordml" xmlns:w16cex="http://schemas.microsoft.com/office/word/2018/wordml/cex" xmlns:w16cid="http://schemas.microsoft.com/office/word/2016/wordml/cid" xmlns:w16="http://schemas.microsoft.com/office/word/2018/wordml" xmlns:w16sdtdh="http://schemas.microsoft.com/office/word/2020/wordml/sdtdatahash" xmlns:w16se="http://schemas.microsoft.com/office/word/2015/wordml/symex" xmlns:wpg="http://schemas.microsoft.com/office/word/2010/wordprocessingGroup" xmlns:wpi="http://schemas.microsoft.com/office/word/2010/wordprocessingInk" xmlns:wne="http://schemas.microsoft.com/office/word/2006/wordml" xmlns:wps="http://schemas.microsoft.com/office/word/2010/wordprocessingShape" mc:Ignorable="w14 w15 w16se w16cid w16 w16cex w16sdtdh wp14">
   <w:body>
     <w:p>
       <w:pPr>
@@ -655,8 +655,194 @@
         </w:rPr>
       </w:pPr>
     </w:p>
+    <w:p>
+      <w:pPr>
+        <w:rPr>
+          <w:rFonts w:ascii="Verdana" w:hAnsi="Verdana"/>
+          <w:b/>
+          <w:bCs/>
+          <w:sz w:val="18"/>
+          <w:szCs w:val="18"/>
+        </w:rPr>
+      </w:pPr>
+      <w:r>
+        <w:rPr>
+          <w:rFonts w:ascii="Verdana" w:hAnsi="Verdana"/>
+          <w:b/>
+          <w:bCs/>
+          <w:sz w:val="18"/>
+          <w:szCs w:val="18"/>
+        </w:rPr>
+        <w:t>Dynamo Core</w:t>
+      </w:r>
+    </w:p>
+    <w:p>
+      <w:pPr>
+        <w:rPr>
+          <w:rFonts w:ascii="Verdana" w:hAnsi="Verdana"/>
+          <w:sz w:val="18"/>
+          <w:szCs w:val="18"/>
+        </w:rPr>
+      </w:pPr>
+      <w:r>
+        <w:rPr>
+          <w:rFonts w:ascii="Verdana" w:hAnsi="Verdana"/>
+          <w:sz w:val="18"/>
+          <w:szCs w:val="18"/>
+        </w:rPr>
+        <w:t>https://github.com/DynamoDS/Dynamo/blob/master/LICENSE.txt#L27</w:t>
+      </w:r>
+    </w:p>
+    <w:p>
+      <w:pPr>
+        <w:rPr>
+          <w:rFonts w:ascii="Verdana" w:hAnsi="Verdana"/>
+          <w:sz w:val="18"/>
+          <w:szCs w:val="18"/>
+        </w:rPr>
+      </w:pPr>
+      <w:r>
+        <w:rPr>
+          <w:rFonts w:ascii="Verdana" w:hAnsi="Verdana"/>
+          <w:sz w:val="18"/>
+          <w:szCs w:val="18"/>
+        </w:rPr>
+        <w:t>Those portions created by Ian are provided with the following copyright:</w:t>
+      </w:r>
+    </w:p>
+    <w:p>
+      <w:pPr>
+        <w:rPr>
+          <w:rFonts w:ascii="Verdana" w:hAnsi="Verdana"/>
+          <w:sz w:val="18"/>
+          <w:szCs w:val="18"/>
+        </w:rPr>
+      </w:pPr>
+      <w:r>
+        <w:rPr>
+          <w:rFonts w:ascii="Verdana" w:hAnsi="Verdana"/>
+          <w:sz w:val="18"/>
+          <w:szCs w:val="18"/>
+        </w:rPr>
+        <w:t>Copyright © 2017 Ian Keough</w:t>
+      </w:r>
+    </w:p>
+    <w:p>
+      <w:pPr>
+        <w:rPr>
+          <w:rFonts w:ascii="Verdana" w:hAnsi="Verdana"/>
+          <w:sz w:val="18"/>
+          <w:szCs w:val="18"/>
+        </w:rPr>
+      </w:pPr>
+      <w:r>
+        <w:rPr>
+          <w:rFonts w:ascii="Verdana" w:hAnsi="Verdana"/>
+          <w:sz w:val="18"/>
+          <w:szCs w:val="18"/>
+        </w:rPr>
+        <w:t>Those portions created by Autodesk employees are provided with the following copyright:</w:t>
+      </w:r>
+    </w:p>
+    <w:p>
+      <w:pPr>
+        <w:rPr>
+          <w:rFonts w:ascii="Verdana" w:hAnsi="Verdana"/>
+          <w:sz w:val="18"/>
+          <w:szCs w:val="18"/>
+        </w:rPr>
+      </w:pPr>
+      <w:r>
+        <w:rPr>
+          <w:rFonts w:ascii="Verdana" w:hAnsi="Verdana"/>
+          <w:sz w:val="18"/>
+          <w:szCs w:val="18"/>
+        </w:rPr>
+        <w:t>Copyright © 202</w:t>
+      </w:r>
+      <w:r>
+        <w:rPr>
+          <w:rFonts w:ascii="Verdana" w:hAnsi="Verdana"/>
+          <w:sz w:val="18"/>
+          <w:szCs w:val="18"/>
+        </w:rPr>
+        <w:t>5</w:t>
+      </w:r>
+      <w:r>
+        <w:rPr>
+          <w:rFonts w:ascii="Verdana" w:hAnsi="Verdana"/>
+          <w:sz w:val="18"/>
+          <w:szCs w:val="18"/>
+        </w:rPr>
+        <w:t xml:space="preserve"> Autodesk, Inc.</w:t>
+      </w:r>
+    </w:p>
+    <w:p>
+      <w:pPr>
+        <w:rPr>
+          <w:rFonts w:ascii="Verdana" w:hAnsi="Verdana"/>
+          <w:sz w:val="18"/>
+          <w:szCs w:val="18"/>
+        </w:rPr>
+      </w:pPr>
+      <w:r>
+        <w:rPr>
+          <w:rFonts w:ascii="Verdana" w:hAnsi="Verdana"/>
+          <w:sz w:val="18"/>
+          <w:szCs w:val="18"/>
+        </w:rPr>
+        <w:t>Licensed under the Apache License, Version 2.0 (the "License"); you may not use this file except in compliance with the License. You may obtain a copy of the License at</w:t>
+      </w:r>
+    </w:p>
+    <w:p>
+      <w:pPr>
+        <w:rPr>
+          <w:rStyle w:val="Hyperlink"/>
+          <w:rFonts w:ascii="Verdana" w:hAnsi="Verdana"/>
+          <w:sz w:val="18"/>
+          <w:szCs w:val="18"/>
+        </w:rPr>
+      </w:pPr>
+      <w:hyperlink r:id="rId16" w:history="1">
+        <w:r>
+          <w:rPr>
+            <w:rStyle w:val="Hyperlink"/>
+            <w:rFonts w:ascii="Verdana" w:hAnsi="Verdana"/>
+            <w:sz w:val="18"/>
+            <w:szCs w:val="18"/>
+          </w:rPr>
+          <w:t>http://www.apache.org/licenses/LICENSE-2.0</w:t>
+        </w:r>
+      </w:hyperlink>
+    </w:p>
+    <w:p>
+      <w:pPr>
+        <w:rPr>
+          <w:rFonts w:ascii="Verdana" w:hAnsi="Verdana"/>
+          <w:sz w:val="18"/>
+          <w:szCs w:val="18"/>
+        </w:rPr>
+      </w:pPr>
+      <w:r>
+        <w:rPr>
+          <w:rFonts w:ascii="Verdana" w:hAnsi="Verdana"/>
+          <w:sz w:val="18"/>
+          <w:szCs w:val="18"/>
+        </w:rPr>
+        <w:t>Unless required by applicable law or agreed to in writing, software distributed under the License is distributed on an "AS IS" BASIS, WITHOUT WARRANTIES OR CONDITIONS OF ANY KIND, either express or implied. See the License for the specific language governing permissions and limitations under the License.</w:t>
+      </w:r>
+    </w:p>
+    <w:p>
+      <w:pPr>
+        <w:rPr>
+          <w:rFonts w:ascii="Verdana" w:hAnsi="Verdana"/>
+          <w:sz w:val="20"/>
+          <w:szCs w:val="20"/>
+        </w:rPr>
+      </w:pPr>
+    </w:p>
     <w:sectPr>
-      <w:footerReference w:type="default" r:id="rId16"/>
+      <w:footerReference w:type="default" r:id="rId17"/>
       <w:pgSz w:w="12240" w:h="15840"/>
       <w:pgMar w:top="1440" w:right="1440" w:bottom="1440" w:left="1440" w:header="720" w:footer="720" w:gutter="0"/>
       <w:cols w:space="720"/>
@@ -667,7 +853,7 @@
 </file>
 
 <file path=word/endnotes.xml><?xml version="1.0" encoding="utf-8"?>
-<w:endnotes xmlns:wpc="http://schemas.microsoft.com/office/word/2010/wordprocessingCanvas" xmlns:cx="http://schemas.microsoft.com/office/drawing/2014/chartex" xmlns:cx1="http://schemas.microsoft.com/office/drawing/2015/9/8/chartex" xmlns:cx2="http://schemas.microsoft.com/office/drawing/2015/10/21/chartex" xmlns:cx3="http://schemas.microsoft.com/office/drawing/2016/5/9/chartex" xmlns:cx4="http://schemas.microsoft.com/office/drawing/2016/5/10/chartex" xmlns:cx5="http://schemas.microsoft.com/office/drawing/2016/5/11/chartex" xmlns:cx6="http://schemas.microsoft.com/office/drawing/2016/5/12/chartex" xmlns:cx7="http://schemas.microsoft.com/office/drawing/2016/5/13/chartex" xmlns:cx8="http://schemas.microsoft.com/office/drawing/2016/5/14/chartex" xmlns:mc="http://schemas.openxmlformats.org/markup-compatibility/2006" xmlns:aink="http://schemas.microsoft.com/office/drawing/2016/ink" xmlns:am3d="http://schemas.microsoft.com/office/drawing/2017/model3d" xmlns:o="urn:schemas-microsoft-com:office:office" xmlns:oel="http://schemas.microsoft.com/office/2019/extlst" xmlns:r="http://schemas.openxmlformats.org/officeDocument/2006/relationships" xmlns:m="http://schemas.openxmlformats.org/officeDocument/2006/math" xmlns:v="urn:schemas-microsoft-com:vml" xmlns:wp14="http://schemas.microsoft.com/office/word/2010/wordprocessingDrawing" xmlns:wp="http://schemas.openxmlformats.org/drawingml/2006/wordprocessingDrawing" xmlns:w10="urn:schemas-microsoft-com:office:word" xmlns:w="http://schemas.openxmlformats.org/wordprocessingml/2006/main" xmlns:w14="http://schemas.microsoft.com/office/word/2010/wordml" xmlns:w15="http://schemas.microsoft.com/office/word/2012/wordml" xmlns:w16cex="http://schemas.microsoft.com/office/word/2018/wordml/cex" xmlns:w16cid="http://schemas.microsoft.com/office/word/2016/wordml/cid" xmlns:w16="http://schemas.microsoft.com/office/word/2018/wordml" xmlns:w16du="http://schemas.microsoft.com/office/word/2023/wordml/word16du" xmlns:w16sdtdh="http://schemas.microsoft.com/office/word/2020/wordml/sdtdatahash" xmlns:w16sdtfl="http://schemas.microsoft.com/office/word/2024/wordml/sdtformatlock" xmlns:w16se="http://schemas.microsoft.com/office/word/2015/wordml/symex" xmlns:wpg="http://schemas.microsoft.com/office/word/2010/wordprocessingGroup" xmlns:wpi="http://schemas.microsoft.com/office/word/2010/wordprocessingInk" xmlns:wne="http://schemas.microsoft.com/office/word/2006/wordml" xmlns:wps="http://schemas.microsoft.com/office/word/2010/wordprocessingShape" mc:Ignorable="w14 w15 w16se w16cid w16 w16cex w16sdtdh w16sdtfl w16du wp14">
+<w:endnotes xmlns:wpc="http://schemas.microsoft.com/office/word/2010/wordprocessingCanvas" xmlns:cx="http://schemas.microsoft.com/office/drawing/2014/chartex" xmlns:cx1="http://schemas.microsoft.com/office/drawing/2015/9/8/chartex" xmlns:cx2="http://schemas.microsoft.com/office/drawing/2015/10/21/chartex" xmlns:cx3="http://schemas.microsoft.com/office/drawing/2016/5/9/chartex" xmlns:cx4="http://schemas.microsoft.com/office/drawing/2016/5/10/chartex" xmlns:cx5="http://schemas.microsoft.com/office/drawing/2016/5/11/chartex" xmlns:cx6="http://schemas.microsoft.com/office/drawing/2016/5/12/chartex" xmlns:cx7="http://schemas.microsoft.com/office/drawing/2016/5/13/chartex" xmlns:cx8="http://schemas.microsoft.com/office/drawing/2016/5/14/chartex" xmlns:mc="http://schemas.openxmlformats.org/markup-compatibility/2006" xmlns:aink="http://schemas.microsoft.com/office/drawing/2016/ink" xmlns:am3d="http://schemas.microsoft.com/office/drawing/2017/model3d" xmlns:o="urn:schemas-microsoft-com:office:office" xmlns:oel="http://schemas.microsoft.com/office/2019/extlst" xmlns:r="http://schemas.openxmlformats.org/officeDocument/2006/relationships" xmlns:m="http://schemas.openxmlformats.org/officeDocument/2006/math" xmlns:v="urn:schemas-microsoft-com:vml" xmlns:wp14="http://schemas.microsoft.com/office/word/2010/wordprocessingDrawing" xmlns:wp="http://schemas.openxmlformats.org/drawingml/2006/wordprocessingDrawing" xmlns:w10="urn:schemas-microsoft-com:office:word" xmlns:w="http://schemas.openxmlformats.org/wordprocessingml/2006/main" xmlns:w14="http://schemas.microsoft.com/office/word/2010/wordml" xmlns:w15="http://schemas.microsoft.com/office/word/2012/wordml" xmlns:w16cex="http://schemas.microsoft.com/office/word/2018/wordml/cex" xmlns:w16cid="http://schemas.microsoft.com/office/word/2016/wordml/cid" xmlns:w16="http://schemas.microsoft.com/office/word/2018/wordml" xmlns:w16sdtdh="http://schemas.microsoft.com/office/word/2020/wordml/sdtdatahash" xmlns:w16se="http://schemas.microsoft.com/office/word/2015/wordml/symex" xmlns:wpg="http://schemas.microsoft.com/office/word/2010/wordprocessingGroup" xmlns:wpi="http://schemas.microsoft.com/office/word/2010/wordprocessingInk" xmlns:wne="http://schemas.microsoft.com/office/word/2006/wordml" xmlns:wps="http://schemas.microsoft.com/office/word/2010/wordprocessingShape" mc:Ignorable="w14 w15 w16se w16cid w16 w16cex w16sdtdh wp14">
   <w:endnote w:type="separator" w:id="-1">
     <w:p>
       <w:r>
@@ -686,7 +872,7 @@
 </file>
 
 <file path=word/footer1.xml><?xml version="1.0" encoding="utf-8"?>
-<w:ftr xmlns:wpc="http://schemas.microsoft.com/office/word/2010/wordprocessingCanvas" xmlns:cx="http://schemas.microsoft.com/office/drawing/2014/chartex" xmlns:cx1="http://schemas.microsoft.com/office/drawing/2015/9/8/chartex" xmlns:cx2="http://schemas.microsoft.com/office/drawing/2015/10/21/chartex" xmlns:cx3="http://schemas.microsoft.com/office/drawing/2016/5/9/chartex" xmlns:cx4="http://schemas.microsoft.com/office/drawing/2016/5/10/chartex" xmlns:cx5="http://schemas.microsoft.com/office/drawing/2016/5/11/chartex" xmlns:cx6="http://schemas.microsoft.com/office/drawing/2016/5/12/chartex" xmlns:cx7="http://schemas.microsoft.com/office/drawing/2016/5/13/chartex" xmlns:cx8="http://schemas.microsoft.com/office/drawing/2016/5/14/chartex" xmlns:mc="http://schemas.openxmlformats.org/markup-compatibility/2006" xmlns:aink="http://schemas.microsoft.com/office/drawing/2016/ink" xmlns:am3d="http://schemas.microsoft.com/office/drawing/2017/model3d" xmlns:o="urn:schemas-microsoft-com:office:office" xmlns:oel="http://schemas.microsoft.com/office/2019/extlst" xmlns:r="http://schemas.openxmlformats.org/officeDocument/2006/relationships" xmlns:m="http://schemas.openxmlformats.org/officeDocument/2006/math" xmlns:v="urn:schemas-microsoft-com:vml" xmlns:wp14="http://schemas.microsoft.com/office/word/2010/wordprocessingDrawing" xmlns:wp="http://schemas.openxmlformats.org/drawingml/2006/wordprocessingDrawing" xmlns:w10="urn:schemas-microsoft-com:office:word" xmlns:w="http://schemas.openxmlformats.org/wordprocessingml/2006/main" xmlns:w14="http://schemas.microsoft.com/office/word/2010/wordml" xmlns:w15="http://schemas.microsoft.com/office/word/2012/wordml" xmlns:w16cex="http://schemas.microsoft.com/office/word/2018/wordml/cex" xmlns:w16cid="http://schemas.microsoft.com/office/word/2016/wordml/cid" xmlns:w16="http://schemas.microsoft.com/office/word/2018/wordml" xmlns:w16du="http://schemas.microsoft.com/office/word/2023/wordml/word16du" xmlns:w16sdtdh="http://schemas.microsoft.com/office/word/2020/wordml/sdtdatahash" xmlns:w16sdtfl="http://schemas.microsoft.com/office/word/2024/wordml/sdtformatlock" xmlns:w16se="http://schemas.microsoft.com/office/word/2015/wordml/symex" xmlns:wpg="http://schemas.microsoft.com/office/word/2010/wordprocessingGroup" xmlns:wpi="http://schemas.microsoft.com/office/word/2010/wordprocessingInk" xmlns:wne="http://schemas.microsoft.com/office/word/2006/wordml" xmlns:wps="http://schemas.microsoft.com/office/word/2010/wordprocessingShape" mc:Ignorable="w14 w15 w16se w16cid w16 w16cex w16sdtdh w16sdtfl w16du wp14">
+<w:ftr xmlns:wpc="http://schemas.microsoft.com/office/word/2010/wordprocessingCanvas" xmlns:cx="http://schemas.microsoft.com/office/drawing/2014/chartex" xmlns:cx1="http://schemas.microsoft.com/office/drawing/2015/9/8/chartex" xmlns:cx2="http://schemas.microsoft.com/office/drawing/2015/10/21/chartex" xmlns:cx3="http://schemas.microsoft.com/office/drawing/2016/5/9/chartex" xmlns:cx4="http://schemas.microsoft.com/office/drawing/2016/5/10/chartex" xmlns:cx5="http://schemas.microsoft.com/office/drawing/2016/5/11/chartex" xmlns:cx6="http://schemas.microsoft.com/office/drawing/2016/5/12/chartex" xmlns:cx7="http://schemas.microsoft.com/office/drawing/2016/5/13/chartex" xmlns:cx8="http://schemas.microsoft.com/office/drawing/2016/5/14/chartex" xmlns:mc="http://schemas.openxmlformats.org/markup-compatibility/2006" xmlns:aink="http://schemas.microsoft.com/office/drawing/2016/ink" xmlns:am3d="http://schemas.microsoft.com/office/drawing/2017/model3d" xmlns:o="urn:schemas-microsoft-com:office:office" xmlns:oel="http://schemas.microsoft.com/office/2019/extlst" xmlns:r="http://schemas.openxmlformats.org/officeDocument/2006/relationships" xmlns:m="http://schemas.openxmlformats.org/officeDocument/2006/math" xmlns:v="urn:schemas-microsoft-com:vml" xmlns:wp14="http://schemas.microsoft.com/office/word/2010/wordprocessingDrawing" xmlns:wp="http://schemas.openxmlformats.org/drawingml/2006/wordprocessingDrawing" xmlns:w10="urn:schemas-microsoft-com:office:word" xmlns:w="http://schemas.openxmlformats.org/wordprocessingml/2006/main" xmlns:w14="http://schemas.microsoft.com/office/word/2010/wordml" xmlns:w15="http://schemas.microsoft.com/office/word/2012/wordml" xmlns:w16cex="http://schemas.microsoft.com/office/word/2018/wordml/cex" xmlns:w16cid="http://schemas.microsoft.com/office/word/2016/wordml/cid" xmlns:w16="http://schemas.microsoft.com/office/word/2018/wordml" xmlns:w16sdtdh="http://schemas.microsoft.com/office/word/2020/wordml/sdtdatahash" xmlns:w16se="http://schemas.microsoft.com/office/word/2015/wordml/symex" xmlns:wpg="http://schemas.microsoft.com/office/word/2010/wordprocessingGroup" xmlns:wpi="http://schemas.microsoft.com/office/word/2010/wordprocessingInk" xmlns:wne="http://schemas.microsoft.com/office/word/2006/wordml" xmlns:wps="http://schemas.microsoft.com/office/word/2010/wordprocessingShape" mc:Ignorable="w14 w15 w16se w16cid w16 w16cex w16sdtdh wp14">
   <w:p>
     <w:pPr>
       <w:rPr>
@@ -770,7 +956,7 @@
             </wp:anchor>
           </w:drawing>
         </mc:Choice>
-        <mc:Fallback>
+        <mc:Fallback xmlns:w16sdtfl="http://schemas.microsoft.com/office/word/2024/wordml/sdtformatlock" xmlns:w16du="http://schemas.microsoft.com/office/word/2023/wordml/word16du">
           <w:pict>
             <v:shapetype w14:anchorId="1EFCFBAF" id="_x0000_t202" coordsize="21600,21600" o:spt="202" path="m,l,21600r21600,l21600,xe">
               <v:stroke joinstyle="miter"/>
@@ -810,7 +996,7 @@
 </file>
 
 <file path=word/footnotes.xml><?xml version="1.0" encoding="utf-8"?>
-<w:footnotes xmlns:wpc="http://schemas.microsoft.com/office/word/2010/wordprocessingCanvas" xmlns:cx="http://schemas.microsoft.com/office/drawing/2014/chartex" xmlns:cx1="http://schemas.microsoft.com/office/drawing/2015/9/8/chartex" xmlns:cx2="http://schemas.microsoft.com/office/drawing/2015/10/21/chartex" xmlns:cx3="http://schemas.microsoft.com/office/drawing/2016/5/9/chartex" xmlns:cx4="http://schemas.microsoft.com/office/drawing/2016/5/10/chartex" xmlns:cx5="http://schemas.microsoft.com/office/drawing/2016/5/11/chartex" xmlns:cx6="http://schemas.microsoft.com/office/drawing/2016/5/12/chartex" xmlns:cx7="http://schemas.microsoft.com/office/drawing/2016/5/13/chartex" xmlns:cx8="http://schemas.microsoft.com/office/drawing/2016/5/14/chartex" xmlns:mc="http://schemas.openxmlformats.org/markup-compatibility/2006" xmlns:aink="http://schemas.microsoft.com/office/drawing/2016/ink" xmlns:am3d="http://schemas.microsoft.com/office/drawing/2017/model3d" xmlns:o="urn:schemas-microsoft-com:office:office" xmlns:oel="http://schemas.microsoft.com/office/2019/extlst" xmlns:r="http://schemas.openxmlformats.org/officeDocument/2006/relationships" xmlns:m="http://schemas.openxmlformats.org/officeDocument/2006/math" xmlns:v="urn:schemas-microsoft-com:vml" xmlns:wp14="http://schemas.microsoft.com/office/word/2010/wordprocessingDrawing" xmlns:wp="http://schemas.openxmlformats.org/drawingml/2006/wordprocessingDrawing" xmlns:w10="urn:schemas-microsoft-com:office:word" xmlns:w="http://schemas.openxmlformats.org/wordprocessingml/2006/main" xmlns:w14="http://schemas.microsoft.com/office/word/2010/wordml" xmlns:w15="http://schemas.microsoft.com/office/word/2012/wordml" xmlns:w16cex="http://schemas.microsoft.com/office/word/2018/wordml/cex" xmlns:w16cid="http://schemas.microsoft.com/office/word/2016/wordml/cid" xmlns:w16="http://schemas.microsoft.com/office/word/2018/wordml" xmlns:w16du="http://schemas.microsoft.com/office/word/2023/wordml/word16du" xmlns:w16sdtdh="http://schemas.microsoft.com/office/word/2020/wordml/sdtdatahash" xmlns:w16sdtfl="http://schemas.microsoft.com/office/word/2024/wordml/sdtformatlock" xmlns:w16se="http://schemas.microsoft.com/office/word/2015/wordml/symex" xmlns:wpg="http://schemas.microsoft.com/office/word/2010/wordprocessingGroup" xmlns:wpi="http://schemas.microsoft.com/office/word/2010/wordprocessingInk" xmlns:wne="http://schemas.microsoft.com/office/word/2006/wordml" xmlns:wps="http://schemas.microsoft.com/office/word/2010/wordprocessingShape" mc:Ignorable="w14 w15 w16se w16cid w16 w16cex w16sdtdh w16sdtfl w16du wp14">
+<w:footnotes xmlns:wpc="http://schemas.microsoft.com/office/word/2010/wordprocessingCanvas" xmlns:cx="http://schemas.microsoft.com/office/drawing/2014/chartex" xmlns:cx1="http://schemas.microsoft.com/office/drawing/2015/9/8/chartex" xmlns:cx2="http://schemas.microsoft.com/office/drawing/2015/10/21/chartex" xmlns:cx3="http://schemas.microsoft.com/office/drawing/2016/5/9/chartex" xmlns:cx4="http://schemas.microsoft.com/office/drawing/2016/5/10/chartex" xmlns:cx5="http://schemas.microsoft.com/office/drawing/2016/5/11/chartex" xmlns:cx6="http://schemas.microsoft.com/office/drawing/2016/5/12/chartex" xmlns:cx7="http://schemas.microsoft.com/office/drawing/2016/5/13/chartex" xmlns:cx8="http://schemas.microsoft.com/office/drawing/2016/5/14/chartex" xmlns:mc="http://schemas.openxmlformats.org/markup-compatibility/2006" xmlns:aink="http://schemas.microsoft.com/office/drawing/2016/ink" xmlns:am3d="http://schemas.microsoft.com/office/drawing/2017/model3d" xmlns:o="urn:schemas-microsoft-com:office:office" xmlns:oel="http://schemas.microsoft.com/office/2019/extlst" xmlns:r="http://schemas.openxmlformats.org/officeDocument/2006/relationships" xmlns:m="http://schemas.openxmlformats.org/officeDocument/2006/math" xmlns:v="urn:schemas-microsoft-com:vml" xmlns:wp14="http://schemas.microsoft.com/office/word/2010/wordprocessingDrawing" xmlns:wp="http://schemas.openxmlformats.org/drawingml/2006/wordprocessingDrawing" xmlns:w10="urn:schemas-microsoft-com:office:word" xmlns:w="http://schemas.openxmlformats.org/wordprocessingml/2006/main" xmlns:w14="http://schemas.microsoft.com/office/word/2010/wordml" xmlns:w15="http://schemas.microsoft.com/office/word/2012/wordml" xmlns:w16cex="http://schemas.microsoft.com/office/word/2018/wordml/cex" xmlns:w16cid="http://schemas.microsoft.com/office/word/2016/wordml/cid" xmlns:w16="http://schemas.microsoft.com/office/word/2018/wordml" xmlns:w16sdtdh="http://schemas.microsoft.com/office/word/2020/wordml/sdtdatahash" xmlns:w16se="http://schemas.microsoft.com/office/word/2015/wordml/symex" xmlns:wpg="http://schemas.microsoft.com/office/word/2010/wordprocessingGroup" xmlns:wpi="http://schemas.microsoft.com/office/word/2010/wordprocessingInk" xmlns:wne="http://schemas.microsoft.com/office/word/2006/wordml" xmlns:wps="http://schemas.microsoft.com/office/word/2010/wordprocessingShape" mc:Ignorable="w14 w15 w16se w16cid w16 w16cex w16sdtdh wp14">
   <w:footnote w:type="separator" w:id="-1">
     <w:p>
       <w:r>
@@ -829,7 +1015,7 @@
 </file>
 
 <file path=word/numbering.xml><?xml version="1.0" encoding="utf-8"?>
-<w:numbering xmlns:wpc="http://schemas.microsoft.com/office/word/2010/wordprocessingCanvas" xmlns:cx="http://schemas.microsoft.com/office/drawing/2014/chartex" xmlns:cx1="http://schemas.microsoft.com/office/drawing/2015/9/8/chartex" xmlns:cx2="http://schemas.microsoft.com/office/drawing/2015/10/21/chartex" xmlns:cx3="http://schemas.microsoft.com/office/drawing/2016/5/9/chartex" xmlns:cx4="http://schemas.microsoft.com/office/drawing/2016/5/10/chartex" xmlns:cx5="http://schemas.microsoft.com/office/drawing/2016/5/11/chartex" xmlns:cx6="http://schemas.microsoft.com/office/drawing/2016/5/12/chartex" xmlns:cx7="http://schemas.microsoft.com/office/drawing/2016/5/13/chartex" xmlns:cx8="http://schemas.microsoft.com/office/drawing/2016/5/14/chartex" xmlns:mc="http://schemas.openxmlformats.org/markup-compatibility/2006" xmlns:aink="http://schemas.microsoft.com/office/drawing/2016/ink" xmlns:am3d="http://schemas.microsoft.com/office/drawing/2017/model3d" xmlns:o="urn:schemas-microsoft-com:office:office" xmlns:oel="http://schemas.microsoft.com/office/2019/extlst" xmlns:r="http://schemas.openxmlformats.org/officeDocument/2006/relationships" xmlns:m="http://schemas.openxmlformats.org/officeDocument/2006/math" xmlns:v="urn:schemas-microsoft-com:vml" xmlns:wp14="http://schemas.microsoft.com/office/word/2010/wordprocessingDrawing" xmlns:wp="http://schemas.openxmlformats.org/drawingml/2006/wordprocessingDrawing" xmlns:w10="urn:schemas-microsoft-com:office:word" xmlns:w="http://schemas.openxmlformats.org/wordprocessingml/2006/main" xmlns:w14="http://schemas.microsoft.com/office/word/2010/wordml" xmlns:w15="http://schemas.microsoft.com/office/word/2012/wordml" xmlns:w16cex="http://schemas.microsoft.com/office/word/2018/wordml/cex" xmlns:w16cid="http://schemas.microsoft.com/office/word/2016/wordml/cid" xmlns:w16="http://schemas.microsoft.com/office/word/2018/wordml" xmlns:w16du="http://schemas.microsoft.com/office/word/2023/wordml/word16du" xmlns:w16sdtdh="http://schemas.microsoft.com/office/word/2020/wordml/sdtdatahash" xmlns:w16sdtfl="http://schemas.microsoft.com/office/word/2024/wordml/sdtformatlock" xmlns:w16se="http://schemas.microsoft.com/office/word/2015/wordml/symex" xmlns:wpg="http://schemas.microsoft.com/office/word/2010/wordprocessingGroup" xmlns:wpi="http://schemas.microsoft.com/office/word/2010/wordprocessingInk" xmlns:wne="http://schemas.microsoft.com/office/word/2006/wordml" xmlns:wps="http://schemas.microsoft.com/office/word/2010/wordprocessingShape" mc:Ignorable="w14 w15 w16se w16cid w16 w16cex w16sdtdh w16sdtfl w16du wp14">
+<w:numbering xmlns:wpc="http://schemas.microsoft.com/office/word/2010/wordprocessingCanvas" xmlns:cx="http://schemas.microsoft.com/office/drawing/2014/chartex" xmlns:cx1="http://schemas.microsoft.com/office/drawing/2015/9/8/chartex" xmlns:cx2="http://schemas.microsoft.com/office/drawing/2015/10/21/chartex" xmlns:cx3="http://schemas.microsoft.com/office/drawing/2016/5/9/chartex" xmlns:cx4="http://schemas.microsoft.com/office/drawing/2016/5/10/chartex" xmlns:cx5="http://schemas.microsoft.com/office/drawing/2016/5/11/chartex" xmlns:cx6="http://schemas.microsoft.com/office/drawing/2016/5/12/chartex" xmlns:cx7="http://schemas.microsoft.com/office/drawing/2016/5/13/chartex" xmlns:cx8="http://schemas.microsoft.com/office/drawing/2016/5/14/chartex" xmlns:mc="http://schemas.openxmlformats.org/markup-compatibility/2006" xmlns:aink="http://schemas.microsoft.com/office/drawing/2016/ink" xmlns:am3d="http://schemas.microsoft.com/office/drawing/2017/model3d" xmlns:o="urn:schemas-microsoft-com:office:office" xmlns:oel="http://schemas.microsoft.com/office/2019/extlst" xmlns:r="http://schemas.openxmlformats.org/officeDocument/2006/relationships" xmlns:m="http://schemas.openxmlformats.org/officeDocument/2006/math" xmlns:v="urn:schemas-microsoft-com:vml" xmlns:wp14="http://schemas.microsoft.com/office/word/2010/wordprocessingDrawing" xmlns:wp="http://schemas.openxmlformats.org/drawingml/2006/wordprocessingDrawing" xmlns:w10="urn:schemas-microsoft-com:office:word" xmlns:w="http://schemas.openxmlformats.org/wordprocessingml/2006/main" xmlns:w14="http://schemas.microsoft.com/office/word/2010/wordml" xmlns:w15="http://schemas.microsoft.com/office/word/2012/wordml" xmlns:w16cex="http://schemas.microsoft.com/office/word/2018/wordml/cex" xmlns:w16cid="http://schemas.microsoft.com/office/word/2016/wordml/cid" xmlns:w16="http://schemas.microsoft.com/office/word/2018/wordml" xmlns:w16sdtdh="http://schemas.microsoft.com/office/word/2020/wordml/sdtdatahash" xmlns:w16se="http://schemas.microsoft.com/office/word/2015/wordml/symex" xmlns:wpg="http://schemas.microsoft.com/office/word/2010/wordprocessingGroup" xmlns:wpi="http://schemas.microsoft.com/office/word/2010/wordprocessingInk" xmlns:wne="http://schemas.microsoft.com/office/word/2006/wordml" xmlns:wps="http://schemas.microsoft.com/office/word/2010/wordprocessingShape" mc:Ignorable="w14 w15 w16se w16cid w16 w16cex w16sdtdh wp14">
   <w:abstractNum w:abstractNumId="0" w15:restartNumberingAfterBreak="0">
     <w:nsid w:val="010E2635"/>
     <w:multiLevelType w:val="hybridMultilevel"/>
@@ -1078,7 +1264,7 @@
 </file>
 
 <file path=word/styles.xml><?xml version="1.0" encoding="utf-8"?>
-<w:styles xmlns:mc="http://schemas.openxmlformats.org/markup-compatibility/2006" xmlns:r="http://schemas.openxmlformats.org/officeDocument/2006/relationships" xmlns:w="http://schemas.openxmlformats.org/wordprocessingml/2006/main" xmlns:w14="http://schemas.microsoft.com/office/word/2010/wordml" xmlns:w15="http://schemas.microsoft.com/office/word/2012/wordml" xmlns:w16cex="http://schemas.microsoft.com/office/word/2018/wordml/cex" xmlns:w16cid="http://schemas.microsoft.com/office/word/2016/wordml/cid" xmlns:w16="http://schemas.microsoft.com/office/word/2018/wordml" xmlns:w16du="http://schemas.microsoft.com/office/word/2023/wordml/word16du" xmlns:w16sdtdh="http://schemas.microsoft.com/office/word/2020/wordml/sdtdatahash" xmlns:w16sdtfl="http://schemas.microsoft.com/office/word/2024/wordml/sdtformatlock" xmlns:w16se="http://schemas.microsoft.com/office/word/2015/wordml/symex" mc:Ignorable="w14 w15 w16se w16cid w16 w16cex w16sdtdh w16sdtfl w16du">
+<w:styles xmlns:mc="http://schemas.openxmlformats.org/markup-compatibility/2006" xmlns:r="http://schemas.openxmlformats.org/officeDocument/2006/relationships" xmlns:w="http://schemas.openxmlformats.org/wordprocessingml/2006/main" xmlns:w14="http://schemas.microsoft.com/office/word/2010/wordml" xmlns:w15="http://schemas.microsoft.com/office/word/2012/wordml" xmlns:w16cex="http://schemas.microsoft.com/office/word/2018/wordml/cex" xmlns:w16cid="http://schemas.microsoft.com/office/word/2016/wordml/cid" xmlns:w16="http://schemas.microsoft.com/office/word/2018/wordml" xmlns:w16sdtdh="http://schemas.microsoft.com/office/word/2020/wordml/sdtdatahash" xmlns:w16se="http://schemas.microsoft.com/office/word/2015/wordml/symex" mc:Ignorable="w14 w15 w16se w16cid w16 w16cex w16sdtdh">
   <w:docDefaults>
     <w:rPrDefault>
       <w:rPr>
@@ -1694,6 +1880,18 @@
       <w:shd w:val="clear" w:color="auto" w:fill="E1DFDD"/>
     </w:rPr>
   </w:style>
+  <w:style w:type="paragraph" w:styleId="Revision">
+    <w:name w:val="Revision"/>
+    <w:hidden/>
+    <w:uiPriority w:val="99"/>
+    <w:semiHidden/>
+    <w:rsid w:val="001E6421"/>
+    <w:rPr>
+      <w:sz w:val="24"/>
+      <w:szCs w:val="24"/>
+      <w:lang w:eastAsia="ja-JP"/>
+    </w:rPr>
+  </w:style>
 </w:styles>
 </file>
 
@@ -1983,6 +2181,21 @@
 </file>
 
 <file path=customXml/item1.xml><?xml version="1.0" encoding="utf-8"?>
+<p:properties xmlns:p="http://schemas.microsoft.com/office/2006/metadata/properties" xmlns:xsi="http://www.w3.org/2001/XMLSchema-instance" xmlns:pc="http://schemas.microsoft.com/office/infopath/2007/PartnerControls">
+  <documentManagement>
+    <Function xmlns="a0f11e6e-95b7-419c-ae0e-6a2205c754ca">
+      <Value>Template</Value>
+    </Function>
+    <Topic xmlns="a0f11e6e-95b7-419c-ae0e-6a2205c754ca">
+      <Value>Product</Value>
+    </Topic>
+    <Language xmlns="a0f11e6e-95b7-419c-ae0e-6a2205c754ca">English</Language>
+    <LastUpdate xmlns="a0f11e6e-95b7-419c-ae0e-6a2205c754ca" xsi:nil="true"/>
+  </documentManagement>
+</p:properties>
+</file>
+
+<file path=customXml/item2.xml><?xml version="1.0" encoding="utf-8"?>
 <?mso-contentType ?>
 <FormTemplates xmlns="http://schemas.microsoft.com/sharepoint/v3/contenttype/forms">
   <Display>DocumentLibraryForm</Display>
@@ -1991,7 +2204,7 @@
 </FormTemplates>
 </file>
 
-<file path=customXml/item2.xml><?xml version="1.0" encoding="utf-8"?>
+<file path=customXml/item3.xml><?xml version="1.0" encoding="utf-8"?>
 <ct:contentTypeSchema xmlns:ct="http://schemas.microsoft.com/office/2006/metadata/contentType" xmlns:ma="http://schemas.microsoft.com/office/2006/metadata/properties/metaAttributes" ct:_="" ma:_="" ma:contentTypeName="Document" ma:contentTypeID="0x0101004A16BC0E6DC7B746AEAD1B8A7757FD21" ma:contentTypeVersion="12" ma:contentTypeDescription="Create a new document." ma:contentTypeScope="" ma:versionID="970810a31c576570143b871e7e5b8868">
   <xsd:schema xmlns:xsd="http://www.w3.org/2001/XMLSchema" xmlns:xs="http://www.w3.org/2001/XMLSchema" xmlns:p="http://schemas.microsoft.com/office/2006/metadata/properties" xmlns:ns2="a0f11e6e-95b7-419c-ae0e-6a2205c754ca" xmlns:ns3="28148d8c-c5ad-40af-8427-f07a29f7b915" targetNamespace="http://schemas.microsoft.com/office/2006/metadata/properties" ma:root="true" ma:fieldsID="3c4fb1409f974cb08f511a436beaf528" ns2:_="" ns3:_="">
     <xsd:import namespace="a0f11e6e-95b7-419c-ae0e-6a2205c754ca"/>
@@ -2272,22 +2485,17 @@
 </ct:contentTypeSchema>
 </file>
 
-<file path=customXml/item3.xml><?xml version="1.0" encoding="utf-8"?>
-<p:properties xmlns:p="http://schemas.microsoft.com/office/2006/metadata/properties" xmlns:xsi="http://www.w3.org/2001/XMLSchema-instance" xmlns:pc="http://schemas.microsoft.com/office/infopath/2007/PartnerControls">
-  <documentManagement>
-    <Function xmlns="a0f11e6e-95b7-419c-ae0e-6a2205c754ca">
-      <Value>Template</Value>
-    </Function>
-    <Topic xmlns="a0f11e6e-95b7-419c-ae0e-6a2205c754ca">
-      <Value>Product</Value>
-    </Topic>
-    <Language xmlns="a0f11e6e-95b7-419c-ae0e-6a2205c754ca">English</Language>
-    <LastUpdate xmlns="a0f11e6e-95b7-419c-ae0e-6a2205c754ca" xsi:nil="true"/>
-  </documentManagement>
-</p:properties>
+<file path=customXml/itemProps1.xml><?xml version="1.0" encoding="utf-8"?>
+<ds:datastoreItem xmlns:ds="http://schemas.openxmlformats.org/officeDocument/2006/customXml" ds:itemID="{DA8681A4-6FF7-4FBB-8B92-26BCB1FD1208}">
+  <ds:schemaRefs>
+    <ds:schemaRef ds:uri="http://schemas.microsoft.com/office/2006/metadata/properties"/>
+    <ds:schemaRef ds:uri="http://schemas.microsoft.com/office/infopath/2007/PartnerControls"/>
+    <ds:schemaRef ds:uri="a0f11e6e-95b7-419c-ae0e-6a2205c754ca"/>
+  </ds:schemaRefs>
+</ds:datastoreItem>
 </file>
 
-<file path=customXml/itemProps1.xml><?xml version="1.0" encoding="utf-8"?>
+<file path=customXml/itemProps2.xml><?xml version="1.0" encoding="utf-8"?>
 <ds:datastoreItem xmlns:ds="http://schemas.openxmlformats.org/officeDocument/2006/customXml" ds:itemID="{6E7445DC-808D-4208-808A-EBC1DDC8B584}">
   <ds:schemaRefs>
     <ds:schemaRef ds:uri="http://schemas.microsoft.com/sharepoint/v3/contenttype/forms"/>
@@ -2295,7 +2503,7 @@
 </ds:datastoreItem>
 </file>
 
-<file path=customXml/itemProps2.xml><?xml version="1.0" encoding="utf-8"?>
+<file path=customXml/itemProps3.xml><?xml version="1.0" encoding="utf-8"?>
 <ds:datastoreItem xmlns:ds="http://schemas.openxmlformats.org/officeDocument/2006/customXml" ds:itemID="{D738C7B8-5320-4A49-83C9-59D41FD59238}">
   <ds:schemaRefs>
     <ds:schemaRef ds:uri="http://schemas.microsoft.com/office/2006/metadata/contentType"/>
@@ -2312,14 +2520,4 @@
     <ds:schemaRef ds:uri="http://schemas.microsoft.com/internal/obd"/>
   </ds:schemaRefs>
 </ds:datastoreItem>
-</file>
-
-<file path=customXml/itemProps3.xml><?xml version="1.0" encoding="utf-8"?>
-<ds:datastoreItem xmlns:ds="http://schemas.openxmlformats.org/officeDocument/2006/customXml" ds:itemID="{DA8681A4-6FF7-4FBB-8B92-26BCB1FD1208}">
-  <ds:schemaRefs>
-    <ds:schemaRef ds:uri="http://schemas.microsoft.com/office/2006/metadata/properties"/>
-    <ds:schemaRef ds:uri="http://schemas.microsoft.com/office/infopath/2007/PartnerControls"/>
-    <ds:schemaRef ds:uri="a0f11e6e-95b7-419c-ae0e-6a2205c754ca"/>
-  </ds:schemaRefs>
-</ds:datastoreItem>
 </file>
</xml_diff>

<commit_message>
Update Copyright Legal document (#86)
</commit_message>
<xml_diff>
--- a/D4ASCopyright.docx
+++ b/D4ASCopyright.docx
@@ -1,6 +1,6 @@
 
 <file path=word/document.xml><?xml version="1.0" encoding="utf-8"?>
-<w:document xmlns:wpc="http://schemas.microsoft.com/office/word/2010/wordprocessingCanvas" xmlns:cx="http://schemas.microsoft.com/office/drawing/2014/chartex" xmlns:cx1="http://schemas.microsoft.com/office/drawing/2015/9/8/chartex" xmlns:cx2="http://schemas.microsoft.com/office/drawing/2015/10/21/chartex" xmlns:cx3="http://schemas.microsoft.com/office/drawing/2016/5/9/chartex" xmlns:cx4="http://schemas.microsoft.com/office/drawing/2016/5/10/chartex" xmlns:cx5="http://schemas.microsoft.com/office/drawing/2016/5/11/chartex" xmlns:cx6="http://schemas.microsoft.com/office/drawing/2016/5/12/chartex" xmlns:cx7="http://schemas.microsoft.com/office/drawing/2016/5/13/chartex" xmlns:cx8="http://schemas.microsoft.com/office/drawing/2016/5/14/chartex" xmlns:mc="http://schemas.openxmlformats.org/markup-compatibility/2006" xmlns:aink="http://schemas.microsoft.com/office/drawing/2016/ink" xmlns:am3d="http://schemas.microsoft.com/office/drawing/2017/model3d" xmlns:o="urn:schemas-microsoft-com:office:office" xmlns:oel="http://schemas.microsoft.com/office/2019/extlst" xmlns:r="http://schemas.openxmlformats.org/officeDocument/2006/relationships" xmlns:m="http://schemas.openxmlformats.org/officeDocument/2006/math" xmlns:v="urn:schemas-microsoft-com:vml" xmlns:wp14="http://schemas.microsoft.com/office/word/2010/wordprocessingDrawing" xmlns:wp="http://schemas.openxmlformats.org/drawingml/2006/wordprocessingDrawing" xmlns:w10="urn:schemas-microsoft-com:office:word" xmlns:w="http://schemas.openxmlformats.org/wordprocessingml/2006/main" xmlns:w14="http://schemas.microsoft.com/office/word/2010/wordml" xmlns:w15="http://schemas.microsoft.com/office/word/2012/wordml" xmlns:w16cex="http://schemas.microsoft.com/office/word/2018/wordml/cex" xmlns:w16cid="http://schemas.microsoft.com/office/word/2016/wordml/cid" xmlns:w16="http://schemas.microsoft.com/office/word/2018/wordml" xmlns:w16du="http://schemas.microsoft.com/office/word/2023/wordml/word16du" xmlns:w16sdtdh="http://schemas.microsoft.com/office/word/2020/wordml/sdtdatahash" xmlns:w16sdtfl="http://schemas.microsoft.com/office/word/2024/wordml/sdtformatlock" xmlns:w16se="http://schemas.microsoft.com/office/word/2015/wordml/symex" xmlns:wpg="http://schemas.microsoft.com/office/word/2010/wordprocessingGroup" xmlns:wpi="http://schemas.microsoft.com/office/word/2010/wordprocessingInk" xmlns:wne="http://schemas.microsoft.com/office/word/2006/wordml" xmlns:wps="http://schemas.microsoft.com/office/word/2010/wordprocessingShape" mc:Ignorable="w14 w15 w16se w16cid w16 w16cex w16sdtdh w16sdtfl w16du wp14">
+<w:document xmlns:wpc="http://schemas.microsoft.com/office/word/2010/wordprocessingCanvas" xmlns:cx="http://schemas.microsoft.com/office/drawing/2014/chartex" xmlns:cx1="http://schemas.microsoft.com/office/drawing/2015/9/8/chartex" xmlns:cx2="http://schemas.microsoft.com/office/drawing/2015/10/21/chartex" xmlns:cx3="http://schemas.microsoft.com/office/drawing/2016/5/9/chartex" xmlns:cx4="http://schemas.microsoft.com/office/drawing/2016/5/10/chartex" xmlns:cx5="http://schemas.microsoft.com/office/drawing/2016/5/11/chartex" xmlns:cx6="http://schemas.microsoft.com/office/drawing/2016/5/12/chartex" xmlns:cx7="http://schemas.microsoft.com/office/drawing/2016/5/13/chartex" xmlns:cx8="http://schemas.microsoft.com/office/drawing/2016/5/14/chartex" xmlns:mc="http://schemas.openxmlformats.org/markup-compatibility/2006" xmlns:aink="http://schemas.microsoft.com/office/drawing/2016/ink" xmlns:am3d="http://schemas.microsoft.com/office/drawing/2017/model3d" xmlns:o="urn:schemas-microsoft-com:office:office" xmlns:oel="http://schemas.microsoft.com/office/2019/extlst" xmlns:r="http://schemas.openxmlformats.org/officeDocument/2006/relationships" xmlns:m="http://schemas.openxmlformats.org/officeDocument/2006/math" xmlns:v="urn:schemas-microsoft-com:vml" xmlns:wp14="http://schemas.microsoft.com/office/word/2010/wordprocessingDrawing" xmlns:wp="http://schemas.openxmlformats.org/drawingml/2006/wordprocessingDrawing" xmlns:w10="urn:schemas-microsoft-com:office:word" xmlns:w="http://schemas.openxmlformats.org/wordprocessingml/2006/main" xmlns:w14="http://schemas.microsoft.com/office/word/2010/wordml" xmlns:w15="http://schemas.microsoft.com/office/word/2012/wordml" xmlns:w16cex="http://schemas.microsoft.com/office/word/2018/wordml/cex" xmlns:w16cid="http://schemas.microsoft.com/office/word/2016/wordml/cid" xmlns:w16="http://schemas.microsoft.com/office/word/2018/wordml" xmlns:w16sdtdh="http://schemas.microsoft.com/office/word/2020/wordml/sdtdatahash" xmlns:w16se="http://schemas.microsoft.com/office/word/2015/wordml/symex" xmlns:wpg="http://schemas.microsoft.com/office/word/2010/wordprocessingGroup" xmlns:wpi="http://schemas.microsoft.com/office/word/2010/wordprocessingInk" xmlns:wne="http://schemas.microsoft.com/office/word/2006/wordml" xmlns:wps="http://schemas.microsoft.com/office/word/2010/wordprocessingShape" mc:Ignorable="w14 w15 w16se w16cid w16 w16cex w16sdtdh wp14">
   <w:body>
     <w:p>
       <w:pPr>
@@ -655,8 +655,194 @@
         </w:rPr>
       </w:pPr>
     </w:p>
+    <w:p>
+      <w:pPr>
+        <w:rPr>
+          <w:rFonts w:ascii="Verdana" w:hAnsi="Verdana"/>
+          <w:b/>
+          <w:bCs/>
+          <w:sz w:val="18"/>
+          <w:szCs w:val="18"/>
+        </w:rPr>
+      </w:pPr>
+      <w:r>
+        <w:rPr>
+          <w:rFonts w:ascii="Verdana" w:hAnsi="Verdana"/>
+          <w:b/>
+          <w:bCs/>
+          <w:sz w:val="18"/>
+          <w:szCs w:val="18"/>
+        </w:rPr>
+        <w:t>Dynamo Core</w:t>
+      </w:r>
+    </w:p>
+    <w:p>
+      <w:pPr>
+        <w:rPr>
+          <w:rFonts w:ascii="Verdana" w:hAnsi="Verdana"/>
+          <w:sz w:val="18"/>
+          <w:szCs w:val="18"/>
+        </w:rPr>
+      </w:pPr>
+      <w:r>
+        <w:rPr>
+          <w:rFonts w:ascii="Verdana" w:hAnsi="Verdana"/>
+          <w:sz w:val="18"/>
+          <w:szCs w:val="18"/>
+        </w:rPr>
+        <w:t>https://github.com/DynamoDS/Dynamo/blob/master/LICENSE.txt#L27</w:t>
+      </w:r>
+    </w:p>
+    <w:p>
+      <w:pPr>
+        <w:rPr>
+          <w:rFonts w:ascii="Verdana" w:hAnsi="Verdana"/>
+          <w:sz w:val="18"/>
+          <w:szCs w:val="18"/>
+        </w:rPr>
+      </w:pPr>
+      <w:r>
+        <w:rPr>
+          <w:rFonts w:ascii="Verdana" w:hAnsi="Verdana"/>
+          <w:sz w:val="18"/>
+          <w:szCs w:val="18"/>
+        </w:rPr>
+        <w:t>Those portions created by Ian are provided with the following copyright:</w:t>
+      </w:r>
+    </w:p>
+    <w:p>
+      <w:pPr>
+        <w:rPr>
+          <w:rFonts w:ascii="Verdana" w:hAnsi="Verdana"/>
+          <w:sz w:val="18"/>
+          <w:szCs w:val="18"/>
+        </w:rPr>
+      </w:pPr>
+      <w:r>
+        <w:rPr>
+          <w:rFonts w:ascii="Verdana" w:hAnsi="Verdana"/>
+          <w:sz w:val="18"/>
+          <w:szCs w:val="18"/>
+        </w:rPr>
+        <w:t>Copyright © 2017 Ian Keough</w:t>
+      </w:r>
+    </w:p>
+    <w:p>
+      <w:pPr>
+        <w:rPr>
+          <w:rFonts w:ascii="Verdana" w:hAnsi="Verdana"/>
+          <w:sz w:val="18"/>
+          <w:szCs w:val="18"/>
+        </w:rPr>
+      </w:pPr>
+      <w:r>
+        <w:rPr>
+          <w:rFonts w:ascii="Verdana" w:hAnsi="Verdana"/>
+          <w:sz w:val="18"/>
+          <w:szCs w:val="18"/>
+        </w:rPr>
+        <w:t>Those portions created by Autodesk employees are provided with the following copyright:</w:t>
+      </w:r>
+    </w:p>
+    <w:p>
+      <w:pPr>
+        <w:rPr>
+          <w:rFonts w:ascii="Verdana" w:hAnsi="Verdana"/>
+          <w:sz w:val="18"/>
+          <w:szCs w:val="18"/>
+        </w:rPr>
+      </w:pPr>
+      <w:r>
+        <w:rPr>
+          <w:rFonts w:ascii="Verdana" w:hAnsi="Verdana"/>
+          <w:sz w:val="18"/>
+          <w:szCs w:val="18"/>
+        </w:rPr>
+        <w:t>Copyright © 202</w:t>
+      </w:r>
+      <w:r>
+        <w:rPr>
+          <w:rFonts w:ascii="Verdana" w:hAnsi="Verdana"/>
+          <w:sz w:val="18"/>
+          <w:szCs w:val="18"/>
+        </w:rPr>
+        <w:t>5</w:t>
+      </w:r>
+      <w:r>
+        <w:rPr>
+          <w:rFonts w:ascii="Verdana" w:hAnsi="Verdana"/>
+          <w:sz w:val="18"/>
+          <w:szCs w:val="18"/>
+        </w:rPr>
+        <w:t xml:space="preserve"> Autodesk, Inc.</w:t>
+      </w:r>
+    </w:p>
+    <w:p>
+      <w:pPr>
+        <w:rPr>
+          <w:rFonts w:ascii="Verdana" w:hAnsi="Verdana"/>
+          <w:sz w:val="18"/>
+          <w:szCs w:val="18"/>
+        </w:rPr>
+      </w:pPr>
+      <w:r>
+        <w:rPr>
+          <w:rFonts w:ascii="Verdana" w:hAnsi="Verdana"/>
+          <w:sz w:val="18"/>
+          <w:szCs w:val="18"/>
+        </w:rPr>
+        <w:t>Licensed under the Apache License, Version 2.0 (the "License"); you may not use this file except in compliance with the License. You may obtain a copy of the License at</w:t>
+      </w:r>
+    </w:p>
+    <w:p>
+      <w:pPr>
+        <w:rPr>
+          <w:rStyle w:val="Hyperlink"/>
+          <w:rFonts w:ascii="Verdana" w:hAnsi="Verdana"/>
+          <w:sz w:val="18"/>
+          <w:szCs w:val="18"/>
+        </w:rPr>
+      </w:pPr>
+      <w:hyperlink r:id="rId16" w:history="1">
+        <w:r>
+          <w:rPr>
+            <w:rStyle w:val="Hyperlink"/>
+            <w:rFonts w:ascii="Verdana" w:hAnsi="Verdana"/>
+            <w:sz w:val="18"/>
+            <w:szCs w:val="18"/>
+          </w:rPr>
+          <w:t>http://www.apache.org/licenses/LICENSE-2.0</w:t>
+        </w:r>
+      </w:hyperlink>
+    </w:p>
+    <w:p>
+      <w:pPr>
+        <w:rPr>
+          <w:rFonts w:ascii="Verdana" w:hAnsi="Verdana"/>
+          <w:sz w:val="18"/>
+          <w:szCs w:val="18"/>
+        </w:rPr>
+      </w:pPr>
+      <w:r>
+        <w:rPr>
+          <w:rFonts w:ascii="Verdana" w:hAnsi="Verdana"/>
+          <w:sz w:val="18"/>
+          <w:szCs w:val="18"/>
+        </w:rPr>
+        <w:t>Unless required by applicable law or agreed to in writing, software distributed under the License is distributed on an "AS IS" BASIS, WITHOUT WARRANTIES OR CONDITIONS OF ANY KIND, either express or implied. See the License for the specific language governing permissions and limitations under the License.</w:t>
+      </w:r>
+    </w:p>
+    <w:p>
+      <w:pPr>
+        <w:rPr>
+          <w:rFonts w:ascii="Verdana" w:hAnsi="Verdana"/>
+          <w:sz w:val="20"/>
+          <w:szCs w:val="20"/>
+        </w:rPr>
+      </w:pPr>
+    </w:p>
     <w:sectPr>
-      <w:footerReference w:type="default" r:id="rId16"/>
+      <w:footerReference w:type="default" r:id="rId17"/>
       <w:pgSz w:w="12240" w:h="15840"/>
       <w:pgMar w:top="1440" w:right="1440" w:bottom="1440" w:left="1440" w:header="720" w:footer="720" w:gutter="0"/>
       <w:cols w:space="720"/>
@@ -667,7 +853,7 @@
 </file>
 
 <file path=word/endnotes.xml><?xml version="1.0" encoding="utf-8"?>
-<w:endnotes xmlns:wpc="http://schemas.microsoft.com/office/word/2010/wordprocessingCanvas" xmlns:cx="http://schemas.microsoft.com/office/drawing/2014/chartex" xmlns:cx1="http://schemas.microsoft.com/office/drawing/2015/9/8/chartex" xmlns:cx2="http://schemas.microsoft.com/office/drawing/2015/10/21/chartex" xmlns:cx3="http://schemas.microsoft.com/office/drawing/2016/5/9/chartex" xmlns:cx4="http://schemas.microsoft.com/office/drawing/2016/5/10/chartex" xmlns:cx5="http://schemas.microsoft.com/office/drawing/2016/5/11/chartex" xmlns:cx6="http://schemas.microsoft.com/office/drawing/2016/5/12/chartex" xmlns:cx7="http://schemas.microsoft.com/office/drawing/2016/5/13/chartex" xmlns:cx8="http://schemas.microsoft.com/office/drawing/2016/5/14/chartex" xmlns:mc="http://schemas.openxmlformats.org/markup-compatibility/2006" xmlns:aink="http://schemas.microsoft.com/office/drawing/2016/ink" xmlns:am3d="http://schemas.microsoft.com/office/drawing/2017/model3d" xmlns:o="urn:schemas-microsoft-com:office:office" xmlns:oel="http://schemas.microsoft.com/office/2019/extlst" xmlns:r="http://schemas.openxmlformats.org/officeDocument/2006/relationships" xmlns:m="http://schemas.openxmlformats.org/officeDocument/2006/math" xmlns:v="urn:schemas-microsoft-com:vml" xmlns:wp14="http://schemas.microsoft.com/office/word/2010/wordprocessingDrawing" xmlns:wp="http://schemas.openxmlformats.org/drawingml/2006/wordprocessingDrawing" xmlns:w10="urn:schemas-microsoft-com:office:word" xmlns:w="http://schemas.openxmlformats.org/wordprocessingml/2006/main" xmlns:w14="http://schemas.microsoft.com/office/word/2010/wordml" xmlns:w15="http://schemas.microsoft.com/office/word/2012/wordml" xmlns:w16cex="http://schemas.microsoft.com/office/word/2018/wordml/cex" xmlns:w16cid="http://schemas.microsoft.com/office/word/2016/wordml/cid" xmlns:w16="http://schemas.microsoft.com/office/word/2018/wordml" xmlns:w16du="http://schemas.microsoft.com/office/word/2023/wordml/word16du" xmlns:w16sdtdh="http://schemas.microsoft.com/office/word/2020/wordml/sdtdatahash" xmlns:w16sdtfl="http://schemas.microsoft.com/office/word/2024/wordml/sdtformatlock" xmlns:w16se="http://schemas.microsoft.com/office/word/2015/wordml/symex" xmlns:wpg="http://schemas.microsoft.com/office/word/2010/wordprocessingGroup" xmlns:wpi="http://schemas.microsoft.com/office/word/2010/wordprocessingInk" xmlns:wne="http://schemas.microsoft.com/office/word/2006/wordml" xmlns:wps="http://schemas.microsoft.com/office/word/2010/wordprocessingShape" mc:Ignorable="w14 w15 w16se w16cid w16 w16cex w16sdtdh w16sdtfl w16du wp14">
+<w:endnotes xmlns:wpc="http://schemas.microsoft.com/office/word/2010/wordprocessingCanvas" xmlns:cx="http://schemas.microsoft.com/office/drawing/2014/chartex" xmlns:cx1="http://schemas.microsoft.com/office/drawing/2015/9/8/chartex" xmlns:cx2="http://schemas.microsoft.com/office/drawing/2015/10/21/chartex" xmlns:cx3="http://schemas.microsoft.com/office/drawing/2016/5/9/chartex" xmlns:cx4="http://schemas.microsoft.com/office/drawing/2016/5/10/chartex" xmlns:cx5="http://schemas.microsoft.com/office/drawing/2016/5/11/chartex" xmlns:cx6="http://schemas.microsoft.com/office/drawing/2016/5/12/chartex" xmlns:cx7="http://schemas.microsoft.com/office/drawing/2016/5/13/chartex" xmlns:cx8="http://schemas.microsoft.com/office/drawing/2016/5/14/chartex" xmlns:mc="http://schemas.openxmlformats.org/markup-compatibility/2006" xmlns:aink="http://schemas.microsoft.com/office/drawing/2016/ink" xmlns:am3d="http://schemas.microsoft.com/office/drawing/2017/model3d" xmlns:o="urn:schemas-microsoft-com:office:office" xmlns:oel="http://schemas.microsoft.com/office/2019/extlst" xmlns:r="http://schemas.openxmlformats.org/officeDocument/2006/relationships" xmlns:m="http://schemas.openxmlformats.org/officeDocument/2006/math" xmlns:v="urn:schemas-microsoft-com:vml" xmlns:wp14="http://schemas.microsoft.com/office/word/2010/wordprocessingDrawing" xmlns:wp="http://schemas.openxmlformats.org/drawingml/2006/wordprocessingDrawing" xmlns:w10="urn:schemas-microsoft-com:office:word" xmlns:w="http://schemas.openxmlformats.org/wordprocessingml/2006/main" xmlns:w14="http://schemas.microsoft.com/office/word/2010/wordml" xmlns:w15="http://schemas.microsoft.com/office/word/2012/wordml" xmlns:w16cex="http://schemas.microsoft.com/office/word/2018/wordml/cex" xmlns:w16cid="http://schemas.microsoft.com/office/word/2016/wordml/cid" xmlns:w16="http://schemas.microsoft.com/office/word/2018/wordml" xmlns:w16sdtdh="http://schemas.microsoft.com/office/word/2020/wordml/sdtdatahash" xmlns:w16se="http://schemas.microsoft.com/office/word/2015/wordml/symex" xmlns:wpg="http://schemas.microsoft.com/office/word/2010/wordprocessingGroup" xmlns:wpi="http://schemas.microsoft.com/office/word/2010/wordprocessingInk" xmlns:wne="http://schemas.microsoft.com/office/word/2006/wordml" xmlns:wps="http://schemas.microsoft.com/office/word/2010/wordprocessingShape" mc:Ignorable="w14 w15 w16se w16cid w16 w16cex w16sdtdh wp14">
   <w:endnote w:type="separator" w:id="-1">
     <w:p>
       <w:r>
@@ -686,7 +872,7 @@
 </file>
 
 <file path=word/footer1.xml><?xml version="1.0" encoding="utf-8"?>
-<w:ftr xmlns:wpc="http://schemas.microsoft.com/office/word/2010/wordprocessingCanvas" xmlns:cx="http://schemas.microsoft.com/office/drawing/2014/chartex" xmlns:cx1="http://schemas.microsoft.com/office/drawing/2015/9/8/chartex" xmlns:cx2="http://schemas.microsoft.com/office/drawing/2015/10/21/chartex" xmlns:cx3="http://schemas.microsoft.com/office/drawing/2016/5/9/chartex" xmlns:cx4="http://schemas.microsoft.com/office/drawing/2016/5/10/chartex" xmlns:cx5="http://schemas.microsoft.com/office/drawing/2016/5/11/chartex" xmlns:cx6="http://schemas.microsoft.com/office/drawing/2016/5/12/chartex" xmlns:cx7="http://schemas.microsoft.com/office/drawing/2016/5/13/chartex" xmlns:cx8="http://schemas.microsoft.com/office/drawing/2016/5/14/chartex" xmlns:mc="http://schemas.openxmlformats.org/markup-compatibility/2006" xmlns:aink="http://schemas.microsoft.com/office/drawing/2016/ink" xmlns:am3d="http://schemas.microsoft.com/office/drawing/2017/model3d" xmlns:o="urn:schemas-microsoft-com:office:office" xmlns:oel="http://schemas.microsoft.com/office/2019/extlst" xmlns:r="http://schemas.openxmlformats.org/officeDocument/2006/relationships" xmlns:m="http://schemas.openxmlformats.org/officeDocument/2006/math" xmlns:v="urn:schemas-microsoft-com:vml" xmlns:wp14="http://schemas.microsoft.com/office/word/2010/wordprocessingDrawing" xmlns:wp="http://schemas.openxmlformats.org/drawingml/2006/wordprocessingDrawing" xmlns:w10="urn:schemas-microsoft-com:office:word" xmlns:w="http://schemas.openxmlformats.org/wordprocessingml/2006/main" xmlns:w14="http://schemas.microsoft.com/office/word/2010/wordml" xmlns:w15="http://schemas.microsoft.com/office/word/2012/wordml" xmlns:w16cex="http://schemas.microsoft.com/office/word/2018/wordml/cex" xmlns:w16cid="http://schemas.microsoft.com/office/word/2016/wordml/cid" xmlns:w16="http://schemas.microsoft.com/office/word/2018/wordml" xmlns:w16du="http://schemas.microsoft.com/office/word/2023/wordml/word16du" xmlns:w16sdtdh="http://schemas.microsoft.com/office/word/2020/wordml/sdtdatahash" xmlns:w16sdtfl="http://schemas.microsoft.com/office/word/2024/wordml/sdtformatlock" xmlns:w16se="http://schemas.microsoft.com/office/word/2015/wordml/symex" xmlns:wpg="http://schemas.microsoft.com/office/word/2010/wordprocessingGroup" xmlns:wpi="http://schemas.microsoft.com/office/word/2010/wordprocessingInk" xmlns:wne="http://schemas.microsoft.com/office/word/2006/wordml" xmlns:wps="http://schemas.microsoft.com/office/word/2010/wordprocessingShape" mc:Ignorable="w14 w15 w16se w16cid w16 w16cex w16sdtdh w16sdtfl w16du wp14">
+<w:ftr xmlns:wpc="http://schemas.microsoft.com/office/word/2010/wordprocessingCanvas" xmlns:cx="http://schemas.microsoft.com/office/drawing/2014/chartex" xmlns:cx1="http://schemas.microsoft.com/office/drawing/2015/9/8/chartex" xmlns:cx2="http://schemas.microsoft.com/office/drawing/2015/10/21/chartex" xmlns:cx3="http://schemas.microsoft.com/office/drawing/2016/5/9/chartex" xmlns:cx4="http://schemas.microsoft.com/office/drawing/2016/5/10/chartex" xmlns:cx5="http://schemas.microsoft.com/office/drawing/2016/5/11/chartex" xmlns:cx6="http://schemas.microsoft.com/office/drawing/2016/5/12/chartex" xmlns:cx7="http://schemas.microsoft.com/office/drawing/2016/5/13/chartex" xmlns:cx8="http://schemas.microsoft.com/office/drawing/2016/5/14/chartex" xmlns:mc="http://schemas.openxmlformats.org/markup-compatibility/2006" xmlns:aink="http://schemas.microsoft.com/office/drawing/2016/ink" xmlns:am3d="http://schemas.microsoft.com/office/drawing/2017/model3d" xmlns:o="urn:schemas-microsoft-com:office:office" xmlns:oel="http://schemas.microsoft.com/office/2019/extlst" xmlns:r="http://schemas.openxmlformats.org/officeDocument/2006/relationships" xmlns:m="http://schemas.openxmlformats.org/officeDocument/2006/math" xmlns:v="urn:schemas-microsoft-com:vml" xmlns:wp14="http://schemas.microsoft.com/office/word/2010/wordprocessingDrawing" xmlns:wp="http://schemas.openxmlformats.org/drawingml/2006/wordprocessingDrawing" xmlns:w10="urn:schemas-microsoft-com:office:word" xmlns:w="http://schemas.openxmlformats.org/wordprocessingml/2006/main" xmlns:w14="http://schemas.microsoft.com/office/word/2010/wordml" xmlns:w15="http://schemas.microsoft.com/office/word/2012/wordml" xmlns:w16cex="http://schemas.microsoft.com/office/word/2018/wordml/cex" xmlns:w16cid="http://schemas.microsoft.com/office/word/2016/wordml/cid" xmlns:w16="http://schemas.microsoft.com/office/word/2018/wordml" xmlns:w16sdtdh="http://schemas.microsoft.com/office/word/2020/wordml/sdtdatahash" xmlns:w16se="http://schemas.microsoft.com/office/word/2015/wordml/symex" xmlns:wpg="http://schemas.microsoft.com/office/word/2010/wordprocessingGroup" xmlns:wpi="http://schemas.microsoft.com/office/word/2010/wordprocessingInk" xmlns:wne="http://schemas.microsoft.com/office/word/2006/wordml" xmlns:wps="http://schemas.microsoft.com/office/word/2010/wordprocessingShape" mc:Ignorable="w14 w15 w16se w16cid w16 w16cex w16sdtdh wp14">
   <w:p>
     <w:pPr>
       <w:rPr>
@@ -770,7 +956,7 @@
             </wp:anchor>
           </w:drawing>
         </mc:Choice>
-        <mc:Fallback>
+        <mc:Fallback xmlns:w16sdtfl="http://schemas.microsoft.com/office/word/2024/wordml/sdtformatlock" xmlns:w16du="http://schemas.microsoft.com/office/word/2023/wordml/word16du">
           <w:pict>
             <v:shapetype w14:anchorId="1EFCFBAF" id="_x0000_t202" coordsize="21600,21600" o:spt="202" path="m,l,21600r21600,l21600,xe">
               <v:stroke joinstyle="miter"/>
@@ -810,7 +996,7 @@
 </file>
 
 <file path=word/footnotes.xml><?xml version="1.0" encoding="utf-8"?>
-<w:footnotes xmlns:wpc="http://schemas.microsoft.com/office/word/2010/wordprocessingCanvas" xmlns:cx="http://schemas.microsoft.com/office/drawing/2014/chartex" xmlns:cx1="http://schemas.microsoft.com/office/drawing/2015/9/8/chartex" xmlns:cx2="http://schemas.microsoft.com/office/drawing/2015/10/21/chartex" xmlns:cx3="http://schemas.microsoft.com/office/drawing/2016/5/9/chartex" xmlns:cx4="http://schemas.microsoft.com/office/drawing/2016/5/10/chartex" xmlns:cx5="http://schemas.microsoft.com/office/drawing/2016/5/11/chartex" xmlns:cx6="http://schemas.microsoft.com/office/drawing/2016/5/12/chartex" xmlns:cx7="http://schemas.microsoft.com/office/drawing/2016/5/13/chartex" xmlns:cx8="http://schemas.microsoft.com/office/drawing/2016/5/14/chartex" xmlns:mc="http://schemas.openxmlformats.org/markup-compatibility/2006" xmlns:aink="http://schemas.microsoft.com/office/drawing/2016/ink" xmlns:am3d="http://schemas.microsoft.com/office/drawing/2017/model3d" xmlns:o="urn:schemas-microsoft-com:office:office" xmlns:oel="http://schemas.microsoft.com/office/2019/extlst" xmlns:r="http://schemas.openxmlformats.org/officeDocument/2006/relationships" xmlns:m="http://schemas.openxmlformats.org/officeDocument/2006/math" xmlns:v="urn:schemas-microsoft-com:vml" xmlns:wp14="http://schemas.microsoft.com/office/word/2010/wordprocessingDrawing" xmlns:wp="http://schemas.openxmlformats.org/drawingml/2006/wordprocessingDrawing" xmlns:w10="urn:schemas-microsoft-com:office:word" xmlns:w="http://schemas.openxmlformats.org/wordprocessingml/2006/main" xmlns:w14="http://schemas.microsoft.com/office/word/2010/wordml" xmlns:w15="http://schemas.microsoft.com/office/word/2012/wordml" xmlns:w16cex="http://schemas.microsoft.com/office/word/2018/wordml/cex" xmlns:w16cid="http://schemas.microsoft.com/office/word/2016/wordml/cid" xmlns:w16="http://schemas.microsoft.com/office/word/2018/wordml" xmlns:w16du="http://schemas.microsoft.com/office/word/2023/wordml/word16du" xmlns:w16sdtdh="http://schemas.microsoft.com/office/word/2020/wordml/sdtdatahash" xmlns:w16sdtfl="http://schemas.microsoft.com/office/word/2024/wordml/sdtformatlock" xmlns:w16se="http://schemas.microsoft.com/office/word/2015/wordml/symex" xmlns:wpg="http://schemas.microsoft.com/office/word/2010/wordprocessingGroup" xmlns:wpi="http://schemas.microsoft.com/office/word/2010/wordprocessingInk" xmlns:wne="http://schemas.microsoft.com/office/word/2006/wordml" xmlns:wps="http://schemas.microsoft.com/office/word/2010/wordprocessingShape" mc:Ignorable="w14 w15 w16se w16cid w16 w16cex w16sdtdh w16sdtfl w16du wp14">
+<w:footnotes xmlns:wpc="http://schemas.microsoft.com/office/word/2010/wordprocessingCanvas" xmlns:cx="http://schemas.microsoft.com/office/drawing/2014/chartex" xmlns:cx1="http://schemas.microsoft.com/office/drawing/2015/9/8/chartex" xmlns:cx2="http://schemas.microsoft.com/office/drawing/2015/10/21/chartex" xmlns:cx3="http://schemas.microsoft.com/office/drawing/2016/5/9/chartex" xmlns:cx4="http://schemas.microsoft.com/office/drawing/2016/5/10/chartex" xmlns:cx5="http://schemas.microsoft.com/office/drawing/2016/5/11/chartex" xmlns:cx6="http://schemas.microsoft.com/office/drawing/2016/5/12/chartex" xmlns:cx7="http://schemas.microsoft.com/office/drawing/2016/5/13/chartex" xmlns:cx8="http://schemas.microsoft.com/office/drawing/2016/5/14/chartex" xmlns:mc="http://schemas.openxmlformats.org/markup-compatibility/2006" xmlns:aink="http://schemas.microsoft.com/office/drawing/2016/ink" xmlns:am3d="http://schemas.microsoft.com/office/drawing/2017/model3d" xmlns:o="urn:schemas-microsoft-com:office:office" xmlns:oel="http://schemas.microsoft.com/office/2019/extlst" xmlns:r="http://schemas.openxmlformats.org/officeDocument/2006/relationships" xmlns:m="http://schemas.openxmlformats.org/officeDocument/2006/math" xmlns:v="urn:schemas-microsoft-com:vml" xmlns:wp14="http://schemas.microsoft.com/office/word/2010/wordprocessingDrawing" xmlns:wp="http://schemas.openxmlformats.org/drawingml/2006/wordprocessingDrawing" xmlns:w10="urn:schemas-microsoft-com:office:word" xmlns:w="http://schemas.openxmlformats.org/wordprocessingml/2006/main" xmlns:w14="http://schemas.microsoft.com/office/word/2010/wordml" xmlns:w15="http://schemas.microsoft.com/office/word/2012/wordml" xmlns:w16cex="http://schemas.microsoft.com/office/word/2018/wordml/cex" xmlns:w16cid="http://schemas.microsoft.com/office/word/2016/wordml/cid" xmlns:w16="http://schemas.microsoft.com/office/word/2018/wordml" xmlns:w16sdtdh="http://schemas.microsoft.com/office/word/2020/wordml/sdtdatahash" xmlns:w16se="http://schemas.microsoft.com/office/word/2015/wordml/symex" xmlns:wpg="http://schemas.microsoft.com/office/word/2010/wordprocessingGroup" xmlns:wpi="http://schemas.microsoft.com/office/word/2010/wordprocessingInk" xmlns:wne="http://schemas.microsoft.com/office/word/2006/wordml" xmlns:wps="http://schemas.microsoft.com/office/word/2010/wordprocessingShape" mc:Ignorable="w14 w15 w16se w16cid w16 w16cex w16sdtdh wp14">
   <w:footnote w:type="separator" w:id="-1">
     <w:p>
       <w:r>
@@ -829,7 +1015,7 @@
 </file>
 
 <file path=word/numbering.xml><?xml version="1.0" encoding="utf-8"?>
-<w:numbering xmlns:wpc="http://schemas.microsoft.com/office/word/2010/wordprocessingCanvas" xmlns:cx="http://schemas.microsoft.com/office/drawing/2014/chartex" xmlns:cx1="http://schemas.microsoft.com/office/drawing/2015/9/8/chartex" xmlns:cx2="http://schemas.microsoft.com/office/drawing/2015/10/21/chartex" xmlns:cx3="http://schemas.microsoft.com/office/drawing/2016/5/9/chartex" xmlns:cx4="http://schemas.microsoft.com/office/drawing/2016/5/10/chartex" xmlns:cx5="http://schemas.microsoft.com/office/drawing/2016/5/11/chartex" xmlns:cx6="http://schemas.microsoft.com/office/drawing/2016/5/12/chartex" xmlns:cx7="http://schemas.microsoft.com/office/drawing/2016/5/13/chartex" xmlns:cx8="http://schemas.microsoft.com/office/drawing/2016/5/14/chartex" xmlns:mc="http://schemas.openxmlformats.org/markup-compatibility/2006" xmlns:aink="http://schemas.microsoft.com/office/drawing/2016/ink" xmlns:am3d="http://schemas.microsoft.com/office/drawing/2017/model3d" xmlns:o="urn:schemas-microsoft-com:office:office" xmlns:oel="http://schemas.microsoft.com/office/2019/extlst" xmlns:r="http://schemas.openxmlformats.org/officeDocument/2006/relationships" xmlns:m="http://schemas.openxmlformats.org/officeDocument/2006/math" xmlns:v="urn:schemas-microsoft-com:vml" xmlns:wp14="http://schemas.microsoft.com/office/word/2010/wordprocessingDrawing" xmlns:wp="http://schemas.openxmlformats.org/drawingml/2006/wordprocessingDrawing" xmlns:w10="urn:schemas-microsoft-com:office:word" xmlns:w="http://schemas.openxmlformats.org/wordprocessingml/2006/main" xmlns:w14="http://schemas.microsoft.com/office/word/2010/wordml" xmlns:w15="http://schemas.microsoft.com/office/word/2012/wordml" xmlns:w16cex="http://schemas.microsoft.com/office/word/2018/wordml/cex" xmlns:w16cid="http://schemas.microsoft.com/office/word/2016/wordml/cid" xmlns:w16="http://schemas.microsoft.com/office/word/2018/wordml" xmlns:w16du="http://schemas.microsoft.com/office/word/2023/wordml/word16du" xmlns:w16sdtdh="http://schemas.microsoft.com/office/word/2020/wordml/sdtdatahash" xmlns:w16sdtfl="http://schemas.microsoft.com/office/word/2024/wordml/sdtformatlock" xmlns:w16se="http://schemas.microsoft.com/office/word/2015/wordml/symex" xmlns:wpg="http://schemas.microsoft.com/office/word/2010/wordprocessingGroup" xmlns:wpi="http://schemas.microsoft.com/office/word/2010/wordprocessingInk" xmlns:wne="http://schemas.microsoft.com/office/word/2006/wordml" xmlns:wps="http://schemas.microsoft.com/office/word/2010/wordprocessingShape" mc:Ignorable="w14 w15 w16se w16cid w16 w16cex w16sdtdh w16sdtfl w16du wp14">
+<w:numbering xmlns:wpc="http://schemas.microsoft.com/office/word/2010/wordprocessingCanvas" xmlns:cx="http://schemas.microsoft.com/office/drawing/2014/chartex" xmlns:cx1="http://schemas.microsoft.com/office/drawing/2015/9/8/chartex" xmlns:cx2="http://schemas.microsoft.com/office/drawing/2015/10/21/chartex" xmlns:cx3="http://schemas.microsoft.com/office/drawing/2016/5/9/chartex" xmlns:cx4="http://schemas.microsoft.com/office/drawing/2016/5/10/chartex" xmlns:cx5="http://schemas.microsoft.com/office/drawing/2016/5/11/chartex" xmlns:cx6="http://schemas.microsoft.com/office/drawing/2016/5/12/chartex" xmlns:cx7="http://schemas.microsoft.com/office/drawing/2016/5/13/chartex" xmlns:cx8="http://schemas.microsoft.com/office/drawing/2016/5/14/chartex" xmlns:mc="http://schemas.openxmlformats.org/markup-compatibility/2006" xmlns:aink="http://schemas.microsoft.com/office/drawing/2016/ink" xmlns:am3d="http://schemas.microsoft.com/office/drawing/2017/model3d" xmlns:o="urn:schemas-microsoft-com:office:office" xmlns:oel="http://schemas.microsoft.com/office/2019/extlst" xmlns:r="http://schemas.openxmlformats.org/officeDocument/2006/relationships" xmlns:m="http://schemas.openxmlformats.org/officeDocument/2006/math" xmlns:v="urn:schemas-microsoft-com:vml" xmlns:wp14="http://schemas.microsoft.com/office/word/2010/wordprocessingDrawing" xmlns:wp="http://schemas.openxmlformats.org/drawingml/2006/wordprocessingDrawing" xmlns:w10="urn:schemas-microsoft-com:office:word" xmlns:w="http://schemas.openxmlformats.org/wordprocessingml/2006/main" xmlns:w14="http://schemas.microsoft.com/office/word/2010/wordml" xmlns:w15="http://schemas.microsoft.com/office/word/2012/wordml" xmlns:w16cex="http://schemas.microsoft.com/office/word/2018/wordml/cex" xmlns:w16cid="http://schemas.microsoft.com/office/word/2016/wordml/cid" xmlns:w16="http://schemas.microsoft.com/office/word/2018/wordml" xmlns:w16sdtdh="http://schemas.microsoft.com/office/word/2020/wordml/sdtdatahash" xmlns:w16se="http://schemas.microsoft.com/office/word/2015/wordml/symex" xmlns:wpg="http://schemas.microsoft.com/office/word/2010/wordprocessingGroup" xmlns:wpi="http://schemas.microsoft.com/office/word/2010/wordprocessingInk" xmlns:wne="http://schemas.microsoft.com/office/word/2006/wordml" xmlns:wps="http://schemas.microsoft.com/office/word/2010/wordprocessingShape" mc:Ignorable="w14 w15 w16se w16cid w16 w16cex w16sdtdh wp14">
   <w:abstractNum w:abstractNumId="0" w15:restartNumberingAfterBreak="0">
     <w:nsid w:val="010E2635"/>
     <w:multiLevelType w:val="hybridMultilevel"/>
@@ -1078,7 +1264,7 @@
 </file>
 
 <file path=word/styles.xml><?xml version="1.0" encoding="utf-8"?>
-<w:styles xmlns:mc="http://schemas.openxmlformats.org/markup-compatibility/2006" xmlns:r="http://schemas.openxmlformats.org/officeDocument/2006/relationships" xmlns:w="http://schemas.openxmlformats.org/wordprocessingml/2006/main" xmlns:w14="http://schemas.microsoft.com/office/word/2010/wordml" xmlns:w15="http://schemas.microsoft.com/office/word/2012/wordml" xmlns:w16cex="http://schemas.microsoft.com/office/word/2018/wordml/cex" xmlns:w16cid="http://schemas.microsoft.com/office/word/2016/wordml/cid" xmlns:w16="http://schemas.microsoft.com/office/word/2018/wordml" xmlns:w16du="http://schemas.microsoft.com/office/word/2023/wordml/word16du" xmlns:w16sdtdh="http://schemas.microsoft.com/office/word/2020/wordml/sdtdatahash" xmlns:w16sdtfl="http://schemas.microsoft.com/office/word/2024/wordml/sdtformatlock" xmlns:w16se="http://schemas.microsoft.com/office/word/2015/wordml/symex" mc:Ignorable="w14 w15 w16se w16cid w16 w16cex w16sdtdh w16sdtfl w16du">
+<w:styles xmlns:mc="http://schemas.openxmlformats.org/markup-compatibility/2006" xmlns:r="http://schemas.openxmlformats.org/officeDocument/2006/relationships" xmlns:w="http://schemas.openxmlformats.org/wordprocessingml/2006/main" xmlns:w14="http://schemas.microsoft.com/office/word/2010/wordml" xmlns:w15="http://schemas.microsoft.com/office/word/2012/wordml" xmlns:w16cex="http://schemas.microsoft.com/office/word/2018/wordml/cex" xmlns:w16cid="http://schemas.microsoft.com/office/word/2016/wordml/cid" xmlns:w16="http://schemas.microsoft.com/office/word/2018/wordml" xmlns:w16sdtdh="http://schemas.microsoft.com/office/word/2020/wordml/sdtdatahash" xmlns:w16se="http://schemas.microsoft.com/office/word/2015/wordml/symex" mc:Ignorable="w14 w15 w16se w16cid w16 w16cex w16sdtdh">
   <w:docDefaults>
     <w:rPrDefault>
       <w:rPr>
@@ -1694,6 +1880,18 @@
       <w:shd w:val="clear" w:color="auto" w:fill="E1DFDD"/>
     </w:rPr>
   </w:style>
+  <w:style w:type="paragraph" w:styleId="Revision">
+    <w:name w:val="Revision"/>
+    <w:hidden/>
+    <w:uiPriority w:val="99"/>
+    <w:semiHidden/>
+    <w:rsid w:val="001E6421"/>
+    <w:rPr>
+      <w:sz w:val="24"/>
+      <w:szCs w:val="24"/>
+      <w:lang w:eastAsia="ja-JP"/>
+    </w:rPr>
+  </w:style>
 </w:styles>
 </file>
 
@@ -1983,6 +2181,21 @@
 </file>
 
 <file path=customXml/item1.xml><?xml version="1.0" encoding="utf-8"?>
+<p:properties xmlns:p="http://schemas.microsoft.com/office/2006/metadata/properties" xmlns:xsi="http://www.w3.org/2001/XMLSchema-instance" xmlns:pc="http://schemas.microsoft.com/office/infopath/2007/PartnerControls">
+  <documentManagement>
+    <Function xmlns="a0f11e6e-95b7-419c-ae0e-6a2205c754ca">
+      <Value>Template</Value>
+    </Function>
+    <Topic xmlns="a0f11e6e-95b7-419c-ae0e-6a2205c754ca">
+      <Value>Product</Value>
+    </Topic>
+    <Language xmlns="a0f11e6e-95b7-419c-ae0e-6a2205c754ca">English</Language>
+    <LastUpdate xmlns="a0f11e6e-95b7-419c-ae0e-6a2205c754ca" xsi:nil="true"/>
+  </documentManagement>
+</p:properties>
+</file>
+
+<file path=customXml/item2.xml><?xml version="1.0" encoding="utf-8"?>
 <?mso-contentType ?>
 <FormTemplates xmlns="http://schemas.microsoft.com/sharepoint/v3/contenttype/forms">
   <Display>DocumentLibraryForm</Display>
@@ -1991,7 +2204,7 @@
 </FormTemplates>
 </file>
 
-<file path=customXml/item2.xml><?xml version="1.0" encoding="utf-8"?>
+<file path=customXml/item3.xml><?xml version="1.0" encoding="utf-8"?>
 <ct:contentTypeSchema xmlns:ct="http://schemas.microsoft.com/office/2006/metadata/contentType" xmlns:ma="http://schemas.microsoft.com/office/2006/metadata/properties/metaAttributes" ct:_="" ma:_="" ma:contentTypeName="Document" ma:contentTypeID="0x0101004A16BC0E6DC7B746AEAD1B8A7757FD21" ma:contentTypeVersion="12" ma:contentTypeDescription="Create a new document." ma:contentTypeScope="" ma:versionID="970810a31c576570143b871e7e5b8868">
   <xsd:schema xmlns:xsd="http://www.w3.org/2001/XMLSchema" xmlns:xs="http://www.w3.org/2001/XMLSchema" xmlns:p="http://schemas.microsoft.com/office/2006/metadata/properties" xmlns:ns2="a0f11e6e-95b7-419c-ae0e-6a2205c754ca" xmlns:ns3="28148d8c-c5ad-40af-8427-f07a29f7b915" targetNamespace="http://schemas.microsoft.com/office/2006/metadata/properties" ma:root="true" ma:fieldsID="3c4fb1409f974cb08f511a436beaf528" ns2:_="" ns3:_="">
     <xsd:import namespace="a0f11e6e-95b7-419c-ae0e-6a2205c754ca"/>
@@ -2272,22 +2485,17 @@
 </ct:contentTypeSchema>
 </file>
 
-<file path=customXml/item3.xml><?xml version="1.0" encoding="utf-8"?>
-<p:properties xmlns:p="http://schemas.microsoft.com/office/2006/metadata/properties" xmlns:xsi="http://www.w3.org/2001/XMLSchema-instance" xmlns:pc="http://schemas.microsoft.com/office/infopath/2007/PartnerControls">
-  <documentManagement>
-    <Function xmlns="a0f11e6e-95b7-419c-ae0e-6a2205c754ca">
-      <Value>Template</Value>
-    </Function>
-    <Topic xmlns="a0f11e6e-95b7-419c-ae0e-6a2205c754ca">
-      <Value>Product</Value>
-    </Topic>
-    <Language xmlns="a0f11e6e-95b7-419c-ae0e-6a2205c754ca">English</Language>
-    <LastUpdate xmlns="a0f11e6e-95b7-419c-ae0e-6a2205c754ca" xsi:nil="true"/>
-  </documentManagement>
-</p:properties>
+<file path=customXml/itemProps1.xml><?xml version="1.0" encoding="utf-8"?>
+<ds:datastoreItem xmlns:ds="http://schemas.openxmlformats.org/officeDocument/2006/customXml" ds:itemID="{DA8681A4-6FF7-4FBB-8B92-26BCB1FD1208}">
+  <ds:schemaRefs>
+    <ds:schemaRef ds:uri="http://schemas.microsoft.com/office/2006/metadata/properties"/>
+    <ds:schemaRef ds:uri="http://schemas.microsoft.com/office/infopath/2007/PartnerControls"/>
+    <ds:schemaRef ds:uri="a0f11e6e-95b7-419c-ae0e-6a2205c754ca"/>
+  </ds:schemaRefs>
+</ds:datastoreItem>
 </file>
 
-<file path=customXml/itemProps1.xml><?xml version="1.0" encoding="utf-8"?>
+<file path=customXml/itemProps2.xml><?xml version="1.0" encoding="utf-8"?>
 <ds:datastoreItem xmlns:ds="http://schemas.openxmlformats.org/officeDocument/2006/customXml" ds:itemID="{6E7445DC-808D-4208-808A-EBC1DDC8B584}">
   <ds:schemaRefs>
     <ds:schemaRef ds:uri="http://schemas.microsoft.com/sharepoint/v3/contenttype/forms"/>
@@ -2295,7 +2503,7 @@
 </ds:datastoreItem>
 </file>
 
-<file path=customXml/itemProps2.xml><?xml version="1.0" encoding="utf-8"?>
+<file path=customXml/itemProps3.xml><?xml version="1.0" encoding="utf-8"?>
 <ds:datastoreItem xmlns:ds="http://schemas.openxmlformats.org/officeDocument/2006/customXml" ds:itemID="{D738C7B8-5320-4A49-83C9-59D41FD59238}">
   <ds:schemaRefs>
     <ds:schemaRef ds:uri="http://schemas.microsoft.com/office/2006/metadata/contentType"/>
@@ -2312,14 +2520,4 @@
     <ds:schemaRef ds:uri="http://schemas.microsoft.com/internal/obd"/>
   </ds:schemaRefs>
 </ds:datastoreItem>
-</file>
-
-<file path=customXml/itemProps3.xml><?xml version="1.0" encoding="utf-8"?>
-<ds:datastoreItem xmlns:ds="http://schemas.openxmlformats.org/officeDocument/2006/customXml" ds:itemID="{DA8681A4-6FF7-4FBB-8B92-26BCB1FD1208}">
-  <ds:schemaRefs>
-    <ds:schemaRef ds:uri="http://schemas.microsoft.com/office/2006/metadata/properties"/>
-    <ds:schemaRef ds:uri="http://schemas.microsoft.com/office/infopath/2007/PartnerControls"/>
-    <ds:schemaRef ds:uri="a0f11e6e-95b7-419c-ae0e-6a2205c754ca"/>
-  </ds:schemaRefs>
-</ds:datastoreItem>
 </file>
</xml_diff>